<commit_message>
Added software/hardware descriptions, and interface layout to the Software Design Doc
</commit_message>
<xml_diff>
--- a/Software Design Document/Software Design Document.docx
+++ b/Software Design Document/Software Design Document.docx
@@ -1,6 +1,6 @@
 
 <file path=word/document.xml><?xml version="1.0" encoding="utf-8"?>
-<w:document xmlns:wpc="http://schemas.microsoft.com/office/word/2010/wordprocessingCanvas" xmlns:mc="http://schemas.openxmlformats.org/markup-compatibility/2006" xmlns:o="urn:schemas-microsoft-com:office:office" xmlns:r="http://schemas.openxmlformats.org/officeDocument/2006/relationships" xmlns:m="http://schemas.openxmlformats.org/officeDocument/2006/math" xmlns:v="urn:schemas-microsoft-com:vml" xmlns:wp14="http://schemas.microsoft.com/office/word/2010/wordprocessingDrawing" xmlns:wp="http://schemas.openxmlformats.org/drawingml/2006/wordprocessingDrawing" xmlns:w10="urn:schemas-microsoft-com:office:word" xmlns:w="http://schemas.openxmlformats.org/wordprocessingml/2006/main" xmlns:w14="http://schemas.microsoft.com/office/word/2010/wordml" xmlns:w15="http://schemas.microsoft.com/office/word/2012/wordml" xmlns:wpg="http://schemas.microsoft.com/office/word/2010/wordprocessingGroup" xmlns:wpi="http://schemas.microsoft.com/office/word/2010/wordprocessingInk" xmlns:wne="http://schemas.microsoft.com/office/word/2006/wordml" xmlns:wps="http://schemas.microsoft.com/office/word/2010/wordprocessingShape" mc:Ignorable="w14 w15 wp14">
+<w:document xmlns:wpc="http://schemas.microsoft.com/office/word/2010/wordprocessingCanvas" xmlns:cx="http://schemas.microsoft.com/office/drawing/2014/chartex" xmlns:cx1="http://schemas.microsoft.com/office/drawing/2015/9/8/chartex" xmlns:cx2="http://schemas.microsoft.com/office/drawing/2015/10/21/chartex" xmlns:mc="http://schemas.openxmlformats.org/markup-compatibility/2006" xmlns:o="urn:schemas-microsoft-com:office:office" xmlns:r="http://schemas.openxmlformats.org/officeDocument/2006/relationships" xmlns:m="http://schemas.openxmlformats.org/officeDocument/2006/math" xmlns:v="urn:schemas-microsoft-com:vml" xmlns:wp14="http://schemas.microsoft.com/office/word/2010/wordprocessingDrawing" xmlns:wp="http://schemas.openxmlformats.org/drawingml/2006/wordprocessingDrawing" xmlns:w10="urn:schemas-microsoft-com:office:word" xmlns:w="http://schemas.openxmlformats.org/wordprocessingml/2006/main" xmlns:w14="http://schemas.microsoft.com/office/word/2010/wordml" xmlns:w15="http://schemas.microsoft.com/office/word/2012/wordml" xmlns:w16se="http://schemas.microsoft.com/office/word/2015/wordml/symex" xmlns:wpg="http://schemas.microsoft.com/office/word/2010/wordprocessingGroup" xmlns:wpi="http://schemas.microsoft.com/office/word/2010/wordprocessingInk" xmlns:wne="http://schemas.microsoft.com/office/word/2006/wordml" xmlns:wps="http://schemas.microsoft.com/office/word/2010/wordprocessingShape" mc:Ignorable="w14 w15 w16se wp14">
   <w:body>
     <w:p>
       <w:pPr>
@@ -106,7 +106,7 @@
             <w:rPr>
               <w:sz w:val="32"/>
             </w:rPr>
-            <w:t>PROJECT TITLE WILL GO HERE</w:t>
+            <w:t>The Legend of Zelda: Dungeon Warrior</w:t>
           </w:r>
         </w:p>
       </w:sdtContent>
@@ -182,14 +182,7 @@
               <w:sz w:val="28"/>
               <w:szCs w:val="24"/>
             </w:rPr>
-            <w:t>1.</w:t>
-          </w:r>
-          <w:r>
-            <w:rPr>
-              <w:sz w:val="28"/>
-              <w:szCs w:val="24"/>
-            </w:rPr>
-            <w:t>0</w:t>
+            <w:t>1.0</w:t>
           </w:r>
         </w:sdtContent>
       </w:sdt>
@@ -241,7 +234,7 @@
           <w:docPart w:val="5EA331AFEA784603A56D7ED0BDA8F641"/>
         </w:placeholder>
         <w:dataBinding w:prefixMappings="xmlns:ns0='http://schemas.microsoft.com/office/2006/coverPageProps' " w:xpath="/ns0:CoverPageProperties[1]/ns0:PublishDate[1]" w:storeItemID="{55AF091B-3C7A-41E3-B477-F2FDAA23CFDA}"/>
-        <w:date w:fullDate="2016-06-30T00:00:00Z">
+        <w:date w:fullDate="2016-07-18T00:00:00Z">
           <w:dateFormat w:val="d MMMM yyyy"/>
           <w:lid w:val="en-US"/>
           <w:storeMappedDataAs w:val="dateTime"/>
@@ -263,7 +256,7 @@
               <w:sz w:val="28"/>
               <w:szCs w:val="24"/>
             </w:rPr>
-            <w:t>30 June 2016</w:t>
+            <w:t>18 July 2016</w:t>
           </w:r>
         </w:p>
       </w:sdtContent>
@@ -288,7 +281,6 @@
     </w:p>
     <w:p>
       <w:pPr>
-        <w:jc w:val="right"/>
         <w:rPr>
           <w:sz w:val="22"/>
         </w:rPr>
@@ -309,24 +301,19 @@
     </w:p>
     <w:p>
       <w:pPr>
-        <w:rPr>
-          <w:sz w:val="22"/>
-        </w:rPr>
-      </w:pPr>
-    </w:p>
-    <w:p>
-      <w:pPr>
         <w:pStyle w:val="Heading1"/>
+        <w:ind w:left="360"/>
         <w:jc w:val="center"/>
         <w:rPr>
           <w:sz w:val="24"/>
         </w:rPr>
       </w:pPr>
-      <w:bookmarkStart w:id="0" w:name="_Toc454982457"/>
+      <w:bookmarkStart w:id="0" w:name="_Toc455100434"/>
       <w:r>
         <w:rPr>
           <w:sz w:val="24"/>
         </w:rPr>
+        <w:lastRenderedPageBreak/>
         <w:t>Revision History</w:t>
       </w:r>
       <w:bookmarkEnd w:id="0"/>
@@ -334,14 +321,15 @@
     <w:tbl>
       <w:tblPr>
         <w:tblStyle w:val="ListTable3-Accent5"/>
-        <w:tblW w:w="0" w:type="auto"/>
+        <w:tblW w:w="9000" w:type="dxa"/>
+        <w:tblInd w:w="355" w:type="dxa"/>
         <w:tblLook w:val="04A0" w:firstRow="1" w:lastRow="0" w:firstColumn="1" w:lastColumn="0" w:noHBand="0" w:noVBand="1"/>
       </w:tblPr>
       <w:tblGrid>
         <w:gridCol w:w="1795"/>
         <w:gridCol w:w="1170"/>
         <w:gridCol w:w="4047"/>
-        <w:gridCol w:w="2338"/>
+        <w:gridCol w:w="1988"/>
       </w:tblGrid>
       <w:tr>
         <w:trPr>
@@ -354,6 +342,7 @@
           </w:tcPr>
           <w:p>
             <w:pPr>
+              <w:ind w:left="-23"/>
               <w:jc w:val="center"/>
               <w:rPr>
                 <w:sz w:val="22"/>
@@ -409,7 +398,7 @@
         </w:tc>
         <w:tc>
           <w:tcPr>
-            <w:tcW w:w="2338" w:type="dxa"/>
+            <w:tcW w:w="1988" w:type="dxa"/>
           </w:tcPr>
           <w:p>
             <w:pPr>
@@ -518,14 +507,7 @@
                   <w:rPr>
                     <w:sz w:val="22"/>
                   </w:rPr>
-                  <w:t xml:space="preserve">PROJECT TITLE WILL GO </w:t>
-                </w:r>
-                <w:proofErr w:type="spellStart"/>
-                <w:r>
-                  <w:rPr>
-                    <w:sz w:val="22"/>
-                  </w:rPr>
-                  <w:t>HERE</w:t>
+                  <w:t>The Legend of Zelda: Dungeon Warrior</w:t>
                 </w:r>
               </w:sdtContent>
             </w:sdt>
@@ -535,7 +517,6 @@
               </w:rPr>
               <w:t>’s</w:t>
             </w:r>
-            <w:proofErr w:type="spellEnd"/>
             <w:r>
               <w:rPr>
                 <w:sz w:val="22"/>
@@ -546,7 +527,7 @@
         </w:tc>
         <w:tc>
           <w:tcPr>
-            <w:tcW w:w="2338" w:type="dxa"/>
+            <w:tcW w:w="1988" w:type="dxa"/>
           </w:tcPr>
           <w:p>
             <w:pPr>
@@ -610,7 +591,7 @@
         </w:tc>
         <w:tc>
           <w:tcPr>
-            <w:tcW w:w="2338" w:type="dxa"/>
+            <w:tcW w:w="1988" w:type="dxa"/>
           </w:tcPr>
           <w:p>
             <w:pPr>
@@ -671,7 +652,7 @@
         </w:tc>
         <w:tc>
           <w:tcPr>
-            <w:tcW w:w="2338" w:type="dxa"/>
+            <w:tcW w:w="1988" w:type="dxa"/>
           </w:tcPr>
           <w:p>
             <w:pPr>
@@ -729,7 +710,7 @@
         </w:tc>
         <w:tc>
           <w:tcPr>
-            <w:tcW w:w="2338" w:type="dxa"/>
+            <w:tcW w:w="1988" w:type="dxa"/>
           </w:tcPr>
           <w:p>
             <w:pPr>
@@ -790,7 +771,7 @@
         </w:tc>
         <w:tc>
           <w:tcPr>
-            <w:tcW w:w="2338" w:type="dxa"/>
+            <w:tcW w:w="1988" w:type="dxa"/>
           </w:tcPr>
           <w:p>
             <w:pPr>
@@ -848,7 +829,7 @@
         </w:tc>
         <w:tc>
           <w:tcPr>
-            <w:tcW w:w="2338" w:type="dxa"/>
+            <w:tcW w:w="1988" w:type="dxa"/>
           </w:tcPr>
           <w:p>
             <w:pPr>
@@ -909,7 +890,7 @@
         </w:tc>
         <w:tc>
           <w:tcPr>
-            <w:tcW w:w="2338" w:type="dxa"/>
+            <w:tcW w:w="1988" w:type="dxa"/>
           </w:tcPr>
           <w:p>
             <w:pPr>
@@ -997,6 +978,7 @@
         <w:p>
           <w:pPr>
             <w:pStyle w:val="TOCHeading"/>
+            <w:outlineLvl w:val="0"/>
             <w:rPr>
               <w:sz w:val="24"/>
             </w:rPr>
@@ -1030,7 +1012,7 @@
             <w:rPr>
               <w:sz w:val="22"/>
             </w:rPr>
-            <w:instrText xml:space="preserve"> TOC \o "1-3" \h \z \u </w:instrText>
+            <w:instrText xml:space="preserve"> TOC \o "1-2" \h \z \u </w:instrText>
           </w:r>
           <w:r>
             <w:rPr>
@@ -1038,7 +1020,7 @@
             </w:rPr>
             <w:fldChar w:fldCharType="separate"/>
           </w:r>
-          <w:hyperlink w:anchor="_Toc454982457" w:history="1">
+          <w:hyperlink w:anchor="_Toc455100434" w:history="1">
             <w:r>
               <w:rPr>
                 <w:rStyle w:val="Hyperlink"/>
@@ -1065,7 +1047,7 @@
                 <w:noProof/>
                 <w:webHidden/>
               </w:rPr>
-              <w:instrText xml:space="preserve"> PAGEREF _Toc454982457 \h </w:instrText>
+              <w:instrText xml:space="preserve"> PAGEREF _Toc455100434 \h </w:instrText>
             </w:r>
             <w:r>
               <w:rPr>
@@ -1085,7 +1067,7 @@
                 <w:noProof/>
                 <w:webHidden/>
               </w:rPr>
-              <w:t>2</w:t>
+              <w:t>ii</w:t>
             </w:r>
             <w:r>
               <w:rPr>
@@ -1109,7 +1091,7 @@
               <w:szCs w:val="22"/>
             </w:rPr>
           </w:pPr>
-          <w:hyperlink w:anchor="_Toc454982458" w:history="1">
+          <w:hyperlink w:anchor="_Toc455100435" w:history="1">
             <w:r>
               <w:rPr>
                 <w:rStyle w:val="Hyperlink"/>
@@ -1151,7 +1133,7 @@
                 <w:noProof/>
                 <w:webHidden/>
               </w:rPr>
-              <w:instrText xml:space="preserve"> PAGEREF _Toc454982458 \h </w:instrText>
+              <w:instrText xml:space="preserve"> PAGEREF _Toc455100435 \h </w:instrText>
             </w:r>
             <w:r>
               <w:rPr>
@@ -1171,7 +1153,7 @@
                 <w:noProof/>
                 <w:webHidden/>
               </w:rPr>
-              <w:t>4</w:t>
+              <w:t>1</w:t>
             </w:r>
             <w:r>
               <w:rPr>
@@ -1195,7 +1177,7 @@
               <w:szCs w:val="22"/>
             </w:rPr>
           </w:pPr>
-          <w:hyperlink w:anchor="_Toc454982459" w:history="1">
+          <w:hyperlink w:anchor="_Toc455100436" w:history="1">
             <w:r>
               <w:rPr>
                 <w:rStyle w:val="Hyperlink"/>
@@ -1237,7 +1219,7 @@
                 <w:noProof/>
                 <w:webHidden/>
               </w:rPr>
-              <w:instrText xml:space="preserve"> PAGEREF _Toc454982459 \h </w:instrText>
+              <w:instrText xml:space="preserve"> PAGEREF _Toc455100436 \h </w:instrText>
             </w:r>
             <w:r>
               <w:rPr>
@@ -1257,7 +1239,7 @@
                 <w:noProof/>
                 <w:webHidden/>
               </w:rPr>
-              <w:t>4</w:t>
+              <w:t>1</w:t>
             </w:r>
             <w:r>
               <w:rPr>
@@ -1281,7 +1263,7 @@
               <w:szCs w:val="22"/>
             </w:rPr>
           </w:pPr>
-          <w:hyperlink w:anchor="_Toc454982460" w:history="1">
+          <w:hyperlink w:anchor="_Toc455100437" w:history="1">
             <w:r>
               <w:rPr>
                 <w:rStyle w:val="Hyperlink"/>
@@ -1323,7 +1305,7 @@
                 <w:noProof/>
                 <w:webHidden/>
               </w:rPr>
-              <w:instrText xml:space="preserve"> PAGEREF _Toc454982460 \h </w:instrText>
+              <w:instrText xml:space="preserve"> PAGEREF _Toc455100437 \h </w:instrText>
             </w:r>
             <w:r>
               <w:rPr>
@@ -1343,7 +1325,7 @@
                 <w:noProof/>
                 <w:webHidden/>
               </w:rPr>
-              <w:t>4</w:t>
+              <w:t>1</w:t>
             </w:r>
             <w:r>
               <w:rPr>
@@ -1367,7 +1349,7 @@
               <w:szCs w:val="22"/>
             </w:rPr>
           </w:pPr>
-          <w:hyperlink w:anchor="_Toc454982461" w:history="1">
+          <w:hyperlink w:anchor="_Toc455100438" w:history="1">
             <w:r>
               <w:rPr>
                 <w:rStyle w:val="Hyperlink"/>
@@ -1409,7 +1391,7 @@
                 <w:noProof/>
                 <w:webHidden/>
               </w:rPr>
-              <w:instrText xml:space="preserve"> PAGEREF _Toc454982461 \h </w:instrText>
+              <w:instrText xml:space="preserve"> PAGEREF _Toc455100438 \h </w:instrText>
             </w:r>
             <w:r>
               <w:rPr>
@@ -1429,7 +1411,7 @@
                 <w:noProof/>
                 <w:webHidden/>
               </w:rPr>
-              <w:t>5</w:t>
+              <w:t>2</w:t>
             </w:r>
             <w:r>
               <w:rPr>
@@ -1453,7 +1435,7 @@
               <w:szCs w:val="22"/>
             </w:rPr>
           </w:pPr>
-          <w:hyperlink w:anchor="_Toc454982462" w:history="1">
+          <w:hyperlink w:anchor="_Toc455100439" w:history="1">
             <w:r>
               <w:rPr>
                 <w:rStyle w:val="Hyperlink"/>
@@ -1495,7 +1477,7 @@
                 <w:noProof/>
                 <w:webHidden/>
               </w:rPr>
-              <w:instrText xml:space="preserve"> PAGEREF _Toc454982462 \h </w:instrText>
+              <w:instrText xml:space="preserve"> PAGEREF _Toc455100439 \h </w:instrText>
             </w:r>
             <w:r>
               <w:rPr>
@@ -1515,7 +1497,7 @@
                 <w:noProof/>
                 <w:webHidden/>
               </w:rPr>
-              <w:t>5</w:t>
+              <w:t>2</w:t>
             </w:r>
             <w:r>
               <w:rPr>
@@ -1539,7 +1521,7 @@
               <w:szCs w:val="22"/>
             </w:rPr>
           </w:pPr>
-          <w:hyperlink w:anchor="_Toc454982463" w:history="1">
+          <w:hyperlink w:anchor="_Toc455100440" w:history="1">
             <w:r>
               <w:rPr>
                 <w:rStyle w:val="Hyperlink"/>
@@ -1581,7 +1563,7 @@
                 <w:noProof/>
                 <w:webHidden/>
               </w:rPr>
-              <w:instrText xml:space="preserve"> PAGEREF _Toc454982463 \h </w:instrText>
+              <w:instrText xml:space="preserve"> PAGEREF _Toc455100440 \h </w:instrText>
             </w:r>
             <w:r>
               <w:rPr>
@@ -1601,179 +1583,7 @@
                 <w:noProof/>
                 <w:webHidden/>
               </w:rPr>
-              <w:t>5</w:t>
-            </w:r>
-            <w:r>
-              <w:rPr>
-                <w:noProof/>
-                <w:webHidden/>
-              </w:rPr>
-              <w:fldChar w:fldCharType="end"/>
-            </w:r>
-          </w:hyperlink>
-        </w:p>
-        <w:p>
-          <w:pPr>
-            <w:pStyle w:val="TOC3"/>
-            <w:tabs>
-              <w:tab w:val="left" w:pos="1100"/>
-              <w:tab w:val="right" w:leader="dot" w:pos="9350"/>
-            </w:tabs>
-            <w:rPr>
-              <w:noProof/>
-              <w:sz w:val="22"/>
-              <w:szCs w:val="22"/>
-            </w:rPr>
-          </w:pPr>
-          <w:hyperlink w:anchor="_Toc454982464" w:history="1">
-            <w:r>
-              <w:rPr>
-                <w:rStyle w:val="Hyperlink"/>
-                <w:noProof/>
-              </w:rPr>
-              <w:t>1.5.1.</w:t>
-            </w:r>
-            <w:r>
-              <w:rPr>
-                <w:noProof/>
-                <w:sz w:val="22"/>
-                <w:szCs w:val="22"/>
-              </w:rPr>
-              <w:tab/>
-            </w:r>
-            <w:r>
-              <w:rPr>
-                <w:rStyle w:val="Hyperlink"/>
-                <w:noProof/>
-              </w:rPr>
-              <w:t>Software Design Document/Source Code License</w:t>
-            </w:r>
-            <w:r>
-              <w:rPr>
-                <w:noProof/>
-                <w:webHidden/>
-              </w:rPr>
-              <w:tab/>
-            </w:r>
-            <w:r>
-              <w:rPr>
-                <w:noProof/>
-                <w:webHidden/>
-              </w:rPr>
-              <w:fldChar w:fldCharType="begin"/>
-            </w:r>
-            <w:r>
-              <w:rPr>
-                <w:noProof/>
-                <w:webHidden/>
-              </w:rPr>
-              <w:instrText xml:space="preserve"> PAGEREF _Toc454982464 \h </w:instrText>
-            </w:r>
-            <w:r>
-              <w:rPr>
-                <w:noProof/>
-                <w:webHidden/>
-              </w:rPr>
-            </w:r>
-            <w:r>
-              <w:rPr>
-                <w:noProof/>
-                <w:webHidden/>
-              </w:rPr>
-              <w:fldChar w:fldCharType="separate"/>
-            </w:r>
-            <w:r>
-              <w:rPr>
-                <w:noProof/>
-                <w:webHidden/>
-              </w:rPr>
-              <w:t>5</w:t>
-            </w:r>
-            <w:r>
-              <w:rPr>
-                <w:noProof/>
-                <w:webHidden/>
-              </w:rPr>
-              <w:fldChar w:fldCharType="end"/>
-            </w:r>
-          </w:hyperlink>
-        </w:p>
-        <w:p>
-          <w:pPr>
-            <w:pStyle w:val="TOC3"/>
-            <w:tabs>
-              <w:tab w:val="left" w:pos="1100"/>
-              <w:tab w:val="right" w:leader="dot" w:pos="9350"/>
-            </w:tabs>
-            <w:rPr>
-              <w:noProof/>
-              <w:sz w:val="22"/>
-              <w:szCs w:val="22"/>
-            </w:rPr>
-          </w:pPr>
-          <w:hyperlink w:anchor="_Toc454982465" w:history="1">
-            <w:r>
-              <w:rPr>
-                <w:rStyle w:val="Hyperlink"/>
-                <w:noProof/>
-              </w:rPr>
-              <w:t>1.5.2.</w:t>
-            </w:r>
-            <w:r>
-              <w:rPr>
-                <w:noProof/>
-                <w:sz w:val="22"/>
-                <w:szCs w:val="22"/>
-              </w:rPr>
-              <w:tab/>
-            </w:r>
-            <w:r>
-              <w:rPr>
-                <w:rStyle w:val="Hyperlink"/>
-                <w:noProof/>
-              </w:rPr>
-              <w:t>Zelda: A Link to the Past Copyright</w:t>
-            </w:r>
-            <w:r>
-              <w:rPr>
-                <w:noProof/>
-                <w:webHidden/>
-              </w:rPr>
-              <w:tab/>
-            </w:r>
-            <w:r>
-              <w:rPr>
-                <w:noProof/>
-                <w:webHidden/>
-              </w:rPr>
-              <w:fldChar w:fldCharType="begin"/>
-            </w:r>
-            <w:r>
-              <w:rPr>
-                <w:noProof/>
-                <w:webHidden/>
-              </w:rPr>
-              <w:instrText xml:space="preserve"> PAGEREF _Toc454982465 \h </w:instrText>
-            </w:r>
-            <w:r>
-              <w:rPr>
-                <w:noProof/>
-                <w:webHidden/>
-              </w:rPr>
-            </w:r>
-            <w:r>
-              <w:rPr>
-                <w:noProof/>
-                <w:webHidden/>
-              </w:rPr>
-              <w:fldChar w:fldCharType="separate"/>
-            </w:r>
-            <w:r>
-              <w:rPr>
-                <w:noProof/>
-                <w:webHidden/>
-              </w:rPr>
-              <w:t>5</w:t>
+              <w:t>2</w:t>
             </w:r>
             <w:r>
               <w:rPr>
@@ -1797,7 +1607,7 @@
               <w:szCs w:val="22"/>
             </w:rPr>
           </w:pPr>
-          <w:hyperlink w:anchor="_Toc454982466" w:history="1">
+          <w:hyperlink w:anchor="_Toc455100441" w:history="1">
             <w:r>
               <w:rPr>
                 <w:rStyle w:val="Hyperlink"/>
@@ -1839,7 +1649,7 @@
                 <w:noProof/>
                 <w:webHidden/>
               </w:rPr>
-              <w:instrText xml:space="preserve"> PAGEREF _Toc454982466 \h </w:instrText>
+              <w:instrText xml:space="preserve"> PAGEREF _Toc455100441 \h </w:instrText>
             </w:r>
             <w:r>
               <w:rPr>
@@ -1859,7 +1669,7 @@
                 <w:noProof/>
                 <w:webHidden/>
               </w:rPr>
-              <w:t>7</w:t>
+              <w:t>4</w:t>
             </w:r>
             <w:r>
               <w:rPr>
@@ -1883,7 +1693,7 @@
               <w:szCs w:val="22"/>
             </w:rPr>
           </w:pPr>
-          <w:hyperlink w:anchor="_Toc454982467" w:history="1">
+          <w:hyperlink w:anchor="_Toc455100442" w:history="1">
             <w:r>
               <w:rPr>
                 <w:rStyle w:val="Hyperlink"/>
@@ -1925,7 +1735,7 @@
                 <w:noProof/>
                 <w:webHidden/>
               </w:rPr>
-              <w:instrText xml:space="preserve"> PAGEREF _Toc454982467 \h </w:instrText>
+              <w:instrText xml:space="preserve"> PAGEREF _Toc455100442 \h </w:instrText>
             </w:r>
             <w:r>
               <w:rPr>
@@ -1945,7 +1755,7 @@
                 <w:noProof/>
                 <w:webHidden/>
               </w:rPr>
-              <w:t>7</w:t>
+              <w:t>4</w:t>
             </w:r>
             <w:r>
               <w:rPr>
@@ -1969,7 +1779,7 @@
               <w:szCs w:val="22"/>
             </w:rPr>
           </w:pPr>
-          <w:hyperlink w:anchor="_Toc454982468" w:history="1">
+          <w:hyperlink w:anchor="_Toc455100443" w:history="1">
             <w:r>
               <w:rPr>
                 <w:rStyle w:val="Hyperlink"/>
@@ -2011,7 +1821,7 @@
                 <w:noProof/>
                 <w:webHidden/>
               </w:rPr>
-              <w:instrText xml:space="preserve"> PAGEREF _Toc454982468 \h </w:instrText>
+              <w:instrText xml:space="preserve"> PAGEREF _Toc455100443 \h </w:instrText>
             </w:r>
             <w:r>
               <w:rPr>
@@ -2031,7 +1841,7 @@
                 <w:noProof/>
                 <w:webHidden/>
               </w:rPr>
-              <w:t>7</w:t>
+              <w:t>4</w:t>
             </w:r>
             <w:r>
               <w:rPr>
@@ -2055,7 +1865,7 @@
               <w:szCs w:val="22"/>
             </w:rPr>
           </w:pPr>
-          <w:hyperlink w:anchor="_Toc454982469" w:history="1">
+          <w:hyperlink w:anchor="_Toc455100444" w:history="1">
             <w:r>
               <w:rPr>
                 <w:rStyle w:val="Hyperlink"/>
@@ -2097,7 +1907,7 @@
                 <w:noProof/>
                 <w:webHidden/>
               </w:rPr>
-              <w:instrText xml:space="preserve"> PAGEREF _Toc454982469 \h </w:instrText>
+              <w:instrText xml:space="preserve"> PAGEREF _Toc455100444 \h </w:instrText>
             </w:r>
             <w:r>
               <w:rPr>
@@ -2117,7 +1927,7 @@
                 <w:noProof/>
                 <w:webHidden/>
               </w:rPr>
-              <w:t>7</w:t>
+              <w:t>4</w:t>
             </w:r>
             <w:r>
               <w:rPr>
@@ -2130,15 +1940,529 @@
         </w:p>
         <w:p>
           <w:pPr>
+            <w:pStyle w:val="TOC2"/>
+            <w:tabs>
+              <w:tab w:val="left" w:pos="880"/>
+              <w:tab w:val="right" w:leader="dot" w:pos="9350"/>
+            </w:tabs>
+            <w:rPr>
+              <w:noProof/>
+              <w:sz w:val="22"/>
+              <w:szCs w:val="22"/>
+            </w:rPr>
+          </w:pPr>
+          <w:hyperlink w:anchor="_Toc455100445" w:history="1">
+            <w:r>
+              <w:rPr>
+                <w:rStyle w:val="Hyperlink"/>
+                <w:noProof/>
+              </w:rPr>
+              <w:t>2.4.</w:t>
+            </w:r>
+            <w:r>
+              <w:rPr>
+                <w:noProof/>
+                <w:sz w:val="22"/>
+                <w:szCs w:val="22"/>
+              </w:rPr>
+              <w:tab/>
+            </w:r>
+            <w:r>
+              <w:rPr>
+                <w:rStyle w:val="Hyperlink"/>
+                <w:noProof/>
+              </w:rPr>
+              <w:t>System Interfaces and Operation</w:t>
+            </w:r>
+            <w:r>
+              <w:rPr>
+                <w:noProof/>
+                <w:webHidden/>
+              </w:rPr>
+              <w:tab/>
+            </w:r>
+            <w:r>
+              <w:rPr>
+                <w:noProof/>
+                <w:webHidden/>
+              </w:rPr>
+              <w:fldChar w:fldCharType="begin"/>
+            </w:r>
+            <w:r>
+              <w:rPr>
+                <w:noProof/>
+                <w:webHidden/>
+              </w:rPr>
+              <w:instrText xml:space="preserve"> PAGEREF _Toc455100445 \h </w:instrText>
+            </w:r>
+            <w:r>
+              <w:rPr>
+                <w:noProof/>
+                <w:webHidden/>
+              </w:rPr>
+            </w:r>
+            <w:r>
+              <w:rPr>
+                <w:noProof/>
+                <w:webHidden/>
+              </w:rPr>
+              <w:fldChar w:fldCharType="separate"/>
+            </w:r>
+            <w:r>
+              <w:rPr>
+                <w:noProof/>
+                <w:webHidden/>
+              </w:rPr>
+              <w:t>5</w:t>
+            </w:r>
+            <w:r>
+              <w:rPr>
+                <w:noProof/>
+                <w:webHidden/>
+              </w:rPr>
+              <w:fldChar w:fldCharType="end"/>
+            </w:r>
+          </w:hyperlink>
+        </w:p>
+        <w:p>
+          <w:pPr>
+            <w:pStyle w:val="TOC2"/>
+            <w:tabs>
+              <w:tab w:val="left" w:pos="880"/>
+              <w:tab w:val="right" w:leader="dot" w:pos="9350"/>
+            </w:tabs>
+            <w:rPr>
+              <w:noProof/>
+              <w:sz w:val="22"/>
+              <w:szCs w:val="22"/>
+            </w:rPr>
+          </w:pPr>
+          <w:hyperlink w:anchor="_Toc455100446" w:history="1">
+            <w:r>
+              <w:rPr>
+                <w:rStyle w:val="Hyperlink"/>
+                <w:noProof/>
+              </w:rPr>
+              <w:t>2.5.</w:t>
+            </w:r>
+            <w:r>
+              <w:rPr>
+                <w:noProof/>
+                <w:sz w:val="22"/>
+                <w:szCs w:val="22"/>
+              </w:rPr>
+              <w:tab/>
+            </w:r>
+            <w:r>
+              <w:rPr>
+                <w:rStyle w:val="Hyperlink"/>
+                <w:noProof/>
+              </w:rPr>
+              <w:t>Constraints and Assumptions</w:t>
+            </w:r>
+            <w:r>
+              <w:rPr>
+                <w:noProof/>
+                <w:webHidden/>
+              </w:rPr>
+              <w:tab/>
+            </w:r>
+            <w:r>
+              <w:rPr>
+                <w:noProof/>
+                <w:webHidden/>
+              </w:rPr>
+              <w:fldChar w:fldCharType="begin"/>
+            </w:r>
+            <w:r>
+              <w:rPr>
+                <w:noProof/>
+                <w:webHidden/>
+              </w:rPr>
+              <w:instrText xml:space="preserve"> PAGEREF _Toc455100446 \h </w:instrText>
+            </w:r>
+            <w:r>
+              <w:rPr>
+                <w:noProof/>
+                <w:webHidden/>
+              </w:rPr>
+            </w:r>
+            <w:r>
+              <w:rPr>
+                <w:noProof/>
+                <w:webHidden/>
+              </w:rPr>
+              <w:fldChar w:fldCharType="separate"/>
+            </w:r>
+            <w:r>
+              <w:rPr>
+                <w:noProof/>
+                <w:webHidden/>
+              </w:rPr>
+              <w:t>5</w:t>
+            </w:r>
+            <w:r>
+              <w:rPr>
+                <w:noProof/>
+                <w:webHidden/>
+              </w:rPr>
+              <w:fldChar w:fldCharType="end"/>
+            </w:r>
+          </w:hyperlink>
+        </w:p>
+        <w:p>
+          <w:pPr>
+            <w:pStyle w:val="TOC1"/>
+            <w:tabs>
+              <w:tab w:val="left" w:pos="400"/>
+              <w:tab w:val="right" w:leader="dot" w:pos="9350"/>
+            </w:tabs>
+            <w:rPr>
+              <w:noProof/>
+              <w:sz w:val="22"/>
+              <w:szCs w:val="22"/>
+            </w:rPr>
+          </w:pPr>
+          <w:hyperlink w:anchor="_Toc455100447" w:history="1">
+            <w:r>
+              <w:rPr>
+                <w:rStyle w:val="Hyperlink"/>
+                <w:noProof/>
+              </w:rPr>
+              <w:t>3.</w:t>
+            </w:r>
+            <w:r>
+              <w:rPr>
+                <w:noProof/>
+                <w:sz w:val="22"/>
+                <w:szCs w:val="22"/>
+              </w:rPr>
+              <w:tab/>
+            </w:r>
+            <w:r>
+              <w:rPr>
+                <w:rStyle w:val="Hyperlink"/>
+                <w:noProof/>
+              </w:rPr>
+              <w:t>User Interface Design</w:t>
+            </w:r>
+            <w:r>
+              <w:rPr>
+                <w:noProof/>
+                <w:webHidden/>
+              </w:rPr>
+              <w:tab/>
+            </w:r>
+            <w:r>
+              <w:rPr>
+                <w:noProof/>
+                <w:webHidden/>
+              </w:rPr>
+              <w:fldChar w:fldCharType="begin"/>
+            </w:r>
+            <w:r>
+              <w:rPr>
+                <w:noProof/>
+                <w:webHidden/>
+              </w:rPr>
+              <w:instrText xml:space="preserve"> PAGEREF _Toc455100447 \h </w:instrText>
+            </w:r>
+            <w:r>
+              <w:rPr>
+                <w:noProof/>
+                <w:webHidden/>
+              </w:rPr>
+            </w:r>
+            <w:r>
+              <w:rPr>
+                <w:noProof/>
+                <w:webHidden/>
+              </w:rPr>
+              <w:fldChar w:fldCharType="separate"/>
+            </w:r>
+            <w:r>
+              <w:rPr>
+                <w:noProof/>
+                <w:webHidden/>
+              </w:rPr>
+              <w:t>6</w:t>
+            </w:r>
+            <w:r>
+              <w:rPr>
+                <w:noProof/>
+                <w:webHidden/>
+              </w:rPr>
+              <w:fldChar w:fldCharType="end"/>
+            </w:r>
+          </w:hyperlink>
+        </w:p>
+        <w:p>
+          <w:pPr>
+            <w:pStyle w:val="TOC2"/>
+            <w:tabs>
+              <w:tab w:val="left" w:pos="880"/>
+              <w:tab w:val="right" w:leader="dot" w:pos="9350"/>
+            </w:tabs>
+            <w:rPr>
+              <w:noProof/>
+              <w:sz w:val="22"/>
+              <w:szCs w:val="22"/>
+            </w:rPr>
+          </w:pPr>
+          <w:hyperlink w:anchor="_Toc455100448" w:history="1">
+            <w:r>
+              <w:rPr>
+                <w:rStyle w:val="Hyperlink"/>
+                <w:noProof/>
+              </w:rPr>
+              <w:t>3.1.</w:t>
+            </w:r>
+            <w:r>
+              <w:rPr>
+                <w:noProof/>
+                <w:sz w:val="22"/>
+                <w:szCs w:val="22"/>
+              </w:rPr>
+              <w:tab/>
+            </w:r>
+            <w:r>
+              <w:rPr>
+                <w:rStyle w:val="Hyperlink"/>
+                <w:noProof/>
+              </w:rPr>
+              <w:t>Description of the User Interface</w:t>
+            </w:r>
+            <w:r>
+              <w:rPr>
+                <w:noProof/>
+                <w:webHidden/>
+              </w:rPr>
+              <w:tab/>
+            </w:r>
+            <w:r>
+              <w:rPr>
+                <w:noProof/>
+                <w:webHidden/>
+              </w:rPr>
+              <w:fldChar w:fldCharType="begin"/>
+            </w:r>
+            <w:r>
+              <w:rPr>
+                <w:noProof/>
+                <w:webHidden/>
+              </w:rPr>
+              <w:instrText xml:space="preserve"> PAGEREF _Toc455100448 \h </w:instrText>
+            </w:r>
+            <w:r>
+              <w:rPr>
+                <w:noProof/>
+                <w:webHidden/>
+              </w:rPr>
+            </w:r>
+            <w:r>
+              <w:rPr>
+                <w:noProof/>
+                <w:webHidden/>
+              </w:rPr>
+              <w:fldChar w:fldCharType="separate"/>
+            </w:r>
+            <w:r>
+              <w:rPr>
+                <w:noProof/>
+                <w:webHidden/>
+              </w:rPr>
+              <w:t>6</w:t>
+            </w:r>
+            <w:r>
+              <w:rPr>
+                <w:noProof/>
+                <w:webHidden/>
+              </w:rPr>
+              <w:fldChar w:fldCharType="end"/>
+            </w:r>
+          </w:hyperlink>
+        </w:p>
+        <w:p>
+          <w:pPr>
+            <w:pStyle w:val="TOC2"/>
+            <w:tabs>
+              <w:tab w:val="left" w:pos="880"/>
+              <w:tab w:val="right" w:leader="dot" w:pos="9350"/>
+            </w:tabs>
+            <w:rPr>
+              <w:noProof/>
+              <w:sz w:val="22"/>
+              <w:szCs w:val="22"/>
+            </w:rPr>
+          </w:pPr>
+          <w:hyperlink w:anchor="_Toc455100449" w:history="1">
+            <w:r>
+              <w:rPr>
+                <w:rStyle w:val="Hyperlink"/>
+                <w:noProof/>
+              </w:rPr>
+              <w:t>3.2.</w:t>
+            </w:r>
+            <w:r>
+              <w:rPr>
+                <w:noProof/>
+                <w:sz w:val="22"/>
+                <w:szCs w:val="22"/>
+              </w:rPr>
+              <w:tab/>
+            </w:r>
+            <w:r>
+              <w:rPr>
+                <w:rStyle w:val="Hyperlink"/>
+                <w:noProof/>
+              </w:rPr>
+              <w:t>Interface Design Rules</w:t>
+            </w:r>
+            <w:r>
+              <w:rPr>
+                <w:noProof/>
+                <w:webHidden/>
+              </w:rPr>
+              <w:tab/>
+            </w:r>
+            <w:r>
+              <w:rPr>
+                <w:noProof/>
+                <w:webHidden/>
+              </w:rPr>
+              <w:fldChar w:fldCharType="begin"/>
+            </w:r>
+            <w:r>
+              <w:rPr>
+                <w:noProof/>
+                <w:webHidden/>
+              </w:rPr>
+              <w:instrText xml:space="preserve"> PAGEREF _Toc455100449 \h </w:instrText>
+            </w:r>
+            <w:r>
+              <w:rPr>
+                <w:noProof/>
+                <w:webHidden/>
+              </w:rPr>
+            </w:r>
+            <w:r>
+              <w:rPr>
+                <w:noProof/>
+                <w:webHidden/>
+              </w:rPr>
+              <w:fldChar w:fldCharType="separate"/>
+            </w:r>
+            <w:r>
+              <w:rPr>
+                <w:noProof/>
+                <w:webHidden/>
+              </w:rPr>
+              <w:t>7</w:t>
+            </w:r>
+            <w:r>
+              <w:rPr>
+                <w:noProof/>
+                <w:webHidden/>
+              </w:rPr>
+              <w:fldChar w:fldCharType="end"/>
+            </w:r>
+          </w:hyperlink>
+        </w:p>
+        <w:p>
+          <w:pPr>
+            <w:pStyle w:val="TOC2"/>
+            <w:tabs>
+              <w:tab w:val="left" w:pos="880"/>
+              <w:tab w:val="right" w:leader="dot" w:pos="9350"/>
+            </w:tabs>
+            <w:rPr>
+              <w:noProof/>
+              <w:sz w:val="22"/>
+              <w:szCs w:val="22"/>
+            </w:rPr>
+          </w:pPr>
+          <w:hyperlink w:anchor="_Toc455100450" w:history="1">
+            <w:r>
+              <w:rPr>
+                <w:rStyle w:val="Hyperlink"/>
+                <w:noProof/>
+              </w:rPr>
+              <w:t>3.3.</w:t>
+            </w:r>
+            <w:r>
+              <w:rPr>
+                <w:noProof/>
+                <w:sz w:val="22"/>
+                <w:szCs w:val="22"/>
+              </w:rPr>
+              <w:tab/>
+            </w:r>
+            <w:r>
+              <w:rPr>
+                <w:rStyle w:val="Hyperlink"/>
+                <w:noProof/>
+              </w:rPr>
+              <w:t>Objects and Actions</w:t>
+            </w:r>
+            <w:r>
+              <w:rPr>
+                <w:noProof/>
+                <w:webHidden/>
+              </w:rPr>
+              <w:tab/>
+            </w:r>
+            <w:r>
+              <w:rPr>
+                <w:noProof/>
+                <w:webHidden/>
+              </w:rPr>
+              <w:fldChar w:fldCharType="begin"/>
+            </w:r>
+            <w:r>
+              <w:rPr>
+                <w:noProof/>
+                <w:webHidden/>
+              </w:rPr>
+              <w:instrText xml:space="preserve"> PAGEREF _Toc455100450 \h </w:instrText>
+            </w:r>
+            <w:r>
+              <w:rPr>
+                <w:noProof/>
+                <w:webHidden/>
+              </w:rPr>
+            </w:r>
+            <w:r>
+              <w:rPr>
+                <w:noProof/>
+                <w:webHidden/>
+              </w:rPr>
+              <w:fldChar w:fldCharType="separate"/>
+            </w:r>
+            <w:r>
+              <w:rPr>
+                <w:noProof/>
+                <w:webHidden/>
+              </w:rPr>
+              <w:t>7</w:t>
+            </w:r>
+            <w:r>
+              <w:rPr>
+                <w:noProof/>
+                <w:webHidden/>
+              </w:rPr>
+              <w:fldChar w:fldCharType="end"/>
+            </w:r>
+          </w:hyperlink>
+        </w:p>
+        <w:p>
+          <w:pPr>
+            <w:outlineLvl w:val="0"/>
             <w:rPr>
               <w:sz w:val="22"/>
             </w:rPr>
           </w:pPr>
           <w:r>
             <w:rPr>
-              <w:b/>
-              <w:bCs/>
-              <w:noProof/>
               <w:sz w:val="22"/>
             </w:rPr>
             <w:fldChar w:fldCharType="end"/>
@@ -2151,13 +2475,25 @@
         <w:rPr>
           <w:sz w:val="22"/>
         </w:rPr>
-      </w:pPr>
-      <w:r>
+        <w:sectPr>
+          <w:headerReference w:type="default" r:id="rId9"/>
+          <w:footerReference w:type="default" r:id="rId10"/>
+          <w:footerReference w:type="first" r:id="rId11"/>
+          <w:pgSz w:w="12240" w:h="15840"/>
+          <w:pgMar w:top="1440" w:right="1440" w:bottom="1440" w:left="1440" w:header="720" w:footer="720" w:gutter="0"/>
+          <w:pgNumType w:fmt="lowerRoman" w:start="1"/>
+          <w:cols w:space="720"/>
+          <w:titlePg/>
+          <w:docGrid w:linePitch="360"/>
+        </w:sectPr>
+      </w:pPr>
+    </w:p>
+    <w:p>
+      <w:pPr>
         <w:rPr>
           <w:sz w:val="22"/>
         </w:rPr>
-        <w:br w:type="page"/>
-      </w:r>
+      </w:pPr>
     </w:p>
     <w:p>
       <w:pPr>
@@ -2170,12 +2506,11 @@
           <w:sz w:val="24"/>
         </w:rPr>
       </w:pPr>
-      <w:bookmarkStart w:id="1" w:name="_Toc454982458"/>
+      <w:bookmarkStart w:id="1" w:name="_Toc455100435"/>
       <w:r>
         <w:rPr>
           <w:sz w:val="24"/>
         </w:rPr>
-        <w:lastRenderedPageBreak/>
         <w:t>Introduction</w:t>
       </w:r>
       <w:bookmarkEnd w:id="1"/>
@@ -2186,13 +2521,8 @@
         <w:jc w:val="both"/>
       </w:pPr>
       <w:r>
-        <w:t xml:space="preserve">The Software Design Document is a document to provide documentation which will be used to aid in software development by providing the details for how the software should be built.  Within the Software Design Document are narrative and graphical documentation of the software design for the project including sequence diagrams, collaboration models, object behavior models, and other supporting requirement </w:t>
-      </w:r>
-      <w:proofErr w:type="gramStart"/>
-      <w:r>
-        <w:t>information.</w:t>
-      </w:r>
-      <w:proofErr w:type="gramEnd"/>
+        <w:t>The Software Design Document is a document to provide documentation which will be used to aid in software development by providing the details for how the software should be built.  Within the Software Design Document are narrative and graphical documentation of the software design for the project including sequence diagrams, collaboration models, object behavior models, and other supporting requirement information.</w:t>
+      </w:r>
     </w:p>
     <w:p>
       <w:pPr>
@@ -2202,7 +2532,7 @@
           <w:numId w:val="1"/>
         </w:numPr>
       </w:pPr>
-      <w:bookmarkStart w:id="2" w:name="_Toc454982459"/>
+      <w:bookmarkStart w:id="2" w:name="_Toc455100436"/>
       <w:r>
         <w:t>Purpose</w:t>
       </w:r>
@@ -2230,7 +2560,7 @@
         <w:sdtEndPr/>
         <w:sdtContent>
           <w:r>
-            <w:t>PROJECT TITLE WILL GO HERE</w:t>
+            <w:t>The Legend of Zelda: Dungeon Warrior</w:t>
           </w:r>
         </w:sdtContent>
       </w:sdt>
@@ -2358,7 +2688,7 @@
         <w:sdtEndPr/>
         <w:sdtContent>
           <w:r>
-            <w:t>PROJECT TITLE WILL GO HERE</w:t>
+            <w:t>The Legend of Zelda: Dungeon Warrior</w:t>
           </w:r>
         </w:sdtContent>
       </w:sdt>
@@ -2374,7 +2704,7 @@
           <w:numId w:val="1"/>
         </w:numPr>
       </w:pPr>
-      <w:bookmarkStart w:id="3" w:name="_Toc454982460"/>
+      <w:bookmarkStart w:id="3" w:name="_Toc455100437"/>
       <w:r>
         <w:t>G</w:t>
       </w:r>
@@ -2408,7 +2738,7 @@
         <w:sdtEndPr/>
         <w:sdtContent>
           <w:r>
-            <w:t>PROJECT TITLE WILL GO HERE</w:t>
+            <w:t>The Legend of Zelda: Dungeon Warrior</w:t>
           </w:r>
         </w:sdtContent>
       </w:sdt>
@@ -2432,7 +2762,7 @@
         <w:sdtEndPr/>
         <w:sdtContent>
           <w:r>
-            <w:t>PROJECT TITLE WILL GO HERE</w:t>
+            <w:t>The Legend of Zelda: Dungeon Warrior</w:t>
           </w:r>
         </w:sdtContent>
       </w:sdt>
@@ -2555,7 +2885,7 @@
         <w:sdtEndPr/>
         <w:sdtContent>
           <w:r>
-            <w:t>PROJECT TITLE WILL GO HERE</w:t>
+            <w:t>The Legend of Zelda: Dungeon Warrior</w:t>
           </w:r>
         </w:sdtContent>
       </w:sdt>
@@ -2608,6 +2938,7 @@
         </w:numPr>
       </w:pPr>
       <w:r>
+        <w:lastRenderedPageBreak/>
         <w:t>Display comprehensive programming knowledge</w:t>
       </w:r>
     </w:p>
@@ -2625,9 +2956,8 @@
           <w:numId w:val="1"/>
         </w:numPr>
       </w:pPr>
-      <w:bookmarkStart w:id="4" w:name="_Toc454982461"/>
-      <w:r>
-        <w:lastRenderedPageBreak/>
+      <w:bookmarkStart w:id="4" w:name="_Toc455100438"/>
+      <w:r>
         <w:t xml:space="preserve">Definitions, Acronyms, and </w:t>
       </w:r>
       <w:r>
@@ -2645,6 +2975,7 @@
           <w:ilvl w:val="0"/>
           <w:numId w:val="5"/>
         </w:numPr>
+        <w:jc w:val="both"/>
       </w:pPr>
       <w:r>
         <w:rPr>
@@ -2663,6 +2994,7 @@
           <w:ilvl w:val="0"/>
           <w:numId w:val="5"/>
         </w:numPr>
+        <w:jc w:val="both"/>
       </w:pPr>
       <w:r>
         <w:rPr>
@@ -2681,6 +3013,7 @@
           <w:ilvl w:val="0"/>
           <w:numId w:val="5"/>
         </w:numPr>
+        <w:jc w:val="both"/>
       </w:pPr>
       <w:r>
         <w:rPr>
@@ -2699,6 +3032,7 @@
           <w:ilvl w:val="0"/>
           <w:numId w:val="5"/>
         </w:numPr>
+        <w:jc w:val="both"/>
       </w:pPr>
       <w:r>
         <w:rPr>
@@ -2717,6 +3051,7 @@
           <w:ilvl w:val="0"/>
           <w:numId w:val="5"/>
         </w:numPr>
+        <w:jc w:val="both"/>
       </w:pPr>
       <w:r>
         <w:rPr>
@@ -2727,7 +3062,7 @@
       <w:r>
         <w:t xml:space="preserve"> – Unified Modeling Language.  For definition and uses, see </w:t>
       </w:r>
-      <w:hyperlink r:id="rId9" w:history="1">
+      <w:hyperlink r:id="rId12" w:history="1">
         <w:r>
           <w:rPr>
             <w:rStyle w:val="Hyperlink"/>
@@ -2744,7 +3079,7 @@
           <w:numId w:val="1"/>
         </w:numPr>
       </w:pPr>
-      <w:bookmarkStart w:id="5" w:name="_Toc454982462"/>
+      <w:bookmarkStart w:id="5" w:name="_Toc455100439"/>
       <w:r>
         <w:t>R</w:t>
       </w:r>
@@ -2756,32 +3091,12 @@
     <w:p>
       <w:pPr>
         <w:ind w:left="360"/>
-      </w:pPr>
-      <w:proofErr w:type="spellStart"/>
-      <w:r>
-        <w:t>Christopho</w:t>
-      </w:r>
-      <w:proofErr w:type="spellEnd"/>
-      <w:r>
-        <w:t xml:space="preserve">. (2016, January 25). Zelda </w:t>
-      </w:r>
-      <w:proofErr w:type="spellStart"/>
-      <w:r>
-        <w:t>ALTTP</w:t>
-      </w:r>
-      <w:proofErr w:type="spellEnd"/>
-      <w:r>
-        <w:t xml:space="preserve"> resource pack for </w:t>
-      </w:r>
-      <w:proofErr w:type="spellStart"/>
-      <w:r>
-        <w:t>Solarus</w:t>
-      </w:r>
-      <w:proofErr w:type="spellEnd"/>
-      <w:r>
-        <w:t xml:space="preserve">. Retrieved June 29, 2016, from </w:t>
-      </w:r>
-      <w:hyperlink r:id="rId10" w:history="1">
+        <w:jc w:val="both"/>
+      </w:pPr>
+      <w:r>
+        <w:t xml:space="preserve">Christopho. (2016, January 25). Zelda ALTTP resource pack for Solarus. Retrieved June 29, 2016, from </w:t>
+      </w:r>
+      <w:hyperlink r:id="rId13" w:history="1">
         <w:r>
           <w:rPr>
             <w:rStyle w:val="Hyperlink"/>
@@ -2793,17 +3108,10 @@
     <w:p>
       <w:pPr>
         <w:ind w:left="360"/>
-      </w:pPr>
-      <w:r>
-        <w:t xml:space="preserve">Morrison, M. (2005). Beginning game programming. Indianapolis, IN: </w:t>
-      </w:r>
-      <w:proofErr w:type="spellStart"/>
-      <w:r>
-        <w:t>SAMS</w:t>
-      </w:r>
-      <w:proofErr w:type="spellEnd"/>
-      <w:r>
-        <w:t>.</w:t>
+        <w:jc w:val="both"/>
+      </w:pPr>
+      <w:r>
+        <w:t>Morrison, M. (2005). Beginning game programming. Indianapolis, IN: SAMS.</w:t>
       </w:r>
     </w:p>
     <w:p>
@@ -2814,7 +3122,7 @@
           <w:numId w:val="1"/>
         </w:numPr>
       </w:pPr>
-      <w:bookmarkStart w:id="6" w:name="_Toc454982463"/>
+      <w:bookmarkStart w:id="6" w:name="_Toc455100440"/>
       <w:r>
         <w:t>License</w:t>
       </w:r>
@@ -2828,7 +3136,6 @@
           <w:numId w:val="1"/>
         </w:numPr>
       </w:pPr>
-      <w:bookmarkStart w:id="7" w:name="_Toc454982464"/>
       <w:r>
         <w:t>S</w:t>
       </w:r>
@@ -2865,7 +3172,6 @@
       <w:r>
         <w:t>icense</w:t>
       </w:r>
-      <w:bookmarkEnd w:id="7"/>
     </w:p>
     <w:p>
       <w:pPr>
@@ -2889,47 +3195,19 @@
         <w:sdtEndPr/>
         <w:sdtContent>
           <w:r>
-            <w:t>PROJECT TITLE WILL GO HERE</w:t>
+            <w:t>The Legend of Zelda: Dungeon Warrior</w:t>
           </w:r>
         </w:sdtContent>
       </w:sdt>
       <w:r>
         <w:t xml:space="preserve"> are licensed under a </w:t>
       </w:r>
-      <w:hyperlink r:id="rId11" w:history="1">
+      <w:hyperlink r:id="rId14" w:history="1">
         <w:r>
           <w:rPr>
             <w:rStyle w:val="Hyperlink"/>
           </w:rPr>
-          <w:t>Creative Commons Attribution-</w:t>
-        </w:r>
-        <w:proofErr w:type="spellStart"/>
-        <w:r>
-          <w:rPr>
-            <w:rStyle w:val="Hyperlink"/>
-          </w:rPr>
-          <w:t>NonCommercial</w:t>
-        </w:r>
-        <w:proofErr w:type="spellEnd"/>
-        <w:r>
-          <w:rPr>
-            <w:rStyle w:val="Hyperlink"/>
-          </w:rPr>
-          <w:t>-</w:t>
-        </w:r>
-        <w:proofErr w:type="spellStart"/>
-        <w:r>
-          <w:rPr>
-            <w:rStyle w:val="Hyperlink"/>
-          </w:rPr>
-          <w:t>ShareAlike</w:t>
-        </w:r>
-        <w:proofErr w:type="spellEnd"/>
-        <w:r>
-          <w:rPr>
-            <w:rStyle w:val="Hyperlink"/>
-          </w:rPr>
-          <w:t xml:space="preserve"> 4.0 International License</w:t>
+          <w:t>Creative Commons Attribution-NonCommercial-ShareAlike 4.0 International License</w:t>
         </w:r>
       </w:hyperlink>
       <w:r>
@@ -2946,7 +3224,7 @@
           <w:noProof/>
         </w:rPr>
         <w:drawing>
-          <wp:inline distT="0" distB="0" distL="0" distR="0">
+          <wp:inline distT="0" distB="0" distL="0" distR="0" wp14:anchorId="3575F817" wp14:editId="09BB5690">
             <wp:extent cx="838200" cy="295275"/>
             <wp:effectExtent l="0" t="0" r="0" b="9525"/>
             <wp:docPr id="7" name="Picture 7"/>
@@ -2961,7 +3239,7 @@
                     <pic:cNvPicPr/>
                   </pic:nvPicPr>
                   <pic:blipFill>
-                    <a:blip r:embed="rId12">
+                    <a:blip r:embed="rId15">
                       <a:extLst>
                         <a:ext uri="{28A0092B-C50C-407E-A947-70E740481C1C}">
                           <a14:useLocalDpi xmlns:a14="http://schemas.microsoft.com/office/drawing/2010/main" val="0"/>
@@ -2991,6 +3269,7 @@
     <w:p>
       <w:pPr>
         <w:ind w:left="360"/>
+        <w:jc w:val="both"/>
       </w:pPr>
       <w:r>
         <w:t>Under this license, you are free to:</w:t>
@@ -3003,6 +3282,7 @@
           <w:ilvl w:val="0"/>
           <w:numId w:val="6"/>
         </w:numPr>
+        <w:jc w:val="both"/>
       </w:pPr>
       <w:r>
         <w:rPr>
@@ -3021,6 +3301,7 @@
           <w:ilvl w:val="0"/>
           <w:numId w:val="6"/>
         </w:numPr>
+        <w:jc w:val="both"/>
       </w:pPr>
       <w:r>
         <w:rPr>
@@ -3035,6 +3316,7 @@
     <w:p>
       <w:pPr>
         <w:ind w:left="360"/>
+        <w:jc w:val="both"/>
       </w:pPr>
       <w:r>
         <w:t>Under the following terms:</w:t>
@@ -3047,6 +3329,7 @@
           <w:ilvl w:val="0"/>
           <w:numId w:val="7"/>
         </w:numPr>
+        <w:jc w:val="both"/>
       </w:pPr>
       <w:r>
         <w:rPr>
@@ -3065,15 +3348,14 @@
           <w:ilvl w:val="0"/>
           <w:numId w:val="7"/>
         </w:numPr>
-      </w:pPr>
-      <w:proofErr w:type="spellStart"/>
+        <w:jc w:val="both"/>
+      </w:pPr>
       <w:r>
         <w:rPr>
           <w:b/>
         </w:rPr>
         <w:t>NonCommercial</w:t>
       </w:r>
-      <w:proofErr w:type="spellEnd"/>
       <w:r>
         <w:t xml:space="preserve"> – You may not use the material for commercial purposes.</w:t>
       </w:r>
@@ -3085,15 +3367,14 @@
           <w:ilvl w:val="0"/>
           <w:numId w:val="7"/>
         </w:numPr>
-      </w:pPr>
-      <w:proofErr w:type="spellStart"/>
+        <w:jc w:val="both"/>
+      </w:pPr>
       <w:r>
         <w:rPr>
           <w:b/>
         </w:rPr>
         <w:t>ShareAlike</w:t>
       </w:r>
-      <w:proofErr w:type="spellEnd"/>
       <w:r>
         <w:t xml:space="preserve"> – If you remix, transform, or build upon the material, you must distribute your contribution under the same license as the original.</w:t>
       </w:r>
@@ -3106,7 +3387,6 @@
           <w:numId w:val="1"/>
         </w:numPr>
       </w:pPr>
-      <w:bookmarkStart w:id="8" w:name="_Toc454982465"/>
       <w:r>
         <w:t>Z</w:t>
       </w:r>
@@ -3137,7 +3417,6 @@
       <w:r>
         <w:t>opyright</w:t>
       </w:r>
-      <w:bookmarkEnd w:id="8"/>
     </w:p>
     <w:p>
       <w:pPr>
@@ -3154,7 +3433,116 @@
         <w:jc w:val="both"/>
       </w:pPr>
       <w:r>
+        <w:rPr>
+          <w:noProof/>
+        </w:rPr>
         <w:lastRenderedPageBreak/>
+        <mc:AlternateContent>
+          <mc:Choice Requires="wps">
+            <w:drawing>
+              <wp:anchor distT="0" distB="0" distL="114300" distR="114300" simplePos="0" relativeHeight="251659264" behindDoc="1" locked="0" layoutInCell="1" allowOverlap="1" wp14:anchorId="72F47B5F" wp14:editId="282DDA08">
+                <wp:simplePos x="0" y="0"/>
+                <wp:positionH relativeFrom="column">
+                  <wp:posOffset>106878</wp:posOffset>
+                </wp:positionH>
+                <wp:positionV relativeFrom="paragraph">
+                  <wp:posOffset>593090</wp:posOffset>
+                </wp:positionV>
+                <wp:extent cx="5943171" cy="3249353"/>
+                <wp:effectExtent l="38100" t="38100" r="114935" b="122555"/>
+                <wp:wrapNone/>
+                <wp:docPr id="21" name="Rectangle 21"/>
+                <wp:cNvGraphicFramePr/>
+                <a:graphic xmlns:a="http://schemas.openxmlformats.org/drawingml/2006/main">
+                  <a:graphicData uri="http://schemas.microsoft.com/office/word/2010/wordprocessingShape">
+                    <wps:wsp>
+                      <wps:cNvSpPr/>
+                      <wps:spPr>
+                        <a:xfrm>
+                          <a:off x="0" y="0"/>
+                          <a:ext cx="5943171" cy="3249353"/>
+                        </a:xfrm>
+                        <a:prstGeom prst="rect">
+                          <a:avLst/>
+                        </a:prstGeom>
+                        <a:solidFill>
+                          <a:schemeClr val="bg1">
+                            <a:lumMod val="50000"/>
+                          </a:schemeClr>
+                        </a:solidFill>
+                        <a:ln>
+                          <a:solidFill>
+                            <a:schemeClr val="tx1"/>
+                          </a:solidFill>
+                        </a:ln>
+                        <a:effectLst>
+                          <a:outerShdw blurRad="50800" dist="38100" dir="2700000" algn="tl" rotWithShape="0">
+                            <a:prstClr val="black">
+                              <a:alpha val="40000"/>
+                            </a:prstClr>
+                          </a:outerShdw>
+                        </a:effectLst>
+                      </wps:spPr>
+                      <wps:style>
+                        <a:lnRef idx="3">
+                          <a:schemeClr val="lt1"/>
+                        </a:lnRef>
+                        <a:fillRef idx="1">
+                          <a:schemeClr val="accent3"/>
+                        </a:fillRef>
+                        <a:effectRef idx="1">
+                          <a:schemeClr val="accent3"/>
+                        </a:effectRef>
+                        <a:fontRef idx="minor">
+                          <a:schemeClr val="lt1"/>
+                        </a:fontRef>
+                      </wps:style>
+                      <wps:txbx>
+                        <w:txbxContent>
+                          <w:p>
+                            <w:pPr>
+                              <w:jc w:val="center"/>
+                            </w:pPr>
+                          </w:p>
+                        </w:txbxContent>
+                      </wps:txbx>
+                      <wps:bodyPr rot="0" spcFirstLastPara="0" vertOverflow="overflow" horzOverflow="overflow" vert="horz" wrap="square" lIns="91440" tIns="45720" rIns="91440" bIns="45720" numCol="1" spcCol="0" rtlCol="0" fromWordArt="0" anchor="t" anchorCtr="0" forceAA="0" compatLnSpc="1">
+                        <a:prstTxWarp prst="textNoShape">
+                          <a:avLst/>
+                        </a:prstTxWarp>
+                        <a:noAutofit/>
+                      </wps:bodyPr>
+                    </wps:wsp>
+                  </a:graphicData>
+                </a:graphic>
+                <wp14:sizeRelH relativeFrom="margin">
+                  <wp14:pctWidth>0</wp14:pctWidth>
+                </wp14:sizeRelH>
+                <wp14:sizeRelV relativeFrom="margin">
+                  <wp14:pctHeight>0</wp14:pctHeight>
+                </wp14:sizeRelV>
+              </wp:anchor>
+            </w:drawing>
+          </mc:Choice>
+          <mc:Fallback>
+            <w:pict>
+              <v:rect w14:anchorId="72F47B5F" id="Rectangle 21" o:spid="_x0000_s1026" style="position:absolute;left:0;text-align:left;margin-left:8.4pt;margin-top:46.7pt;width:467.95pt;height:255.85pt;z-index:-251657216;visibility:visible;mso-wrap-style:square;mso-width-percent:0;mso-height-percent:0;mso-wrap-distance-left:9pt;mso-wrap-distance-top:0;mso-wrap-distance-right:9pt;mso-wrap-distance-bottom:0;mso-position-horizontal:absolute;mso-position-horizontal-relative:text;mso-position-vertical:absolute;mso-position-vertical-relative:text;mso-width-percent:0;mso-height-percent:0;mso-width-relative:margin;mso-height-relative:margin;v-text-anchor:top" o:gfxdata="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" fillcolor="#7f7f7f [1612]" strokecolor="black [3213]" strokeweight="1.5pt">
+                <v:shadow on="t" color="black" opacity="26214f" origin="-.5,-.5" offset=".74836mm,.74836mm"/>
+                <v:textbox>
+                  <w:txbxContent>
+                    <w:p>
+                      <w:pPr>
+                        <w:jc w:val="center"/>
+                      </w:pPr>
+                    </w:p>
+                  </w:txbxContent>
+                </v:textbox>
+              </v:rect>
+            </w:pict>
+          </mc:Fallback>
+        </mc:AlternateContent>
+      </w:r>
+      <w:r>
         <w:t xml:space="preserve">As </w:t>
       </w:r>
       <w:sdt>
@@ -3171,7 +3559,7 @@
         <w:sdtEndPr/>
         <w:sdtContent>
           <w:r>
-            <w:t>PROJECT TITLE WILL GO HERE</w:t>
+            <w:t>The Legend of Zelda: Dungeon Warrior</w:t>
           </w:r>
         </w:sdtContent>
       </w:sdt>
@@ -3201,93 +3589,89 @@
       <w:pPr>
         <w:ind w:left="360"/>
         <w:jc w:val="both"/>
-      </w:pPr>
-      <w:r>
-        <w:t xml:space="preserve">Notwithstanding the provisions of sections 106 and 106A, the fair use of a copyrighted work, including such use by reproduction in copies or </w:t>
-      </w:r>
-      <w:proofErr w:type="spellStart"/>
-      <w:r>
-        <w:t>phonorecords</w:t>
-      </w:r>
-      <w:proofErr w:type="spellEnd"/>
-      <w:r>
-        <w:t xml:space="preserve"> or by any other means specified by that section, for purposes such as criticism, comment, news reporting, teaching (including multiple copies for classroom use), scholarship, or research, is not an infringement of copyright. In determining whether the use made of a work in any particular case is a fair use the factors to be considered shall include—</w:t>
+        <w:rPr>
+          <w:color w:val="FFFFFF" w:themeColor="background1"/>
+        </w:rPr>
+      </w:pPr>
+      <w:r>
+        <w:rPr>
+          <w:color w:val="FFFFFF" w:themeColor="background1"/>
+        </w:rPr>
+        <w:t>Notwithstanding the provisions of sections 106 and 106A, the fair use of a copyrighted work, including such use by reproduction in copies or phonorecords or by any other means specified by that section, for purposes such as criticism, comment, news reporting, teaching (including multiple copies for classroom use), scholarship, or research, is not an infringement of copyright. In determining whether the use made of a work in any particular case is a fair use the factors to be considered shall include—</w:t>
       </w:r>
     </w:p>
     <w:p>
       <w:pPr>
         <w:ind w:left="360"/>
         <w:jc w:val="both"/>
-      </w:pPr>
-      <w:r>
-        <w:t xml:space="preserve">(1)   </w:t>
-      </w:r>
-      <w:proofErr w:type="gramStart"/>
-      <w:r>
-        <w:t>the</w:t>
-      </w:r>
-      <w:proofErr w:type="gramEnd"/>
-      <w:r>
-        <w:t xml:space="preserve"> purpose and character of the use, including whether such use is of a commercial nature or is for nonprofit educational purposes; </w:t>
+        <w:rPr>
+          <w:color w:val="FFFFFF" w:themeColor="background1"/>
+        </w:rPr>
+      </w:pPr>
+      <w:r>
+        <w:rPr>
+          <w:color w:val="FFFFFF" w:themeColor="background1"/>
+        </w:rPr>
+        <w:t xml:space="preserve">(1)   the purpose and character of the use, including whether such use is of a commercial nature or is for nonprofit educational purposes; </w:t>
       </w:r>
     </w:p>
     <w:p>
       <w:pPr>
         <w:ind w:left="360"/>
         <w:jc w:val="both"/>
-      </w:pPr>
-      <w:r>
-        <w:t xml:space="preserve">(2)   </w:t>
-      </w:r>
-      <w:proofErr w:type="gramStart"/>
-      <w:r>
-        <w:t>the</w:t>
-      </w:r>
-      <w:proofErr w:type="gramEnd"/>
-      <w:r>
-        <w:t xml:space="preserve"> nature of the copyrighted work; </w:t>
+        <w:rPr>
+          <w:color w:val="FFFFFF" w:themeColor="background1"/>
+        </w:rPr>
+      </w:pPr>
+      <w:r>
+        <w:rPr>
+          <w:color w:val="FFFFFF" w:themeColor="background1"/>
+        </w:rPr>
+        <w:t xml:space="preserve">(2)   the nature of the copyrighted work; </w:t>
       </w:r>
     </w:p>
     <w:p>
       <w:pPr>
         <w:ind w:left="360"/>
         <w:jc w:val="both"/>
-      </w:pPr>
-      <w:r>
-        <w:t xml:space="preserve">(3)   </w:t>
-      </w:r>
-      <w:proofErr w:type="gramStart"/>
-      <w:r>
-        <w:t>the</w:t>
-      </w:r>
-      <w:proofErr w:type="gramEnd"/>
-      <w:r>
-        <w:t xml:space="preserve"> amount and substantiality of the portion used in relation to the copyrighted work as a whole; and </w:t>
+        <w:rPr>
+          <w:color w:val="FFFFFF" w:themeColor="background1"/>
+        </w:rPr>
+      </w:pPr>
+      <w:r>
+        <w:rPr>
+          <w:color w:val="FFFFFF" w:themeColor="background1"/>
+        </w:rPr>
+        <w:t xml:space="preserve">(3)   the amount and substantiality of the portion used in relation to the copyrighted work as a whole; and </w:t>
       </w:r>
     </w:p>
     <w:p>
       <w:pPr>
         <w:ind w:left="360"/>
         <w:jc w:val="both"/>
-      </w:pPr>
-      <w:r>
-        <w:t xml:space="preserve">(4)   </w:t>
-      </w:r>
-      <w:proofErr w:type="gramStart"/>
-      <w:r>
-        <w:t>the</w:t>
-      </w:r>
-      <w:proofErr w:type="gramEnd"/>
-      <w:r>
-        <w:t xml:space="preserve"> effect of the use upon the potential market for or value of the copyrighted work. </w:t>
+        <w:rPr>
+          <w:color w:val="FFFFFF" w:themeColor="background1"/>
+        </w:rPr>
+      </w:pPr>
+      <w:r>
+        <w:rPr>
+          <w:color w:val="FFFFFF" w:themeColor="background1"/>
+        </w:rPr>
+        <w:t xml:space="preserve">(4)   the effect of the use upon the potential market for or value of the copyrighted work. </w:t>
       </w:r>
     </w:p>
     <w:p>
       <w:pPr>
         <w:ind w:left="360"/>
         <w:jc w:val="both"/>
-      </w:pPr>
-      <w:r>
+        <w:rPr>
+          <w:color w:val="FFFFFF" w:themeColor="background1"/>
+        </w:rPr>
+      </w:pPr>
+      <w:r>
+        <w:rPr>
+          <w:color w:val="FFFFFF" w:themeColor="background1"/>
+        </w:rPr>
         <w:t>The fact that a work is unpublished shall not itself bar a finding of fair use if such finding is made upon consideration of all the above factors.</w:t>
       </w:r>
     </w:p>
@@ -3307,7 +3691,7 @@
           <w:sz w:val="24"/>
         </w:rPr>
       </w:pPr>
-      <w:bookmarkStart w:id="9" w:name="_Toc454982466"/>
+      <w:bookmarkStart w:id="7" w:name="_Toc455100441"/>
       <w:r>
         <w:rPr>
           <w:sz w:val="24"/>
@@ -3315,7 +3699,7 @@
         <w:lastRenderedPageBreak/>
         <w:t>Design Overview</w:t>
       </w:r>
-      <w:bookmarkEnd w:id="9"/>
+      <w:bookmarkEnd w:id="7"/>
     </w:p>
     <w:p>
       <w:pPr>
@@ -3325,11 +3709,11 @@
           <w:numId w:val="1"/>
         </w:numPr>
       </w:pPr>
-      <w:bookmarkStart w:id="10" w:name="_Toc454982467"/>
+      <w:bookmarkStart w:id="8" w:name="_Toc455100442"/>
       <w:r>
         <w:t>Introduction</w:t>
       </w:r>
-      <w:bookmarkEnd w:id="10"/>
+      <w:bookmarkEnd w:id="8"/>
     </w:p>
     <w:p>
       <w:pPr>
@@ -3348,13 +3732,365 @@
           <w:numId w:val="1"/>
         </w:numPr>
       </w:pPr>
-      <w:bookmarkStart w:id="11" w:name="_Toc454982468"/>
+      <w:bookmarkStart w:id="9" w:name="_Toc455100443"/>
       <w:r>
         <w:t>Technologies Used</w:t>
       </w:r>
-      <w:bookmarkEnd w:id="11"/>
-    </w:p>
-    <w:p/>
+      <w:bookmarkEnd w:id="9"/>
+    </w:p>
+    <w:p>
+      <w:pPr>
+        <w:pStyle w:val="Heading3"/>
+        <w:numPr>
+          <w:ilvl w:val="2"/>
+          <w:numId w:val="1"/>
+        </w:numPr>
+      </w:pPr>
+      <w:r>
+        <w:t>Hardware</w:t>
+      </w:r>
+    </w:p>
+    <w:p>
+      <w:pPr>
+        <w:pStyle w:val="ListParagraph"/>
+        <w:numPr>
+          <w:ilvl w:val="0"/>
+          <w:numId w:val="8"/>
+        </w:numPr>
+      </w:pPr>
+      <w:r>
+        <w:t>Hewlett-Packard ProBook 640G1</w:t>
+      </w:r>
+    </w:p>
+    <w:p>
+      <w:pPr>
+        <w:pStyle w:val="ListParagraph"/>
+        <w:numPr>
+          <w:ilvl w:val="1"/>
+          <w:numId w:val="8"/>
+        </w:numPr>
+      </w:pPr>
+      <w:r>
+        <w:t>Intel® Core™ i3-4000M</w:t>
+      </w:r>
+    </w:p>
+    <w:p>
+      <w:pPr>
+        <w:pStyle w:val="ListParagraph"/>
+        <w:numPr>
+          <w:ilvl w:val="1"/>
+          <w:numId w:val="8"/>
+        </w:numPr>
+      </w:pPr>
+      <w:r>
+        <w:t>8 GB</w:t>
+      </w:r>
+      <w:r>
+        <w:t xml:space="preserve"> Ram</w:t>
+      </w:r>
+    </w:p>
+    <w:p>
+      <w:pPr>
+        <w:pStyle w:val="ListParagraph"/>
+        <w:numPr>
+          <w:ilvl w:val="1"/>
+          <w:numId w:val="8"/>
+        </w:numPr>
+      </w:pPr>
+      <w:r>
+        <w:t>Windows 7 Enterprise SP1 (64-bit)</w:t>
+      </w:r>
+    </w:p>
+    <w:p>
+      <w:pPr>
+        <w:pStyle w:val="ListParagraph"/>
+        <w:numPr>
+          <w:ilvl w:val="0"/>
+          <w:numId w:val="8"/>
+        </w:numPr>
+      </w:pPr>
+      <w:r>
+        <w:t>Lenovo X1 Carbon</w:t>
+      </w:r>
+    </w:p>
+    <w:p>
+      <w:pPr>
+        <w:pStyle w:val="ListParagraph"/>
+        <w:numPr>
+          <w:ilvl w:val="1"/>
+          <w:numId w:val="8"/>
+        </w:numPr>
+      </w:pPr>
+      <w:r>
+        <w:t>Intel</w:t>
+      </w:r>
+      <w:r>
+        <w:t>®</w:t>
+      </w:r>
+      <w:r>
+        <w:t xml:space="preserve"> Core™ i7-5667U</w:t>
+      </w:r>
+    </w:p>
+    <w:p>
+      <w:pPr>
+        <w:pStyle w:val="ListParagraph"/>
+        <w:numPr>
+          <w:ilvl w:val="1"/>
+          <w:numId w:val="8"/>
+        </w:numPr>
+      </w:pPr>
+      <w:r>
+        <w:t>8 GB</w:t>
+      </w:r>
+      <w:r>
+        <w:t xml:space="preserve"> Ram</w:t>
+      </w:r>
+    </w:p>
+    <w:p>
+      <w:pPr>
+        <w:pStyle w:val="ListParagraph"/>
+        <w:numPr>
+          <w:ilvl w:val="1"/>
+          <w:numId w:val="8"/>
+        </w:numPr>
+      </w:pPr>
+      <w:r>
+        <w:t>Ubuntu 16.04 LTS (64-bit)</w:t>
+      </w:r>
+    </w:p>
+    <w:p>
+      <w:pPr>
+        <w:pStyle w:val="ListParagraph"/>
+        <w:numPr>
+          <w:ilvl w:val="0"/>
+          <w:numId w:val="8"/>
+        </w:numPr>
+      </w:pPr>
+      <w:r>
+        <w:t>Alienware Mx11-R2</w:t>
+      </w:r>
+    </w:p>
+    <w:p>
+      <w:pPr>
+        <w:pStyle w:val="ListParagraph"/>
+        <w:numPr>
+          <w:ilvl w:val="1"/>
+          <w:numId w:val="8"/>
+        </w:numPr>
+      </w:pPr>
+      <w:r>
+        <w:t>Intel® Core™ i7</w:t>
+      </w:r>
+    </w:p>
+    <w:p>
+      <w:pPr>
+        <w:pStyle w:val="ListParagraph"/>
+        <w:numPr>
+          <w:ilvl w:val="1"/>
+          <w:numId w:val="8"/>
+        </w:numPr>
+      </w:pPr>
+      <w:r>
+        <w:t>8 GB</w:t>
+      </w:r>
+      <w:r>
+        <w:t xml:space="preserve"> Ram</w:t>
+      </w:r>
+    </w:p>
+    <w:p>
+      <w:pPr>
+        <w:pStyle w:val="ListParagraph"/>
+        <w:numPr>
+          <w:ilvl w:val="1"/>
+          <w:numId w:val="8"/>
+        </w:numPr>
+      </w:pPr>
+      <w:r>
+        <w:t>Windows 7 Home Edition SP1 (64-bit)</w:t>
+      </w:r>
+    </w:p>
+    <w:p>
+      <w:pPr>
+        <w:pStyle w:val="ListParagraph"/>
+        <w:numPr>
+          <w:ilvl w:val="0"/>
+          <w:numId w:val="8"/>
+        </w:numPr>
+      </w:pPr>
+      <w:r>
+        <w:t>Custom Desktop PC</w:t>
+      </w:r>
+    </w:p>
+    <w:p>
+      <w:pPr>
+        <w:pStyle w:val="ListParagraph"/>
+        <w:numPr>
+          <w:ilvl w:val="1"/>
+          <w:numId w:val="8"/>
+        </w:numPr>
+      </w:pPr>
+      <w:r>
+        <w:t>AMD Phenom</w:t>
+      </w:r>
+    </w:p>
+    <w:p>
+      <w:pPr>
+        <w:pStyle w:val="ListParagraph"/>
+        <w:numPr>
+          <w:ilvl w:val="1"/>
+          <w:numId w:val="8"/>
+        </w:numPr>
+      </w:pPr>
+      <w:r>
+        <w:t>16 GB Ram</w:t>
+      </w:r>
+    </w:p>
+    <w:p>
+      <w:pPr>
+        <w:pStyle w:val="ListParagraph"/>
+        <w:numPr>
+          <w:ilvl w:val="1"/>
+          <w:numId w:val="8"/>
+        </w:numPr>
+      </w:pPr>
+      <w:r>
+        <w:t>Ubuntu 16.04 LTS (64-bit)</w:t>
+      </w:r>
+    </w:p>
+    <w:p>
+      <w:pPr>
+        <w:pStyle w:val="Heading3"/>
+        <w:numPr>
+          <w:ilvl w:val="2"/>
+          <w:numId w:val="1"/>
+        </w:numPr>
+      </w:pPr>
+      <w:r>
+        <w:t>Software</w:t>
+      </w:r>
+    </w:p>
+    <w:p>
+      <w:pPr>
+        <w:pStyle w:val="ListParagraph"/>
+        <w:numPr>
+          <w:ilvl w:val="0"/>
+          <w:numId w:val="9"/>
+        </w:numPr>
+      </w:pPr>
+      <w:r>
+        <w:t>Microsoft Visual Studio</w:t>
+      </w:r>
+    </w:p>
+    <w:p>
+      <w:pPr>
+        <w:pStyle w:val="ListParagraph"/>
+        <w:numPr>
+          <w:ilvl w:val="0"/>
+          <w:numId w:val="9"/>
+        </w:numPr>
+      </w:pPr>
+      <w:r>
+        <w:t>Microsoft Visual Studio Code</w:t>
+      </w:r>
+    </w:p>
+    <w:p>
+      <w:pPr>
+        <w:pStyle w:val="ListParagraph"/>
+        <w:numPr>
+          <w:ilvl w:val="0"/>
+          <w:numId w:val="9"/>
+        </w:numPr>
+      </w:pPr>
+      <w:r>
+        <w:t>Microsoft Office 2016 Professional Plus</w:t>
+      </w:r>
+      <w:bookmarkStart w:id="10" w:name="_GoBack"/>
+      <w:bookmarkEnd w:id="10"/>
+    </w:p>
+    <w:p>
+      <w:pPr>
+        <w:pStyle w:val="ListParagraph"/>
+        <w:numPr>
+          <w:ilvl w:val="0"/>
+          <w:numId w:val="9"/>
+        </w:numPr>
+      </w:pPr>
+      <w:r>
+        <w:t>Atlassian SourceTree</w:t>
+      </w:r>
+    </w:p>
+    <w:p>
+      <w:pPr>
+        <w:pStyle w:val="ListParagraph"/>
+        <w:numPr>
+          <w:ilvl w:val="0"/>
+          <w:numId w:val="9"/>
+        </w:numPr>
+      </w:pPr>
+      <w:r>
+        <w:t>Pinta 1.6</w:t>
+      </w:r>
+    </w:p>
+    <w:p>
+      <w:pPr>
+        <w:pStyle w:val="ListParagraph"/>
+        <w:numPr>
+          <w:ilvl w:val="0"/>
+          <w:numId w:val="9"/>
+        </w:numPr>
+      </w:pPr>
+      <w:r>
+        <w:t>Microsoft Word 2013</w:t>
+      </w:r>
+    </w:p>
+    <w:p>
+      <w:pPr>
+        <w:pStyle w:val="ListParagraph"/>
+        <w:numPr>
+          <w:ilvl w:val="0"/>
+          <w:numId w:val="9"/>
+        </w:numPr>
+      </w:pPr>
+      <w:r>
+        <w:t>Syntevo GmbH SmartGit 7.1</w:t>
+      </w:r>
+    </w:p>
+    <w:p>
+      <w:pPr>
+        <w:pStyle w:val="ListParagraph"/>
+        <w:numPr>
+          <w:ilvl w:val="0"/>
+          <w:numId w:val="9"/>
+        </w:numPr>
+      </w:pPr>
+      <w:r>
+        <w:t>Dia 0.97.3</w:t>
+      </w:r>
+    </w:p>
+    <w:p>
+      <w:pPr>
+        <w:pStyle w:val="ListParagraph"/>
+        <w:numPr>
+          <w:ilvl w:val="0"/>
+          <w:numId w:val="9"/>
+        </w:numPr>
+      </w:pPr>
+      <w:r>
+        <w:t>Geany 1.27</w:t>
+      </w:r>
+    </w:p>
+    <w:p>
+      <w:pPr>
+        <w:pStyle w:val="ListParagraph"/>
+        <w:numPr>
+          <w:ilvl w:val="0"/>
+          <w:numId w:val="9"/>
+        </w:numPr>
+      </w:pPr>
+      <w:r>
+        <w:t>Tiled Map Editor 0.16.1</w:t>
+      </w:r>
+    </w:p>
     <w:p>
       <w:pPr>
         <w:pStyle w:val="Heading2"/>
@@ -3363,11 +4099,11 @@
           <w:numId w:val="1"/>
         </w:numPr>
       </w:pPr>
-      <w:bookmarkStart w:id="12" w:name="_Toc454982469"/>
+      <w:bookmarkStart w:id="11" w:name="_Toc455100444"/>
       <w:r>
         <w:t>System Architecture</w:t>
       </w:r>
-      <w:bookmarkEnd w:id="12"/>
+      <w:bookmarkEnd w:id="11"/>
     </w:p>
     <w:p/>
     <w:p>
@@ -3378,9 +4114,11 @@
           <w:numId w:val="1"/>
         </w:numPr>
       </w:pPr>
+      <w:bookmarkStart w:id="12" w:name="_Toc455100445"/>
       <w:r>
         <w:t>System Interfaces and Operation</w:t>
       </w:r>
+      <w:bookmarkEnd w:id="12"/>
     </w:p>
     <w:p/>
     <w:p>
@@ -3391,9 +4129,11 @@
           <w:numId w:val="1"/>
         </w:numPr>
       </w:pPr>
+      <w:bookmarkStart w:id="13" w:name="_Toc455100446"/>
       <w:r>
         <w:t>Constraints and Assumptions</w:t>
       </w:r>
+      <w:bookmarkEnd w:id="13"/>
     </w:p>
     <w:p/>
     <w:p>
@@ -3412,6 +4152,7 @@
           <w:sz w:val="24"/>
         </w:rPr>
       </w:pPr>
+      <w:bookmarkStart w:id="14" w:name="_Toc455100447"/>
       <w:r>
         <w:rPr>
           <w:sz w:val="24"/>
@@ -3419,6 +4160,7 @@
         <w:lastRenderedPageBreak/>
         <w:t>User Interface Design</w:t>
       </w:r>
+      <w:bookmarkEnd w:id="14"/>
     </w:p>
     <w:p>
       <w:pPr>
@@ -3428,9 +4170,11 @@
           <w:numId w:val="1"/>
         </w:numPr>
       </w:pPr>
+      <w:bookmarkStart w:id="15" w:name="_Toc455100448"/>
       <w:r>
         <w:t>Description of the User Interface</w:t>
       </w:r>
+      <w:bookmarkEnd w:id="15"/>
     </w:p>
     <w:p>
       <w:pPr>
@@ -3442,7 +4186,7 @@
           <w:noProof/>
         </w:rPr>
         <w:drawing>
-          <wp:inline distT="0" distB="0" distL="0" distR="0">
+          <wp:inline distT="0" distB="0" distL="0" distR="0" wp14:anchorId="02123BC1" wp14:editId="108AFC3C">
             <wp:extent cx="5741582" cy="4457700"/>
             <wp:effectExtent l="0" t="0" r="0" b="0"/>
             <wp:docPr id="8" name="Picture 8"/>
@@ -3457,7 +4201,7 @@
                     <pic:cNvPicPr/>
                   </pic:nvPicPr>
                   <pic:blipFill>
-                    <a:blip r:embed="rId13">
+                    <a:blip r:embed="rId16">
                       <a:extLst>
                         <a:ext uri="{28A0092B-C50C-407E-A947-70E740481C1C}">
                           <a14:useLocalDpi xmlns:a14="http://schemas.microsoft.com/office/drawing/2010/main" val="0"/>
@@ -3483,13 +4227,145 @@
           </wp:inline>
         </w:drawing>
       </w:r>
-      <w:bookmarkStart w:id="13" w:name="_GoBack"/>
-      <w:bookmarkEnd w:id="13"/>
     </w:p>
     <w:p>
       <w:pPr>
         <w:ind w:left="360"/>
-      </w:pPr>
+        <w:jc w:val="both"/>
+      </w:pPr>
+      <w:r>
+        <w:t xml:space="preserve">This is a general layout of how the user interface will look.  Proportions may not be exact in the final product.  </w:t>
+      </w:r>
+      <w:r>
+        <w:t xml:space="preserve">End user will interact with the user interface and avatar using the arrow keys and space bar on the keyboard.  </w:t>
+      </w:r>
+      <w:r>
+        <w:rPr>
+          <w:b/>
+        </w:rPr>
+        <w:t xml:space="preserve">Field of </w:t>
+      </w:r>
+      <w:r>
+        <w:rPr>
+          <w:b/>
+        </w:rPr>
+        <w:t>View</w:t>
+      </w:r>
+      <w:r>
+        <w:rPr>
+          <w:b/>
+        </w:rPr>
+        <w:t xml:space="preserve">:  </w:t>
+      </w:r>
+      <w:r>
+        <w:t>Inside</w:t>
+      </w:r>
+      <w:r>
+        <w:t xml:space="preserve"> of the Field of View will be a set size and the end user will not be able to change the size to ensure correct aspect ratio and view.  </w:t>
+      </w:r>
+      <w:r>
+        <w:t xml:space="preserve">Field of View will be </w:t>
+      </w:r>
+      <w:r>
+        <w:t>contained</w:t>
+      </w:r>
+      <w:r>
+        <w:t xml:space="preserve"> within the Window and will not scroll.</w:t>
+      </w:r>
+      <w:r>
+        <w:br/>
+      </w:r>
+      <w:r>
+        <w:rPr>
+          <w:b/>
+        </w:rPr>
+        <w:t>Non-Playable Area:</w:t>
+      </w:r>
+      <w:r>
+        <w:t xml:space="preserve">  </w:t>
+      </w:r>
+      <w:r>
+        <w:t>Inside of that window will be a border.  Border will use wall type graphic to give the illusion the avatar is in a room.  This is depicted above with the brown/bronze color and labeled as a Non-Playable Area.</w:t>
+      </w:r>
+      <w:r>
+        <w:t xml:space="preserve">  This will stop the avatar from “walking” off the screen.  </w:t>
+      </w:r>
+      <w:r>
+        <w:t>Although depicted all the way to the edge of the Field of View, this is only an example.  Some levels may be smaller and have a smaller Playable Area.</w:t>
+      </w:r>
+      <w:r>
+        <w:br/>
+      </w:r>
+      <w:r>
+        <w:rPr>
+          <w:b/>
+        </w:rPr>
+        <w:t>Playable Area:</w:t>
+      </w:r>
+      <w:r>
+        <w:t xml:space="preserve">  </w:t>
+      </w:r>
+      <w:r>
+        <w:t xml:space="preserve">The avatar will be able to move anywhere within the white area or Playable area.  </w:t>
+      </w:r>
+      <w:r>
+        <w:t xml:space="preserve">Border will prevent avatar from accessing non-playable areas.  </w:t>
+      </w:r>
+      <w:r>
+        <w:t>EXCEPTION:  Elements may be added to the playable area to give a</w:t>
+      </w:r>
+      <w:r>
+        <w:t>n</w:t>
+      </w:r>
+      <w:r>
+        <w:t xml:space="preserve"> aesthetic look and challenge the avatar</w:t>
+      </w:r>
+      <w:r>
+        <w:t>.  The avatar</w:t>
+      </w:r>
+      <w:r>
+        <w:t xml:space="preserve"> may or may not be able to “walk” through those elements.</w:t>
+      </w:r>
+      <w:r>
+        <w:br/>
+      </w:r>
+      <w:r>
+        <w:rPr>
+          <w:b/>
+        </w:rPr>
+        <w:t>Textbox:</w:t>
+      </w:r>
+      <w:r>
+        <w:t xml:space="preserve">  This </w:t>
+      </w:r>
+      <w:r>
+        <w:t>portion</w:t>
+      </w:r>
+      <w:r>
+        <w:t xml:space="preserve"> depicted with the yellow/gold box above will not be visible all the time.  This will be a popup box when the avatar is interacting with other </w:t>
+      </w:r>
+      <w:r>
+        <w:t>entities</w:t>
+      </w:r>
+      <w:r>
+        <w:t xml:space="preserve">.  When this popup box appears, all elements within the Playable Area will pause.  The main focus will be on the textbox and the end user will only be able to interact </w:t>
+      </w:r>
+      <w:r>
+        <w:lastRenderedPageBreak/>
+        <w:t>with the textbox until it is complete and goes away.  Then the Playable Area will resume normal game play.</w:t>
+      </w:r>
+      <w:r>
+        <w:br/>
+      </w:r>
+      <w:r>
+        <w:rPr>
+          <w:b/>
+        </w:rPr>
+        <w:t>Avatar Health Box:</w:t>
+      </w:r>
+      <w:r>
+        <w:t xml:space="preserve">  The pink box depicted in the top right corner will be sometime of floating health meter to provide the avatars health status to the end user.  This will be visible at all times during game play.</w:t>
+      </w:r>
     </w:p>
     <w:p>
       <w:pPr>
@@ -3499,9 +4375,11 @@
           <w:numId w:val="1"/>
         </w:numPr>
       </w:pPr>
+      <w:bookmarkStart w:id="16" w:name="_Toc455100449"/>
       <w:r>
         <w:t>Interface Design Rules</w:t>
       </w:r>
+      <w:bookmarkEnd w:id="16"/>
     </w:p>
     <w:p>
       <w:pPr>
@@ -3525,20 +4403,12 @@
         <w:sdtEndPr/>
         <w:sdtContent>
           <w:r>
-            <w:t>PROJECT TITLE WILL GO HERE</w:t>
+            <w:t>The Legend of Zelda: Dungeon Warrior</w:t>
           </w:r>
         </w:sdtContent>
       </w:sdt>
       <w:r>
-        <w:t xml:space="preserve"> are derived from Ben </w:t>
-      </w:r>
-      <w:proofErr w:type="spellStart"/>
-      <w:r>
-        <w:t>Shneiderman’s</w:t>
-      </w:r>
-      <w:proofErr w:type="spellEnd"/>
-      <w:r>
-        <w:t xml:space="preserve"> “Eight Golden Rules of Interface Design”. The following list offers a description of each rule, as well as how the rule applies to </w:t>
+        <w:t xml:space="preserve"> are derived from Ben Shneiderman’s “Eight Golden Rules of Interface Design”. The following list offers a description of each rule, as well as how the rule applies to </w:t>
       </w:r>
       <w:sdt>
         <w:sdtPr>
@@ -3554,7 +4424,7 @@
         <w:sdtEndPr/>
         <w:sdtContent>
           <w:r>
-            <w:t>PROJECT TITLE WILL GO HERE</w:t>
+            <w:t>The Legend of Zelda: Dungeon Warrior</w:t>
           </w:r>
         </w:sdtContent>
       </w:sdt>
@@ -3570,19 +4440,17 @@
           <w:numId w:val="1"/>
         </w:numPr>
       </w:pPr>
+      <w:bookmarkStart w:id="17" w:name="_Toc455100450"/>
       <w:r>
         <w:t>Objects and Actions</w:t>
       </w:r>
+      <w:bookmarkEnd w:id="17"/>
     </w:p>
     <w:sectPr>
-      <w:headerReference w:type="even" r:id="rId14"/>
-      <w:headerReference w:type="default" r:id="rId15"/>
-      <w:footerReference w:type="even" r:id="rId16"/>
-      <w:footerReference w:type="default" r:id="rId17"/>
-      <w:headerReference w:type="first" r:id="rId18"/>
-      <w:footerReference w:type="first" r:id="rId19"/>
+      <w:footerReference w:type="first" r:id="rId17"/>
       <w:pgSz w:w="12240" w:h="15840"/>
       <w:pgMar w:top="1440" w:right="1440" w:bottom="1440" w:left="1440" w:header="720" w:footer="720" w:gutter="0"/>
+      <w:pgNumType w:start="1"/>
       <w:cols w:space="720"/>
       <w:titlePg/>
       <w:docGrid w:linePitch="360"/>
@@ -3592,7 +4460,7 @@
 </file>
 
 <file path=word/endnotes.xml><?xml version="1.0" encoding="utf-8"?>
-<w:endnotes xmlns:wpc="http://schemas.microsoft.com/office/word/2010/wordprocessingCanvas" xmlns:mc="http://schemas.openxmlformats.org/markup-compatibility/2006" xmlns:o="urn:schemas-microsoft-com:office:office" xmlns:r="http://schemas.openxmlformats.org/officeDocument/2006/relationships" xmlns:m="http://schemas.openxmlformats.org/officeDocument/2006/math" xmlns:v="urn:schemas-microsoft-com:vml" xmlns:wp14="http://schemas.microsoft.com/office/word/2010/wordprocessingDrawing" xmlns:wp="http://schemas.openxmlformats.org/drawingml/2006/wordprocessingDrawing" xmlns:w10="urn:schemas-microsoft-com:office:word" xmlns:w="http://schemas.openxmlformats.org/wordprocessingml/2006/main" xmlns:w14="http://schemas.microsoft.com/office/word/2010/wordml" xmlns:w15="http://schemas.microsoft.com/office/word/2012/wordml" xmlns:wpg="http://schemas.microsoft.com/office/word/2010/wordprocessingGroup" xmlns:wpi="http://schemas.microsoft.com/office/word/2010/wordprocessingInk" xmlns:wne="http://schemas.microsoft.com/office/word/2006/wordml" xmlns:wps="http://schemas.microsoft.com/office/word/2010/wordprocessingShape" mc:Ignorable="w14 w15 wp14">
+<w:endnotes xmlns:wpc="http://schemas.microsoft.com/office/word/2010/wordprocessingCanvas" xmlns:cx="http://schemas.microsoft.com/office/drawing/2014/chartex" xmlns:cx1="http://schemas.microsoft.com/office/drawing/2015/9/8/chartex" xmlns:cx2="http://schemas.microsoft.com/office/drawing/2015/10/21/chartex" xmlns:mc="http://schemas.openxmlformats.org/markup-compatibility/2006" xmlns:o="urn:schemas-microsoft-com:office:office" xmlns:r="http://schemas.openxmlformats.org/officeDocument/2006/relationships" xmlns:m="http://schemas.openxmlformats.org/officeDocument/2006/math" xmlns:v="urn:schemas-microsoft-com:vml" xmlns:wp14="http://schemas.microsoft.com/office/word/2010/wordprocessingDrawing" xmlns:wp="http://schemas.openxmlformats.org/drawingml/2006/wordprocessingDrawing" xmlns:w10="urn:schemas-microsoft-com:office:word" xmlns:w="http://schemas.openxmlformats.org/wordprocessingml/2006/main" xmlns:w14="http://schemas.microsoft.com/office/word/2010/wordml" xmlns:w15="http://schemas.microsoft.com/office/word/2012/wordml" xmlns:w16se="http://schemas.microsoft.com/office/word/2015/wordml/symex" xmlns:wpg="http://schemas.microsoft.com/office/word/2010/wordprocessingGroup" xmlns:wpi="http://schemas.microsoft.com/office/word/2010/wordprocessingInk" xmlns:wne="http://schemas.microsoft.com/office/word/2006/wordml" xmlns:wps="http://schemas.microsoft.com/office/word/2010/wordprocessingShape" mc:Ignorable="w14 w15 w16se wp14">
   <w:endnote w:type="separator" w:id="-1">
     <w:p>
       <w:pPr>
@@ -3617,7 +4485,340 @@
 </file>
 
 <file path=word/footer1.xml><?xml version="1.0" encoding="utf-8"?>
-<w:ftr xmlns:wpc="http://schemas.microsoft.com/office/word/2010/wordprocessingCanvas" xmlns:mc="http://schemas.openxmlformats.org/markup-compatibility/2006" xmlns:o="urn:schemas-microsoft-com:office:office" xmlns:r="http://schemas.openxmlformats.org/officeDocument/2006/relationships" xmlns:m="http://schemas.openxmlformats.org/officeDocument/2006/math" xmlns:v="urn:schemas-microsoft-com:vml" xmlns:wp14="http://schemas.microsoft.com/office/word/2010/wordprocessingDrawing" xmlns:wp="http://schemas.openxmlformats.org/drawingml/2006/wordprocessingDrawing" xmlns:w10="urn:schemas-microsoft-com:office:word" xmlns:w="http://schemas.openxmlformats.org/wordprocessingml/2006/main" xmlns:w14="http://schemas.microsoft.com/office/word/2010/wordml" xmlns:w15="http://schemas.microsoft.com/office/word/2012/wordml" xmlns:wpg="http://schemas.microsoft.com/office/word/2010/wordprocessingGroup" xmlns:wpi="http://schemas.microsoft.com/office/word/2010/wordprocessingInk" xmlns:wne="http://schemas.microsoft.com/office/word/2006/wordml" xmlns:wps="http://schemas.microsoft.com/office/word/2010/wordprocessingShape" mc:Ignorable="w14 w15 wp14">
+<w:ftr xmlns:wpc="http://schemas.microsoft.com/office/word/2010/wordprocessingCanvas" xmlns:cx="http://schemas.microsoft.com/office/drawing/2014/chartex" xmlns:cx1="http://schemas.microsoft.com/office/drawing/2015/9/8/chartex" xmlns:cx2="http://schemas.microsoft.com/office/drawing/2015/10/21/chartex" xmlns:mc="http://schemas.openxmlformats.org/markup-compatibility/2006" xmlns:o="urn:schemas-microsoft-com:office:office" xmlns:r="http://schemas.openxmlformats.org/officeDocument/2006/relationships" xmlns:m="http://schemas.openxmlformats.org/officeDocument/2006/math" xmlns:v="urn:schemas-microsoft-com:vml" xmlns:wp14="http://schemas.microsoft.com/office/word/2010/wordprocessingDrawing" xmlns:wp="http://schemas.openxmlformats.org/drawingml/2006/wordprocessingDrawing" xmlns:w10="urn:schemas-microsoft-com:office:word" xmlns:w="http://schemas.openxmlformats.org/wordprocessingml/2006/main" xmlns:w14="http://schemas.microsoft.com/office/word/2010/wordml" xmlns:w15="http://schemas.microsoft.com/office/word/2012/wordml" xmlns:w16se="http://schemas.microsoft.com/office/word/2015/wordml/symex" xmlns:wpg="http://schemas.microsoft.com/office/word/2010/wordprocessingGroup" xmlns:wpi="http://schemas.microsoft.com/office/word/2010/wordprocessingInk" xmlns:wne="http://schemas.microsoft.com/office/word/2006/wordml" xmlns:wps="http://schemas.microsoft.com/office/word/2010/wordprocessingShape" mc:Ignorable="w14 w15 w16se wp14">
+  <w:sdt>
+    <w:sdtPr>
+      <w:id w:val="1208838561"/>
+      <w:docPartObj>
+        <w:docPartGallery w:val="Page Numbers (Bottom of Page)"/>
+        <w:docPartUnique/>
+      </w:docPartObj>
+    </w:sdtPr>
+    <w:sdtEndPr/>
+    <w:sdtContent>
+      <w:p>
+        <w:pPr>
+          <w:pStyle w:val="Footer"/>
+          <w:jc w:val="center"/>
+        </w:pPr>
+        <w:r>
+          <w:rPr>
+            <w:noProof/>
+          </w:rPr>
+          <mc:AlternateContent>
+            <mc:Choice Requires="wpg">
+              <w:drawing>
+                <wp:inline distT="0" distB="0" distL="0" distR="0" wp14:anchorId="3D22416E" wp14:editId="6634F173">
+                  <wp:extent cx="418465" cy="221615"/>
+                  <wp:effectExtent l="0" t="0" r="635" b="0"/>
+                  <wp:docPr id="9" name="Group 9"/>
+                  <wp:cNvGraphicFramePr>
+                    <a:graphicFrameLocks xmlns:a="http://schemas.openxmlformats.org/drawingml/2006/main"/>
+                  </wp:cNvGraphicFramePr>
+                  <a:graphic xmlns:a="http://schemas.openxmlformats.org/drawingml/2006/main">
+                    <a:graphicData uri="http://schemas.microsoft.com/office/word/2010/wordprocessingGroup">
+                      <wpg:wgp>
+                        <wpg:cNvGrpSpPr>
+                          <a:grpSpLocks/>
+                        </wpg:cNvGrpSpPr>
+                        <wpg:grpSpPr bwMode="auto">
+                          <a:xfrm>
+                            <a:off x="0" y="0"/>
+                            <a:ext cx="418465" cy="221615"/>
+                            <a:chOff x="5351" y="739"/>
+                            <a:chExt cx="659" cy="349"/>
+                          </a:xfrm>
+                        </wpg:grpSpPr>
+                        <wps:wsp>
+                          <wps:cNvPr id="10" name="Text Box 63"/>
+                          <wps:cNvSpPr txBox="1">
+                            <a:spLocks noChangeArrowheads="1"/>
+                          </wps:cNvSpPr>
+                          <wps:spPr bwMode="auto">
+                            <a:xfrm>
+                              <a:off x="5351" y="800"/>
+                              <a:ext cx="659" cy="288"/>
+                            </a:xfrm>
+                            <a:prstGeom prst="rect">
+                              <a:avLst/>
+                            </a:prstGeom>
+                            <a:noFill/>
+                            <a:ln>
+                              <a:noFill/>
+                            </a:ln>
+                            <a:extLst>
+                              <a:ext uri="{909E8E84-426E-40DD-AFC4-6F175D3DCCD1}">
+                                <a14:hiddenFill xmlns:a14="http://schemas.microsoft.com/office/drawing/2010/main">
+                                  <a:solidFill>
+                                    <a:srgbClr val="FFFFFF"/>
+                                  </a:solidFill>
+                                </a14:hiddenFill>
+                              </a:ext>
+                              <a:ext uri="{91240B29-F687-4F45-9708-019B960494DF}">
+                                <a14:hiddenLine xmlns:a14="http://schemas.microsoft.com/office/drawing/2010/main" w="9525">
+                                  <a:solidFill>
+                                    <a:srgbClr val="000000"/>
+                                  </a:solidFill>
+                                  <a:miter lim="800000"/>
+                                  <a:headEnd/>
+                                  <a:tailEnd/>
+                                </a14:hiddenLine>
+                              </a:ext>
+                            </a:extLst>
+                          </wps:spPr>
+                          <wps:txbx>
+                            <w:txbxContent>
+                              <w:p>
+                                <w:pPr>
+                                  <w:jc w:val="center"/>
+                                  <w:rPr>
+                                    <w:szCs w:val="18"/>
+                                  </w:rPr>
+                                </w:pPr>
+                                <w:r>
+                                  <w:rPr>
+                                    <w:sz w:val="22"/>
+                                    <w:szCs w:val="22"/>
+                                  </w:rPr>
+                                  <w:fldChar w:fldCharType="begin"/>
+                                </w:r>
+                                <w:r>
+                                  <w:instrText xml:space="preserve"> PAGE    \* MERGEFORMAT </w:instrText>
+                                </w:r>
+                                <w:r>
+                                  <w:rPr>
+                                    <w:sz w:val="22"/>
+                                    <w:szCs w:val="22"/>
+                                  </w:rPr>
+                                  <w:fldChar w:fldCharType="separate"/>
+                                </w:r>
+                                <w:r>
+                                  <w:rPr>
+                                    <w:i/>
+                                    <w:iCs/>
+                                    <w:noProof/>
+                                    <w:sz w:val="18"/>
+                                    <w:szCs w:val="18"/>
+                                  </w:rPr>
+                                  <w:t>4</w:t>
+                                </w:r>
+                                <w:r>
+                                  <w:rPr>
+                                    <w:i/>
+                                    <w:iCs/>
+                                    <w:noProof/>
+                                    <w:sz w:val="18"/>
+                                    <w:szCs w:val="18"/>
+                                  </w:rPr>
+                                  <w:fldChar w:fldCharType="end"/>
+                                </w:r>
+                              </w:p>
+                            </w:txbxContent>
+                          </wps:txbx>
+                          <wps:bodyPr rot="0" vert="horz" wrap="square" lIns="0" tIns="0" rIns="0" bIns="0" anchor="ctr" anchorCtr="0" upright="1">
+                            <a:noAutofit/>
+                          </wps:bodyPr>
+                        </wps:wsp>
+                        <wpg:grpSp>
+                          <wpg:cNvPr id="11" name="Group 64"/>
+                          <wpg:cNvGrpSpPr>
+                            <a:grpSpLocks/>
+                          </wpg:cNvGrpSpPr>
+                          <wpg:grpSpPr bwMode="auto">
+                            <a:xfrm>
+                              <a:off x="5494" y="739"/>
+                              <a:ext cx="372" cy="72"/>
+                              <a:chOff x="5486" y="739"/>
+                              <a:chExt cx="372" cy="72"/>
+                            </a:xfrm>
+                          </wpg:grpSpPr>
+                          <wps:wsp>
+                            <wps:cNvPr id="12" name="Oval 65"/>
+                            <wps:cNvSpPr>
+                              <a:spLocks noChangeArrowheads="1"/>
+                            </wps:cNvSpPr>
+                            <wps:spPr bwMode="auto">
+                              <a:xfrm>
+                                <a:off x="5486" y="739"/>
+                                <a:ext cx="72" cy="72"/>
+                              </a:xfrm>
+                              <a:prstGeom prst="ellipse">
+                                <a:avLst/>
+                              </a:prstGeom>
+                              <a:solidFill>
+                                <a:srgbClr val="84A2C6"/>
+                              </a:solidFill>
+                              <a:ln>
+                                <a:noFill/>
+                              </a:ln>
+                              <a:extLst>
+                                <a:ext uri="{91240B29-F687-4F45-9708-019B960494DF}">
+                                  <a14:hiddenLine xmlns:a14="http://schemas.microsoft.com/office/drawing/2010/main" w="9525">
+                                    <a:solidFill>
+                                      <a:srgbClr val="000000"/>
+                                    </a:solidFill>
+                                    <a:round/>
+                                    <a:headEnd/>
+                                    <a:tailEnd/>
+                                  </a14:hiddenLine>
+                                </a:ext>
+                              </a:extLst>
+                            </wps:spPr>
+                            <wps:bodyPr rot="0" vert="horz" wrap="square" lIns="91440" tIns="45720" rIns="91440" bIns="45720" anchor="t" anchorCtr="0" upright="1">
+                              <a:noAutofit/>
+                            </wps:bodyPr>
+                          </wps:wsp>
+                          <wps:wsp>
+                            <wps:cNvPr id="13" name="Oval 66"/>
+                            <wps:cNvSpPr>
+                              <a:spLocks noChangeArrowheads="1"/>
+                            </wps:cNvSpPr>
+                            <wps:spPr bwMode="auto">
+                              <a:xfrm>
+                                <a:off x="5636" y="739"/>
+                                <a:ext cx="72" cy="72"/>
+                              </a:xfrm>
+                              <a:prstGeom prst="ellipse">
+                                <a:avLst/>
+                              </a:prstGeom>
+                              <a:solidFill>
+                                <a:srgbClr val="84A2C6"/>
+                              </a:solidFill>
+                              <a:ln>
+                                <a:noFill/>
+                              </a:ln>
+                              <a:extLst>
+                                <a:ext uri="{91240B29-F687-4F45-9708-019B960494DF}">
+                                  <a14:hiddenLine xmlns:a14="http://schemas.microsoft.com/office/drawing/2010/main" w="9525">
+                                    <a:solidFill>
+                                      <a:srgbClr val="000000"/>
+                                    </a:solidFill>
+                                    <a:round/>
+                                    <a:headEnd/>
+                                    <a:tailEnd/>
+                                  </a14:hiddenLine>
+                                </a:ext>
+                              </a:extLst>
+                            </wps:spPr>
+                            <wps:bodyPr rot="0" vert="horz" wrap="square" lIns="91440" tIns="45720" rIns="91440" bIns="45720" anchor="t" anchorCtr="0" upright="1">
+                              <a:noAutofit/>
+                            </wps:bodyPr>
+                          </wps:wsp>
+                          <wps:wsp>
+                            <wps:cNvPr id="14" name="Oval 67"/>
+                            <wps:cNvSpPr>
+                              <a:spLocks noChangeArrowheads="1"/>
+                            </wps:cNvSpPr>
+                            <wps:spPr bwMode="auto">
+                              <a:xfrm>
+                                <a:off x="5786" y="739"/>
+                                <a:ext cx="72" cy="72"/>
+                              </a:xfrm>
+                              <a:prstGeom prst="ellipse">
+                                <a:avLst/>
+                              </a:prstGeom>
+                              <a:solidFill>
+                                <a:srgbClr val="84A2C6"/>
+                              </a:solidFill>
+                              <a:ln>
+                                <a:noFill/>
+                              </a:ln>
+                              <a:extLst>
+                                <a:ext uri="{91240B29-F687-4F45-9708-019B960494DF}">
+                                  <a14:hiddenLine xmlns:a14="http://schemas.microsoft.com/office/drawing/2010/main" w="9525">
+                                    <a:solidFill>
+                                      <a:srgbClr val="000000"/>
+                                    </a:solidFill>
+                                    <a:round/>
+                                    <a:headEnd/>
+                                    <a:tailEnd/>
+                                  </a14:hiddenLine>
+                                </a:ext>
+                              </a:extLst>
+                            </wps:spPr>
+                            <wps:bodyPr rot="0" vert="horz" wrap="square" lIns="91440" tIns="45720" rIns="91440" bIns="45720" anchor="t" anchorCtr="0" upright="1">
+                              <a:noAutofit/>
+                            </wps:bodyPr>
+                          </wps:wsp>
+                        </wpg:grpSp>
+                      </wpg:wgp>
+                    </a:graphicData>
+                  </a:graphic>
+                </wp:inline>
+              </w:drawing>
+            </mc:Choice>
+            <mc:Fallback>
+              <w:pict>
+                <v:group w14:anchorId="3D22416E" id="Group 9" o:spid="_x0000_s1027" style="width:32.95pt;height:17.45pt;mso-position-horizontal-relative:char;mso-position-vertical-relative:line" coordorigin="5351,739" coordsize="659,349" o:gfxdata="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">
+                  <v:shapetype id="_x0000_t202" coordsize="21600,21600" o:spt="202" path="m,l,21600r21600,l21600,xe">
+                    <v:stroke joinstyle="miter"/>
+                    <v:path gradientshapeok="t" o:connecttype="rect"/>
+                  </v:shapetype>
+                  <v:shape id="Text Box 63" o:spid="_x0000_s1028" type="#_x0000_t202" style="position:absolute;left:5351;top:800;width:659;height:288;visibility:visible;mso-wrap-style:square;v-text-anchor:middle" o:gfxdata="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" filled="f" stroked="f">
+                    <v:textbox inset="0,0,0,0">
+                      <w:txbxContent>
+                        <w:p>
+                          <w:pPr>
+                            <w:jc w:val="center"/>
+                            <w:rPr>
+                              <w:szCs w:val="18"/>
+                            </w:rPr>
+                          </w:pPr>
+                          <w:r>
+                            <w:rPr>
+                              <w:sz w:val="22"/>
+                              <w:szCs w:val="22"/>
+                            </w:rPr>
+                            <w:fldChar w:fldCharType="begin"/>
+                          </w:r>
+                          <w:r>
+                            <w:instrText xml:space="preserve"> PAGE    \* MERGEFORMAT </w:instrText>
+                          </w:r>
+                          <w:r>
+                            <w:rPr>
+                              <w:sz w:val="22"/>
+                              <w:szCs w:val="22"/>
+                            </w:rPr>
+                            <w:fldChar w:fldCharType="separate"/>
+                          </w:r>
+                          <w:r>
+                            <w:rPr>
+                              <w:i/>
+                              <w:iCs/>
+                              <w:noProof/>
+                              <w:sz w:val="18"/>
+                              <w:szCs w:val="18"/>
+                            </w:rPr>
+                            <w:t>4</w:t>
+                          </w:r>
+                          <w:r>
+                            <w:rPr>
+                              <w:i/>
+                              <w:iCs/>
+                              <w:noProof/>
+                              <w:sz w:val="18"/>
+                              <w:szCs w:val="18"/>
+                            </w:rPr>
+                            <w:fldChar w:fldCharType="end"/>
+                          </w:r>
+                        </w:p>
+                      </w:txbxContent>
+                    </v:textbox>
+                  </v:shape>
+                  <v:group id="Group 64" o:spid="_x0000_s1029" style="position:absolute;left:5494;top:739;width:372;height:72" coordorigin="5486,739" coordsize="372,72" o:gfxdata="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">
+                    <v:oval id="Oval 65" o:spid="_x0000_s1030" style="position:absolute;left:5486;top:739;width:72;height:72;visibility:visible;mso-wrap-style:square;v-text-anchor:top" o:gfxdata="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" fillcolor="#84a2c6" stroked="f"/>
+                    <v:oval id="Oval 66" o:spid="_x0000_s1031" style="position:absolute;left:5636;top:739;width:72;height:72;visibility:visible;mso-wrap-style:square;v-text-anchor:top" o:gfxdata="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" fillcolor="#84a2c6" stroked="f"/>
+                    <v:oval id="Oval 67" o:spid="_x0000_s1032" style="position:absolute;left:5786;top:739;width:72;height:72;visibility:visible;mso-wrap-style:square;v-text-anchor:top" o:gfxdata="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" fillcolor="#84a2c6" stroked="f"/>
+                  </v:group>
+                  <w10:anchorlock/>
+                </v:group>
+              </w:pict>
+            </mc:Fallback>
+          </mc:AlternateContent>
+        </w:r>
+      </w:p>
+    </w:sdtContent>
+  </w:sdt>
   <w:p>
     <w:pPr>
       <w:pStyle w:val="Footer"/>
@@ -3627,10 +4828,26 @@
 </file>
 
 <file path=word/footer2.xml><?xml version="1.0" encoding="utf-8"?>
-<w:ftr xmlns:wpc="http://schemas.microsoft.com/office/word/2010/wordprocessingCanvas" xmlns:mc="http://schemas.openxmlformats.org/markup-compatibility/2006" xmlns:o="urn:schemas-microsoft-com:office:office" xmlns:r="http://schemas.openxmlformats.org/officeDocument/2006/relationships" xmlns:m="http://schemas.openxmlformats.org/officeDocument/2006/math" xmlns:v="urn:schemas-microsoft-com:vml" xmlns:wp14="http://schemas.microsoft.com/office/word/2010/wordprocessingDrawing" xmlns:wp="http://schemas.openxmlformats.org/drawingml/2006/wordprocessingDrawing" xmlns:w10="urn:schemas-microsoft-com:office:word" xmlns:w="http://schemas.openxmlformats.org/wordprocessingml/2006/main" xmlns:w14="http://schemas.microsoft.com/office/word/2010/wordml" xmlns:w15="http://schemas.microsoft.com/office/word/2012/wordml" xmlns:wpg="http://schemas.microsoft.com/office/word/2010/wordprocessingGroup" xmlns:wpi="http://schemas.microsoft.com/office/word/2010/wordprocessingInk" xmlns:wne="http://schemas.microsoft.com/office/word/2006/wordml" xmlns:wps="http://schemas.microsoft.com/office/word/2010/wordprocessingShape" mc:Ignorable="w14 w15 wp14">
+<w:ftr xmlns:wpc="http://schemas.microsoft.com/office/word/2010/wordprocessingCanvas" xmlns:cx="http://schemas.microsoft.com/office/drawing/2014/chartex" xmlns:cx1="http://schemas.microsoft.com/office/drawing/2015/9/8/chartex" xmlns:cx2="http://schemas.microsoft.com/office/drawing/2015/10/21/chartex" xmlns:mc="http://schemas.openxmlformats.org/markup-compatibility/2006" xmlns:o="urn:schemas-microsoft-com:office:office" xmlns:r="http://schemas.openxmlformats.org/officeDocument/2006/relationships" xmlns:m="http://schemas.openxmlformats.org/officeDocument/2006/math" xmlns:v="urn:schemas-microsoft-com:vml" xmlns:wp14="http://schemas.microsoft.com/office/word/2010/wordprocessingDrawing" xmlns:wp="http://schemas.openxmlformats.org/drawingml/2006/wordprocessingDrawing" xmlns:w10="urn:schemas-microsoft-com:office:word" xmlns:w="http://schemas.openxmlformats.org/wordprocessingml/2006/main" xmlns:w14="http://schemas.microsoft.com/office/word/2010/wordml" xmlns:w15="http://schemas.microsoft.com/office/word/2012/wordml" xmlns:w16se="http://schemas.microsoft.com/office/word/2015/wordml/symex" xmlns:wpg="http://schemas.microsoft.com/office/word/2010/wordprocessingGroup" xmlns:wpi="http://schemas.microsoft.com/office/word/2010/wordprocessingInk" xmlns:wne="http://schemas.microsoft.com/office/word/2006/wordml" xmlns:wps="http://schemas.microsoft.com/office/word/2010/wordprocessingShape" mc:Ignorable="w14 w15 w16se wp14">
+  <w:p>
+    <w:pPr>
+      <w:pStyle w:val="Footer"/>
+      <w:jc w:val="center"/>
+    </w:pPr>
+  </w:p>
+  <w:p>
+    <w:pPr>
+      <w:pStyle w:val="Footer"/>
+    </w:pPr>
+  </w:p>
+</w:ftr>
+</file>
+
+<file path=word/footer3.xml><?xml version="1.0" encoding="utf-8"?>
+<w:ftr xmlns:wpc="http://schemas.microsoft.com/office/word/2010/wordprocessingCanvas" xmlns:cx="http://schemas.microsoft.com/office/drawing/2014/chartex" xmlns:cx1="http://schemas.microsoft.com/office/drawing/2015/9/8/chartex" xmlns:cx2="http://schemas.microsoft.com/office/drawing/2015/10/21/chartex" xmlns:mc="http://schemas.openxmlformats.org/markup-compatibility/2006" xmlns:o="urn:schemas-microsoft-com:office:office" xmlns:r="http://schemas.openxmlformats.org/officeDocument/2006/relationships" xmlns:m="http://schemas.openxmlformats.org/officeDocument/2006/math" xmlns:v="urn:schemas-microsoft-com:vml" xmlns:wp14="http://schemas.microsoft.com/office/word/2010/wordprocessingDrawing" xmlns:wp="http://schemas.openxmlformats.org/drawingml/2006/wordprocessingDrawing" xmlns:w10="urn:schemas-microsoft-com:office:word" xmlns:w="http://schemas.openxmlformats.org/wordprocessingml/2006/main" xmlns:w14="http://schemas.microsoft.com/office/word/2010/wordml" xmlns:w15="http://schemas.microsoft.com/office/word/2012/wordml" xmlns:w16se="http://schemas.microsoft.com/office/word/2015/wordml/symex" xmlns:wpg="http://schemas.microsoft.com/office/word/2010/wordprocessingGroup" xmlns:wpi="http://schemas.microsoft.com/office/word/2010/wordprocessingInk" xmlns:wne="http://schemas.microsoft.com/office/word/2006/wordml" xmlns:wps="http://schemas.microsoft.com/office/word/2010/wordprocessingShape" mc:Ignorable="w14 w15 w16se wp14">
   <w:sdt>
     <w:sdtPr>
-      <w:id w:val="451907098"/>
+      <w:id w:val="102159692"/>
       <w:docPartObj>
         <w:docPartGallery w:val="Page Numbers (Bottom of Page)"/>
         <w:docPartUnique/>
@@ -3742,7 +4959,7 @@
                                     <w:sz w:val="18"/>
                                     <w:szCs w:val="18"/>
                                   </w:rPr>
-                                  <w:t>8</w:t>
+                                  <w:t>1</w:t>
                                 </w:r>
                                 <w:r>
                                   <w:rPr>
@@ -3891,12 +5108,12 @@
             </mc:Choice>
             <mc:Fallback>
               <w:pict>
-                <v:group id="Group 1" o:spid="_x0000_s1026" style="width:32.95pt;height:17.45pt;mso-position-horizontal-relative:char;mso-position-vertical-relative:line" coordorigin="5351,739" coordsize="659,349" o:gfxdata="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">
+                <v:group id="Group 1" o:spid="_x0000_s1033" style="width:32.95pt;height:17.45pt;mso-position-horizontal-relative:char;mso-position-vertical-relative:line" coordorigin="5351,739" coordsize="659,349" o:gfxdata="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">
                   <v:shapetype id="_x0000_t202" coordsize="21600,21600" o:spt="202" path="m,l,21600r21600,l21600,xe">
                     <v:stroke joinstyle="miter"/>
                     <v:path gradientshapeok="t" o:connecttype="rect"/>
                   </v:shapetype>
-                  <v:shape id="Text Box 63" o:spid="_x0000_s1027" type="#_x0000_t202" style="position:absolute;left:5351;top:800;width:659;height:288;visibility:visible;mso-wrap-style:square;v-text-anchor:middle" o:gfxdata="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" filled="f" stroked="f">
+                  <v:shape id="Text Box 63" o:spid="_x0000_s1034" type="#_x0000_t202" style="position:absolute;left:5351;top:800;width:659;height:288;visibility:visible;mso-wrap-style:square;v-text-anchor:middle" o:gfxdata="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" filled="f" stroked="f">
                     <v:textbox inset="0,0,0,0">
                       <w:txbxContent>
                         <w:p>
@@ -3931,7 +5148,7 @@
                               <w:sz w:val="18"/>
                               <w:szCs w:val="18"/>
                             </w:rPr>
-                            <w:t>8</w:t>
+                            <w:t>1</w:t>
                           </w:r>
                           <w:r>
                             <w:rPr>
@@ -3947,10 +5164,10 @@
                       </w:txbxContent>
                     </v:textbox>
                   </v:shape>
-                  <v:group id="Group 64" o:spid="_x0000_s1028" style="position:absolute;left:5494;top:739;width:372;height:72" coordorigin="5486,739" coordsize="372,72" o:gfxdata="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">
-                    <v:oval id="Oval 65" o:spid="_x0000_s1029" style="position:absolute;left:5486;top:739;width:72;height:72;visibility:visible;mso-wrap-style:square;v-text-anchor:top" o:gfxdata="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" fillcolor="#84a2c6" stroked="f"/>
-                    <v:oval id="Oval 66" o:spid="_x0000_s1030" style="position:absolute;left:5636;top:739;width:72;height:72;visibility:visible;mso-wrap-style:square;v-text-anchor:top" o:gfxdata="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" fillcolor="#84a2c6" stroked="f"/>
-                    <v:oval id="Oval 67" o:spid="_x0000_s1031" style="position:absolute;left:5786;top:739;width:72;height:72;visibility:visible;mso-wrap-style:square;v-text-anchor:top" o:gfxdata="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" fillcolor="#84a2c6" stroked="f"/>
+                  <v:group id="Group 64" o:spid="_x0000_s1035" style="position:absolute;left:5494;top:739;width:372;height:72" coordorigin="5486,739" coordsize="372,72" o:gfxdata="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">
+                    <v:oval id="Oval 65" o:spid="_x0000_s1036" style="position:absolute;left:5486;top:739;width:72;height:72;visibility:visible;mso-wrap-style:square;v-text-anchor:top" o:gfxdata="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" fillcolor="#84a2c6" stroked="f"/>
+                    <v:oval id="Oval 66" o:spid="_x0000_s1037" style="position:absolute;left:5636;top:739;width:72;height:72;visibility:visible;mso-wrap-style:square;v-text-anchor:top" o:gfxdata="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" fillcolor="#84a2c6" stroked="f"/>
+                    <v:oval id="Oval 67" o:spid="_x0000_s1038" style="position:absolute;left:5786;top:739;width:72;height:72;visibility:visible;mso-wrap-style:square;v-text-anchor:top" o:gfxdata="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" fillcolor="#84a2c6" stroked="f"/>
                   </v:group>
                   <w10:anchorlock/>
                 </v:group>
@@ -3969,18 +5186,8 @@
 </w:ftr>
 </file>
 
-<file path=word/footer3.xml><?xml version="1.0" encoding="utf-8"?>
-<w:ftr xmlns:wpc="http://schemas.microsoft.com/office/word/2010/wordprocessingCanvas" xmlns:mc="http://schemas.openxmlformats.org/markup-compatibility/2006" xmlns:o="urn:schemas-microsoft-com:office:office" xmlns:r="http://schemas.openxmlformats.org/officeDocument/2006/relationships" xmlns:m="http://schemas.openxmlformats.org/officeDocument/2006/math" xmlns:v="urn:schemas-microsoft-com:vml" xmlns:wp14="http://schemas.microsoft.com/office/word/2010/wordprocessingDrawing" xmlns:wp="http://schemas.openxmlformats.org/drawingml/2006/wordprocessingDrawing" xmlns:w10="urn:schemas-microsoft-com:office:word" xmlns:w="http://schemas.openxmlformats.org/wordprocessingml/2006/main" xmlns:w14="http://schemas.microsoft.com/office/word/2010/wordml" xmlns:w15="http://schemas.microsoft.com/office/word/2012/wordml" xmlns:wpg="http://schemas.microsoft.com/office/word/2010/wordprocessingGroup" xmlns:wpi="http://schemas.microsoft.com/office/word/2010/wordprocessingInk" xmlns:wne="http://schemas.microsoft.com/office/word/2006/wordml" xmlns:wps="http://schemas.microsoft.com/office/word/2010/wordprocessingShape" mc:Ignorable="w14 w15 wp14">
-  <w:p>
-    <w:pPr>
-      <w:pStyle w:val="Footer"/>
-    </w:pPr>
-  </w:p>
-</w:ftr>
-</file>
-
 <file path=word/footnotes.xml><?xml version="1.0" encoding="utf-8"?>
-<w:footnotes xmlns:wpc="http://schemas.microsoft.com/office/word/2010/wordprocessingCanvas" xmlns:mc="http://schemas.openxmlformats.org/markup-compatibility/2006" xmlns:o="urn:schemas-microsoft-com:office:office" xmlns:r="http://schemas.openxmlformats.org/officeDocument/2006/relationships" xmlns:m="http://schemas.openxmlformats.org/officeDocument/2006/math" xmlns:v="urn:schemas-microsoft-com:vml" xmlns:wp14="http://schemas.microsoft.com/office/word/2010/wordprocessingDrawing" xmlns:wp="http://schemas.openxmlformats.org/drawingml/2006/wordprocessingDrawing" xmlns:w10="urn:schemas-microsoft-com:office:word" xmlns:w="http://schemas.openxmlformats.org/wordprocessingml/2006/main" xmlns:w14="http://schemas.microsoft.com/office/word/2010/wordml" xmlns:w15="http://schemas.microsoft.com/office/word/2012/wordml" xmlns:wpg="http://schemas.microsoft.com/office/word/2010/wordprocessingGroup" xmlns:wpi="http://schemas.microsoft.com/office/word/2010/wordprocessingInk" xmlns:wne="http://schemas.microsoft.com/office/word/2006/wordml" xmlns:wps="http://schemas.microsoft.com/office/word/2010/wordprocessingShape" mc:Ignorable="w14 w15 wp14">
+<w:footnotes xmlns:wpc="http://schemas.microsoft.com/office/word/2010/wordprocessingCanvas" xmlns:cx="http://schemas.microsoft.com/office/drawing/2014/chartex" xmlns:cx1="http://schemas.microsoft.com/office/drawing/2015/9/8/chartex" xmlns:cx2="http://schemas.microsoft.com/office/drawing/2015/10/21/chartex" xmlns:mc="http://schemas.openxmlformats.org/markup-compatibility/2006" xmlns:o="urn:schemas-microsoft-com:office:office" xmlns:r="http://schemas.openxmlformats.org/officeDocument/2006/relationships" xmlns:m="http://schemas.openxmlformats.org/officeDocument/2006/math" xmlns:v="urn:schemas-microsoft-com:vml" xmlns:wp14="http://schemas.microsoft.com/office/word/2010/wordprocessingDrawing" xmlns:wp="http://schemas.openxmlformats.org/drawingml/2006/wordprocessingDrawing" xmlns:w10="urn:schemas-microsoft-com:office:word" xmlns:w="http://schemas.openxmlformats.org/wordprocessingml/2006/main" xmlns:w14="http://schemas.microsoft.com/office/word/2010/wordml" xmlns:w15="http://schemas.microsoft.com/office/word/2012/wordml" xmlns:w16se="http://schemas.microsoft.com/office/word/2015/wordml/symex" xmlns:wpg="http://schemas.microsoft.com/office/word/2010/wordprocessingGroup" xmlns:wpi="http://schemas.microsoft.com/office/word/2010/wordprocessingInk" xmlns:wne="http://schemas.microsoft.com/office/word/2006/wordml" xmlns:wps="http://schemas.microsoft.com/office/word/2010/wordprocessingShape" mc:Ignorable="w14 w15 w16se wp14">
   <w:footnote w:type="separator" w:id="-1">
     <w:p>
       <w:pPr>
@@ -4005,17 +5212,7 @@
 </file>
 
 <file path=word/header1.xml><?xml version="1.0" encoding="utf-8"?>
-<w:hdr xmlns:wpc="http://schemas.microsoft.com/office/word/2010/wordprocessingCanvas" xmlns:mc="http://schemas.openxmlformats.org/markup-compatibility/2006" xmlns:o="urn:schemas-microsoft-com:office:office" xmlns:r="http://schemas.openxmlformats.org/officeDocument/2006/relationships" xmlns:m="http://schemas.openxmlformats.org/officeDocument/2006/math" xmlns:v="urn:schemas-microsoft-com:vml" xmlns:wp14="http://schemas.microsoft.com/office/word/2010/wordprocessingDrawing" xmlns:wp="http://schemas.openxmlformats.org/drawingml/2006/wordprocessingDrawing" xmlns:w10="urn:schemas-microsoft-com:office:word" xmlns:w="http://schemas.openxmlformats.org/wordprocessingml/2006/main" xmlns:w14="http://schemas.microsoft.com/office/word/2010/wordml" xmlns:w15="http://schemas.microsoft.com/office/word/2012/wordml" xmlns:wpg="http://schemas.microsoft.com/office/word/2010/wordprocessingGroup" xmlns:wpi="http://schemas.microsoft.com/office/word/2010/wordprocessingInk" xmlns:wne="http://schemas.microsoft.com/office/word/2006/wordml" xmlns:wps="http://schemas.microsoft.com/office/word/2010/wordprocessingShape" mc:Ignorable="w14 w15 wp14">
-  <w:p>
-    <w:pPr>
-      <w:pStyle w:val="Header"/>
-    </w:pPr>
-  </w:p>
-</w:hdr>
-</file>
-
-<file path=word/header2.xml><?xml version="1.0" encoding="utf-8"?>
-<w:hdr xmlns:wpc="http://schemas.microsoft.com/office/word/2010/wordprocessingCanvas" xmlns:mc="http://schemas.openxmlformats.org/markup-compatibility/2006" xmlns:o="urn:schemas-microsoft-com:office:office" xmlns:r="http://schemas.openxmlformats.org/officeDocument/2006/relationships" xmlns:m="http://schemas.openxmlformats.org/officeDocument/2006/math" xmlns:v="urn:schemas-microsoft-com:vml" xmlns:wp14="http://schemas.microsoft.com/office/word/2010/wordprocessingDrawing" xmlns:wp="http://schemas.openxmlformats.org/drawingml/2006/wordprocessingDrawing" xmlns:w10="urn:schemas-microsoft-com:office:word" xmlns:w="http://schemas.openxmlformats.org/wordprocessingml/2006/main" xmlns:w14="http://schemas.microsoft.com/office/word/2010/wordml" xmlns:w15="http://schemas.microsoft.com/office/word/2012/wordml" xmlns:wpg="http://schemas.microsoft.com/office/word/2010/wordprocessingGroup" xmlns:wpi="http://schemas.microsoft.com/office/word/2010/wordprocessingInk" xmlns:wne="http://schemas.microsoft.com/office/word/2006/wordml" xmlns:wps="http://schemas.microsoft.com/office/word/2010/wordprocessingShape" mc:Ignorable="w14 w15 wp14">
+<w:hdr xmlns:wpc="http://schemas.microsoft.com/office/word/2010/wordprocessingCanvas" xmlns:cx="http://schemas.microsoft.com/office/drawing/2014/chartex" xmlns:cx1="http://schemas.microsoft.com/office/drawing/2015/9/8/chartex" xmlns:cx2="http://schemas.microsoft.com/office/drawing/2015/10/21/chartex" xmlns:mc="http://schemas.openxmlformats.org/markup-compatibility/2006" xmlns:o="urn:schemas-microsoft-com:office:office" xmlns:r="http://schemas.openxmlformats.org/officeDocument/2006/relationships" xmlns:m="http://schemas.openxmlformats.org/officeDocument/2006/math" xmlns:v="urn:schemas-microsoft-com:vml" xmlns:wp14="http://schemas.microsoft.com/office/word/2010/wordprocessingDrawing" xmlns:wp="http://schemas.openxmlformats.org/drawingml/2006/wordprocessingDrawing" xmlns:w10="urn:schemas-microsoft-com:office:word" xmlns:w="http://schemas.openxmlformats.org/wordprocessingml/2006/main" xmlns:w14="http://schemas.microsoft.com/office/word/2010/wordml" xmlns:w15="http://schemas.microsoft.com/office/word/2012/wordml" xmlns:w16se="http://schemas.microsoft.com/office/word/2015/wordml/symex" xmlns:wpg="http://schemas.microsoft.com/office/word/2010/wordprocessingGroup" xmlns:wpi="http://schemas.microsoft.com/office/word/2010/wordprocessingInk" xmlns:wne="http://schemas.microsoft.com/office/word/2006/wordml" xmlns:wps="http://schemas.microsoft.com/office/word/2010/wordprocessingShape" mc:Ignorable="w14 w15 w16se wp14">
   <w:tbl>
     <w:tblPr>
       <w:tblW w:w="0" w:type="auto"/>
@@ -4065,7 +5262,7 @@
               </w:rPr>
               <w:alias w:val="Title"/>
               <w:tag w:val=""/>
-              <w:id w:val="-2145490026"/>
+              <w:id w:val="1156651573"/>
               <w:placeholder>
                 <w:docPart w:val="5EBDC5D9FF8D4ABA8D54B4F6030AB7EA"/>
               </w:placeholder>
@@ -4080,7 +5277,7 @@
                   <w:spacing w:val="-2"/>
                   <w:sz w:val="20"/>
                 </w:rPr>
-                <w:t>PROJECT TITLE WILL GO HERE</w:t>
+                <w:t>The Legend of Zelda: Dungeon Warrior</w:t>
               </w:r>
             </w:sdtContent>
           </w:sdt>
@@ -4103,7 +5300,7 @@
               <w:tab w:val="left" w:pos="1442"/>
             </w:tabs>
             <w:spacing w:before="48" w:line="230" w:lineRule="exact"/>
-            <w:ind w:left="203"/>
+            <w:ind w:left="203" w:right="229"/>
             <w:jc w:val="right"/>
             <w:rPr>
               <w:rFonts w:ascii="Times New Roman" w:eastAsia="Times New Roman" w:hAnsi="Times New Roman" w:cs="Times New Roman"/>
@@ -4127,6 +5324,15 @@
               <w:w w:val="95"/>
               <w:sz w:val="20"/>
             </w:rPr>
+            <w:t xml:space="preserve">   </w:t>
+          </w:r>
+          <w:r>
+            <w:rPr>
+              <w:rFonts w:ascii="Times New Roman"/>
+              <w:spacing w:val="-1"/>
+              <w:w w:val="95"/>
+              <w:sz w:val="20"/>
+            </w:rPr>
             <w:tab/>
           </w:r>
           <w:sdt>
@@ -4139,7 +5345,7 @@
               </w:rPr>
               <w:alias w:val="Status"/>
               <w:tag w:val=""/>
-              <w:id w:val="-651751337"/>
+              <w:id w:val="-1062098045"/>
               <w:placeholder>
                 <w:docPart w:val="2A9C88E98DFA4C05A5319807EB4F8BEE"/>
               </w:placeholder>
@@ -4159,6 +5365,15 @@
               </w:r>
             </w:sdtContent>
           </w:sdt>
+          <w:r>
+            <w:rPr>
+              <w:rFonts w:ascii="Times New Roman"/>
+              <w:spacing w:val="-1"/>
+              <w:w w:val="95"/>
+              <w:sz w:val="20"/>
+            </w:rPr>
+            <w:t xml:space="preserve"> </w:t>
+          </w:r>
         </w:p>
       </w:tc>
     </w:tr>
@@ -4243,7 +5458,7 @@
           <w:pPr>
             <w:pStyle w:val="TableParagraph"/>
             <w:spacing w:before="8" w:line="230" w:lineRule="exact"/>
-            <w:ind w:left="203"/>
+            <w:ind w:left="203" w:right="139"/>
             <w:jc w:val="right"/>
             <w:rPr>
               <w:rFonts w:ascii="Times New Roman" w:eastAsia="Times New Roman" w:hAnsi="Times New Roman" w:cs="Times New Roman"/>
@@ -4274,12 +5489,12 @@
               </w:rPr>
               <w:alias w:val="Publish Date"/>
               <w:tag w:val=""/>
-              <w:id w:val="-209272993"/>
+              <w:id w:val="380143820"/>
               <w:placeholder>
                 <w:docPart w:val="FC4BD36B3A47425797B6E0F40847C5C7"/>
               </w:placeholder>
               <w:dataBinding w:prefixMappings="xmlns:ns0='http://schemas.microsoft.com/office/2006/coverPageProps' " w:xpath="/ns0:CoverPageProperties[1]/ns0:PublishDate[1]" w:storeItemID="{55AF091B-3C7A-41E3-B477-F2FDAA23CFDA}"/>
-              <w:date w:fullDate="2016-06-30T00:00:00Z">
+              <w:date w:fullDate="2016-07-18T00:00:00Z">
                 <w:dateFormat w:val="d MMMM yyyy"/>
                 <w:lid w:val="en-US"/>
                 <w:storeMappedDataAs w:val="dateTime"/>
@@ -4293,7 +5508,7 @@
                   <w:rFonts w:ascii="Times New Roman" w:hAnsi="Times New Roman"/>
                   <w:sz w:val="20"/>
                 </w:rPr>
-                <w:t>30 June 2016</w:t>
+                <w:t>18 July 2016</w:t>
               </w:r>
             </w:sdtContent>
           </w:sdt>
@@ -4346,18 +5561,8 @@
 </w:hdr>
 </file>
 
-<file path=word/header3.xml><?xml version="1.0" encoding="utf-8"?>
-<w:hdr xmlns:wpc="http://schemas.microsoft.com/office/word/2010/wordprocessingCanvas" xmlns:mc="http://schemas.openxmlformats.org/markup-compatibility/2006" xmlns:o="urn:schemas-microsoft-com:office:office" xmlns:r="http://schemas.openxmlformats.org/officeDocument/2006/relationships" xmlns:m="http://schemas.openxmlformats.org/officeDocument/2006/math" xmlns:v="urn:schemas-microsoft-com:vml" xmlns:wp14="http://schemas.microsoft.com/office/word/2010/wordprocessingDrawing" xmlns:wp="http://schemas.openxmlformats.org/drawingml/2006/wordprocessingDrawing" xmlns:w10="urn:schemas-microsoft-com:office:word" xmlns:w="http://schemas.openxmlformats.org/wordprocessingml/2006/main" xmlns:w14="http://schemas.microsoft.com/office/word/2010/wordml" xmlns:w15="http://schemas.microsoft.com/office/word/2012/wordml" xmlns:wpg="http://schemas.microsoft.com/office/word/2010/wordprocessingGroup" xmlns:wpi="http://schemas.microsoft.com/office/word/2010/wordprocessingInk" xmlns:wne="http://schemas.microsoft.com/office/word/2006/wordml" xmlns:wps="http://schemas.microsoft.com/office/word/2010/wordprocessingShape" mc:Ignorable="w14 w15 wp14">
-  <w:p>
-    <w:pPr>
-      <w:pStyle w:val="Header"/>
-    </w:pPr>
-  </w:p>
-</w:hdr>
-</file>
-
 <file path=word/numbering.xml><?xml version="1.0" encoding="utf-8"?>
-<w:numbering xmlns:wpc="http://schemas.microsoft.com/office/word/2010/wordprocessingCanvas" xmlns:mc="http://schemas.openxmlformats.org/markup-compatibility/2006" xmlns:o="urn:schemas-microsoft-com:office:office" xmlns:r="http://schemas.openxmlformats.org/officeDocument/2006/relationships" xmlns:m="http://schemas.openxmlformats.org/officeDocument/2006/math" xmlns:v="urn:schemas-microsoft-com:vml" xmlns:wp14="http://schemas.microsoft.com/office/word/2010/wordprocessingDrawing" xmlns:wp="http://schemas.openxmlformats.org/drawingml/2006/wordprocessingDrawing" xmlns:w10="urn:schemas-microsoft-com:office:word" xmlns:w="http://schemas.openxmlformats.org/wordprocessingml/2006/main" xmlns:w14="http://schemas.microsoft.com/office/word/2010/wordml" xmlns:w15="http://schemas.microsoft.com/office/word/2012/wordml" xmlns:wpg="http://schemas.microsoft.com/office/word/2010/wordprocessingGroup" xmlns:wpi="http://schemas.microsoft.com/office/word/2010/wordprocessingInk" xmlns:wne="http://schemas.microsoft.com/office/word/2006/wordml" xmlns:wps="http://schemas.microsoft.com/office/word/2010/wordprocessingShape" mc:Ignorable="w14 w15 wp14">
+<w:numbering xmlns:wpc="http://schemas.microsoft.com/office/word/2010/wordprocessingCanvas" xmlns:cx="http://schemas.microsoft.com/office/drawing/2014/chartex" xmlns:cx1="http://schemas.microsoft.com/office/drawing/2015/9/8/chartex" xmlns:cx2="http://schemas.microsoft.com/office/drawing/2015/10/21/chartex" xmlns:mc="http://schemas.openxmlformats.org/markup-compatibility/2006" xmlns:o="urn:schemas-microsoft-com:office:office" xmlns:r="http://schemas.openxmlformats.org/officeDocument/2006/relationships" xmlns:m="http://schemas.openxmlformats.org/officeDocument/2006/math" xmlns:v="urn:schemas-microsoft-com:vml" xmlns:wp14="http://schemas.microsoft.com/office/word/2010/wordprocessingDrawing" xmlns:wp="http://schemas.openxmlformats.org/drawingml/2006/wordprocessingDrawing" xmlns:w10="urn:schemas-microsoft-com:office:word" xmlns:w="http://schemas.openxmlformats.org/wordprocessingml/2006/main" xmlns:w14="http://schemas.microsoft.com/office/word/2010/wordml" xmlns:w15="http://schemas.microsoft.com/office/word/2012/wordml" xmlns:w16se="http://schemas.microsoft.com/office/word/2015/wordml/symex" xmlns:wpg="http://schemas.microsoft.com/office/word/2010/wordprocessingGroup" xmlns:wpi="http://schemas.microsoft.com/office/word/2010/wordprocessingInk" xmlns:wne="http://schemas.microsoft.com/office/word/2006/wordml" xmlns:wps="http://schemas.microsoft.com/office/word/2010/wordprocessingShape" mc:Ignorable="w14 w15 w16se wp14">
   <w:abstractNum w:abstractNumId="0" w15:restartNumberingAfterBreak="0">
     <w:nsid w:val="0BF2070E"/>
     <w:multiLevelType w:val="hybridMultilevel"/>
@@ -5045,6 +6250,232 @@
     </w:lvl>
   </w:abstractNum>
   <w:abstractNum w:abstractNumId="6" w15:restartNumberingAfterBreak="0">
+    <w:nsid w:val="4E606C48"/>
+    <w:multiLevelType w:val="hybridMultilevel"/>
+    <w:tmpl w:val="86E447D2"/>
+    <w:lvl w:ilvl="0" w:tplc="04090001">
+      <w:start w:val="1"/>
+      <w:numFmt w:val="bullet"/>
+      <w:lvlText w:val=""/>
+      <w:lvlJc w:val="left"/>
+      <w:pPr>
+        <w:ind w:left="1080" w:hanging="360"/>
+      </w:pPr>
+      <w:rPr>
+        <w:rFonts w:ascii="Symbol" w:hAnsi="Symbol" w:hint="default"/>
+      </w:rPr>
+    </w:lvl>
+    <w:lvl w:ilvl="1" w:tplc="04090003" w:tentative="1">
+      <w:start w:val="1"/>
+      <w:numFmt w:val="bullet"/>
+      <w:lvlText w:val="o"/>
+      <w:lvlJc w:val="left"/>
+      <w:pPr>
+        <w:ind w:left="1800" w:hanging="360"/>
+      </w:pPr>
+      <w:rPr>
+        <w:rFonts w:ascii="Courier New" w:hAnsi="Courier New" w:cs="Courier New" w:hint="default"/>
+      </w:rPr>
+    </w:lvl>
+    <w:lvl w:ilvl="2" w:tplc="04090005" w:tentative="1">
+      <w:start w:val="1"/>
+      <w:numFmt w:val="bullet"/>
+      <w:lvlText w:val=""/>
+      <w:lvlJc w:val="left"/>
+      <w:pPr>
+        <w:ind w:left="2520" w:hanging="360"/>
+      </w:pPr>
+      <w:rPr>
+        <w:rFonts w:ascii="Wingdings" w:hAnsi="Wingdings" w:hint="default"/>
+      </w:rPr>
+    </w:lvl>
+    <w:lvl w:ilvl="3" w:tplc="04090001" w:tentative="1">
+      <w:start w:val="1"/>
+      <w:numFmt w:val="bullet"/>
+      <w:lvlText w:val=""/>
+      <w:lvlJc w:val="left"/>
+      <w:pPr>
+        <w:ind w:left="3240" w:hanging="360"/>
+      </w:pPr>
+      <w:rPr>
+        <w:rFonts w:ascii="Symbol" w:hAnsi="Symbol" w:hint="default"/>
+      </w:rPr>
+    </w:lvl>
+    <w:lvl w:ilvl="4" w:tplc="04090003" w:tentative="1">
+      <w:start w:val="1"/>
+      <w:numFmt w:val="bullet"/>
+      <w:lvlText w:val="o"/>
+      <w:lvlJc w:val="left"/>
+      <w:pPr>
+        <w:ind w:left="3960" w:hanging="360"/>
+      </w:pPr>
+      <w:rPr>
+        <w:rFonts w:ascii="Courier New" w:hAnsi="Courier New" w:cs="Courier New" w:hint="default"/>
+      </w:rPr>
+    </w:lvl>
+    <w:lvl w:ilvl="5" w:tplc="04090005" w:tentative="1">
+      <w:start w:val="1"/>
+      <w:numFmt w:val="bullet"/>
+      <w:lvlText w:val=""/>
+      <w:lvlJc w:val="left"/>
+      <w:pPr>
+        <w:ind w:left="4680" w:hanging="360"/>
+      </w:pPr>
+      <w:rPr>
+        <w:rFonts w:ascii="Wingdings" w:hAnsi="Wingdings" w:hint="default"/>
+      </w:rPr>
+    </w:lvl>
+    <w:lvl w:ilvl="6" w:tplc="04090001" w:tentative="1">
+      <w:start w:val="1"/>
+      <w:numFmt w:val="bullet"/>
+      <w:lvlText w:val=""/>
+      <w:lvlJc w:val="left"/>
+      <w:pPr>
+        <w:ind w:left="5400" w:hanging="360"/>
+      </w:pPr>
+      <w:rPr>
+        <w:rFonts w:ascii="Symbol" w:hAnsi="Symbol" w:hint="default"/>
+      </w:rPr>
+    </w:lvl>
+    <w:lvl w:ilvl="7" w:tplc="04090003" w:tentative="1">
+      <w:start w:val="1"/>
+      <w:numFmt w:val="bullet"/>
+      <w:lvlText w:val="o"/>
+      <w:lvlJc w:val="left"/>
+      <w:pPr>
+        <w:ind w:left="6120" w:hanging="360"/>
+      </w:pPr>
+      <w:rPr>
+        <w:rFonts w:ascii="Courier New" w:hAnsi="Courier New" w:cs="Courier New" w:hint="default"/>
+      </w:rPr>
+    </w:lvl>
+    <w:lvl w:ilvl="8" w:tplc="04090005" w:tentative="1">
+      <w:start w:val="1"/>
+      <w:numFmt w:val="bullet"/>
+      <w:lvlText w:val=""/>
+      <w:lvlJc w:val="left"/>
+      <w:pPr>
+        <w:ind w:left="6840" w:hanging="360"/>
+      </w:pPr>
+      <w:rPr>
+        <w:rFonts w:ascii="Wingdings" w:hAnsi="Wingdings" w:hint="default"/>
+      </w:rPr>
+    </w:lvl>
+  </w:abstractNum>
+  <w:abstractNum w:abstractNumId="7" w15:restartNumberingAfterBreak="0">
+    <w:nsid w:val="58AC1012"/>
+    <w:multiLevelType w:val="hybridMultilevel"/>
+    <w:tmpl w:val="50B2102A"/>
+    <w:lvl w:ilvl="0" w:tplc="04090001">
+      <w:start w:val="1"/>
+      <w:numFmt w:val="bullet"/>
+      <w:lvlText w:val=""/>
+      <w:lvlJc w:val="left"/>
+      <w:pPr>
+        <w:ind w:left="1080" w:hanging="360"/>
+      </w:pPr>
+      <w:rPr>
+        <w:rFonts w:ascii="Symbol" w:hAnsi="Symbol" w:hint="default"/>
+      </w:rPr>
+    </w:lvl>
+    <w:lvl w:ilvl="1" w:tplc="04090003">
+      <w:start w:val="1"/>
+      <w:numFmt w:val="bullet"/>
+      <w:lvlText w:val="o"/>
+      <w:lvlJc w:val="left"/>
+      <w:pPr>
+        <w:ind w:left="1800" w:hanging="360"/>
+      </w:pPr>
+      <w:rPr>
+        <w:rFonts w:ascii="Courier New" w:hAnsi="Courier New" w:cs="Courier New" w:hint="default"/>
+      </w:rPr>
+    </w:lvl>
+    <w:lvl w:ilvl="2" w:tplc="04090005" w:tentative="1">
+      <w:start w:val="1"/>
+      <w:numFmt w:val="bullet"/>
+      <w:lvlText w:val=""/>
+      <w:lvlJc w:val="left"/>
+      <w:pPr>
+        <w:ind w:left="2520" w:hanging="360"/>
+      </w:pPr>
+      <w:rPr>
+        <w:rFonts w:ascii="Wingdings" w:hAnsi="Wingdings" w:hint="default"/>
+      </w:rPr>
+    </w:lvl>
+    <w:lvl w:ilvl="3" w:tplc="04090001" w:tentative="1">
+      <w:start w:val="1"/>
+      <w:numFmt w:val="bullet"/>
+      <w:lvlText w:val=""/>
+      <w:lvlJc w:val="left"/>
+      <w:pPr>
+        <w:ind w:left="3240" w:hanging="360"/>
+      </w:pPr>
+      <w:rPr>
+        <w:rFonts w:ascii="Symbol" w:hAnsi="Symbol" w:hint="default"/>
+      </w:rPr>
+    </w:lvl>
+    <w:lvl w:ilvl="4" w:tplc="04090003" w:tentative="1">
+      <w:start w:val="1"/>
+      <w:numFmt w:val="bullet"/>
+      <w:lvlText w:val="o"/>
+      <w:lvlJc w:val="left"/>
+      <w:pPr>
+        <w:ind w:left="3960" w:hanging="360"/>
+      </w:pPr>
+      <w:rPr>
+        <w:rFonts w:ascii="Courier New" w:hAnsi="Courier New" w:cs="Courier New" w:hint="default"/>
+      </w:rPr>
+    </w:lvl>
+    <w:lvl w:ilvl="5" w:tplc="04090005" w:tentative="1">
+      <w:start w:val="1"/>
+      <w:numFmt w:val="bullet"/>
+      <w:lvlText w:val=""/>
+      <w:lvlJc w:val="left"/>
+      <w:pPr>
+        <w:ind w:left="4680" w:hanging="360"/>
+      </w:pPr>
+      <w:rPr>
+        <w:rFonts w:ascii="Wingdings" w:hAnsi="Wingdings" w:hint="default"/>
+      </w:rPr>
+    </w:lvl>
+    <w:lvl w:ilvl="6" w:tplc="04090001" w:tentative="1">
+      <w:start w:val="1"/>
+      <w:numFmt w:val="bullet"/>
+      <w:lvlText w:val=""/>
+      <w:lvlJc w:val="left"/>
+      <w:pPr>
+        <w:ind w:left="5400" w:hanging="360"/>
+      </w:pPr>
+      <w:rPr>
+        <w:rFonts w:ascii="Symbol" w:hAnsi="Symbol" w:hint="default"/>
+      </w:rPr>
+    </w:lvl>
+    <w:lvl w:ilvl="7" w:tplc="04090003" w:tentative="1">
+      <w:start w:val="1"/>
+      <w:numFmt w:val="bullet"/>
+      <w:lvlText w:val="o"/>
+      <w:lvlJc w:val="left"/>
+      <w:pPr>
+        <w:ind w:left="6120" w:hanging="360"/>
+      </w:pPr>
+      <w:rPr>
+        <w:rFonts w:ascii="Courier New" w:hAnsi="Courier New" w:cs="Courier New" w:hint="default"/>
+      </w:rPr>
+    </w:lvl>
+    <w:lvl w:ilvl="8" w:tplc="04090005" w:tentative="1">
+      <w:start w:val="1"/>
+      <w:numFmt w:val="bullet"/>
+      <w:lvlText w:val=""/>
+      <w:lvlJc w:val="left"/>
+      <w:pPr>
+        <w:ind w:left="6840" w:hanging="360"/>
+      </w:pPr>
+      <w:rPr>
+        <w:rFonts w:ascii="Wingdings" w:hAnsi="Wingdings" w:hint="default"/>
+      </w:rPr>
+    </w:lvl>
+  </w:abstractNum>
+  <w:abstractNum w:abstractNumId="8" w15:restartNumberingAfterBreak="0">
     <w:nsid w:val="6C775E1C"/>
     <w:multiLevelType w:val="hybridMultilevel"/>
     <w:tmpl w:val="3B408218"/>
@@ -5176,13 +6607,19 @@
     <w:abstractNumId w:val="5"/>
   </w:num>
   <w:num w:numId="7">
+    <w:abstractNumId w:val="8"/>
+  </w:num>
+  <w:num w:numId="8">
+    <w:abstractNumId w:val="7"/>
+  </w:num>
+  <w:num w:numId="9">
     <w:abstractNumId w:val="6"/>
   </w:num>
 </w:numbering>
 </file>
 
 <file path=word/styles.xml><?xml version="1.0" encoding="utf-8"?>
-<w:styles xmlns:mc="http://schemas.openxmlformats.org/markup-compatibility/2006" xmlns:r="http://schemas.openxmlformats.org/officeDocument/2006/relationships" xmlns:w="http://schemas.openxmlformats.org/wordprocessingml/2006/main" xmlns:w14="http://schemas.microsoft.com/office/word/2010/wordml" xmlns:w15="http://schemas.microsoft.com/office/word/2012/wordml" mc:Ignorable="w14 w15">
+<w:styles xmlns:mc="http://schemas.openxmlformats.org/markup-compatibility/2006" xmlns:r="http://schemas.openxmlformats.org/officeDocument/2006/relationships" xmlns:w="http://schemas.openxmlformats.org/wordprocessingml/2006/main" xmlns:w14="http://schemas.microsoft.com/office/word/2010/wordml" xmlns:w15="http://schemas.microsoft.com/office/word/2012/wordml" xmlns:w16se="http://schemas.microsoft.com/office/word/2015/wordml/symex" mc:Ignorable="w14 w15 w16se">
   <w:docDefaults>
     <w:rPrDefault>
       <w:rPr>
@@ -5196,7 +6633,7 @@
       </w:pPr>
     </w:pPrDefault>
   </w:docDefaults>
-  <w:latentStyles w:defLockedState="0" w:defUIPriority="99" w:defSemiHidden="0" w:defUnhideWhenUsed="0" w:defQFormat="0" w:count="371">
+  <w:latentStyles w:defLockedState="0" w:defUIPriority="99" w:defSemiHidden="0" w:defUnhideWhenUsed="0" w:defQFormat="0" w:count="372">
     <w:lsdException w:name="Normal" w:uiPriority="0" w:qFormat="1"/>
     <w:lsdException w:name="heading 1" w:uiPriority="9" w:qFormat="1"/>
     <w:lsdException w:name="heading 2" w:semiHidden="1" w:uiPriority="9" w:unhideWhenUsed="1" w:qFormat="1"/>
@@ -5302,7 +6739,6 @@
     <w:lsdException w:name="HTML Sample" w:semiHidden="1" w:unhideWhenUsed="1"/>
     <w:lsdException w:name="HTML Typewriter" w:semiHidden="1" w:unhideWhenUsed="1"/>
     <w:lsdException w:name="HTML Variable" w:semiHidden="1" w:unhideWhenUsed="1"/>
-    <w:lsdException w:name="Normal Table" w:semiHidden="1" w:unhideWhenUsed="1"/>
     <w:lsdException w:name="annotation subject" w:semiHidden="1" w:unhideWhenUsed="1"/>
     <w:lsdException w:name="No List" w:semiHidden="1" w:unhideWhenUsed="1"/>
     <w:lsdException w:name="Outline List 1" w:semiHidden="1" w:unhideWhenUsed="1"/>
@@ -5349,10 +6785,8 @@
     <w:lsdException w:name="Table Subtle 2" w:semiHidden="1" w:unhideWhenUsed="1"/>
     <w:lsdException w:name="Table Web 1" w:semiHidden="1" w:unhideWhenUsed="1"/>
     <w:lsdException w:name="Table Web 2" w:semiHidden="1" w:unhideWhenUsed="1"/>
-    <w:lsdException w:name="Table Web 3" w:semiHidden="1" w:unhideWhenUsed="1"/>
     <w:lsdException w:name="Balloon Text" w:semiHidden="1" w:unhideWhenUsed="1"/>
     <w:lsdException w:name="Table Grid" w:uiPriority="39"/>
-    <w:lsdException w:name="Table Theme" w:semiHidden="1" w:unhideWhenUsed="1"/>
     <w:lsdException w:name="Placeholder Text" w:semiHidden="1"/>
     <w:lsdException w:name="No Spacing" w:uiPriority="1" w:qFormat="1"/>
     <w:lsdException w:name="Light Shading" w:uiPriority="60"/>
@@ -5568,6 +7002,7 @@
     <w:lsdException w:name="List Table 5 Dark Accent 6" w:uiPriority="50"/>
     <w:lsdException w:name="List Table 6 Colorful Accent 6" w:uiPriority="51"/>
     <w:lsdException w:name="List Table 7 Colorful Accent 6" w:uiPriority="52"/>
+    <w:lsdException w:name="Mention" w:semiHidden="1" w:unhideWhenUsed="1"/>
   </w:latentStyles>
   <w:style w:type="paragraph" w:default="1" w:styleId="Normal">
     <w:name w:val="Normal"/>
@@ -6599,7 +8034,7 @@
 </file>
 
 <file path=word/glossary/document.xml><?xml version="1.0" encoding="utf-8"?>
-<w:glossaryDocument xmlns:wpc="http://schemas.microsoft.com/office/word/2010/wordprocessingCanvas" xmlns:mc="http://schemas.openxmlformats.org/markup-compatibility/2006" xmlns:o="urn:schemas-microsoft-com:office:office" xmlns:r="http://schemas.openxmlformats.org/officeDocument/2006/relationships" xmlns:m="http://schemas.openxmlformats.org/officeDocument/2006/math" xmlns:v="urn:schemas-microsoft-com:vml" xmlns:wp14="http://schemas.microsoft.com/office/word/2010/wordprocessingDrawing" xmlns:wp="http://schemas.openxmlformats.org/drawingml/2006/wordprocessingDrawing" xmlns:w10="urn:schemas-microsoft-com:office:word" xmlns:w="http://schemas.openxmlformats.org/wordprocessingml/2006/main" xmlns:w14="http://schemas.microsoft.com/office/word/2010/wordml" xmlns:w15="http://schemas.microsoft.com/office/word/2012/wordml" xmlns:wpg="http://schemas.microsoft.com/office/word/2010/wordprocessingGroup" xmlns:wpi="http://schemas.microsoft.com/office/word/2010/wordprocessingInk" xmlns:wne="http://schemas.microsoft.com/office/word/2006/wordml" xmlns:wps="http://schemas.microsoft.com/office/word/2010/wordprocessingShape" mc:Ignorable="w14 w15 wp14">
+<w:glossaryDocument xmlns:wpc="http://schemas.microsoft.com/office/word/2010/wordprocessingCanvas" xmlns:cx="http://schemas.microsoft.com/office/drawing/2014/chartex" xmlns:cx1="http://schemas.microsoft.com/office/drawing/2015/9/8/chartex" xmlns:cx2="http://schemas.microsoft.com/office/drawing/2015/10/21/chartex" xmlns:mc="http://schemas.openxmlformats.org/markup-compatibility/2006" xmlns:o="urn:schemas-microsoft-com:office:office" xmlns:r="http://schemas.openxmlformats.org/officeDocument/2006/relationships" xmlns:m="http://schemas.openxmlformats.org/officeDocument/2006/math" xmlns:v="urn:schemas-microsoft-com:vml" xmlns:wp14="http://schemas.microsoft.com/office/word/2010/wordprocessingDrawing" xmlns:wp="http://schemas.openxmlformats.org/drawingml/2006/wordprocessingDrawing" xmlns:w10="urn:schemas-microsoft-com:office:word" xmlns:w="http://schemas.openxmlformats.org/wordprocessingml/2006/main" xmlns:w14="http://schemas.microsoft.com/office/word/2010/wordml" xmlns:w15="http://schemas.microsoft.com/office/word/2012/wordml" xmlns:w16se="http://schemas.microsoft.com/office/word/2015/wordml/symex" xmlns:wpg="http://schemas.microsoft.com/office/word/2010/wordprocessingGroup" xmlns:wpi="http://schemas.microsoft.com/office/word/2010/wordprocessingInk" xmlns:wne="http://schemas.microsoft.com/office/word/2006/wordml" xmlns:wps="http://schemas.microsoft.com/office/word/2010/wordprocessingShape" mc:Ignorable="w14 w15 w16se wp14">
   <w:docParts>
     <w:docPart>
       <w:docPartPr>
@@ -7025,7 +8460,7 @@
 </file>
 
 <file path=word/glossary/fontTable.xml><?xml version="1.0" encoding="utf-8"?>
-<w:fonts xmlns:mc="http://schemas.openxmlformats.org/markup-compatibility/2006" xmlns:r="http://schemas.openxmlformats.org/officeDocument/2006/relationships" xmlns:w="http://schemas.openxmlformats.org/wordprocessingml/2006/main" xmlns:w14="http://schemas.microsoft.com/office/word/2010/wordml" xmlns:w15="http://schemas.microsoft.com/office/word/2012/wordml" mc:Ignorable="w14 w15">
+<w:fonts xmlns:mc="http://schemas.openxmlformats.org/markup-compatibility/2006" xmlns:r="http://schemas.openxmlformats.org/officeDocument/2006/relationships" xmlns:w="http://schemas.openxmlformats.org/wordprocessingml/2006/main" xmlns:w14="http://schemas.microsoft.com/office/word/2010/wordml" xmlns:w15="http://schemas.microsoft.com/office/word/2012/wordml" xmlns:w16se="http://schemas.microsoft.com/office/word/2015/wordml/symex" mc:Ignorable="w14 w15 w16se">
   <w:font w:name="Symbol">
     <w:panose1 w:val="05050102010706020507"/>
     <w:charset w:val="02"/>
@@ -7072,7 +8507,7 @@
 </file>
 
 <file path=word/glossary/settings.xml><?xml version="1.0" encoding="utf-8"?>
-<w:settings xmlns:mc="http://schemas.openxmlformats.org/markup-compatibility/2006" xmlns:o="urn:schemas-microsoft-com:office:office" xmlns:r="http://schemas.openxmlformats.org/officeDocument/2006/relationships" xmlns:m="http://schemas.openxmlformats.org/officeDocument/2006/math" xmlns:v="urn:schemas-microsoft-com:vml" xmlns:w10="urn:schemas-microsoft-com:office:word" xmlns:w="http://schemas.openxmlformats.org/wordprocessingml/2006/main" xmlns:w14="http://schemas.microsoft.com/office/word/2010/wordml" xmlns:w15="http://schemas.microsoft.com/office/word/2012/wordml" xmlns:sl="http://schemas.openxmlformats.org/schemaLibrary/2006/main" mc:Ignorable="w14 w15">
+<w:settings xmlns:mc="http://schemas.openxmlformats.org/markup-compatibility/2006" xmlns:o="urn:schemas-microsoft-com:office:office" xmlns:r="http://schemas.openxmlformats.org/officeDocument/2006/relationships" xmlns:m="http://schemas.openxmlformats.org/officeDocument/2006/math" xmlns:v="urn:schemas-microsoft-com:vml" xmlns:w10="urn:schemas-microsoft-com:office:word" xmlns:w="http://schemas.openxmlformats.org/wordprocessingml/2006/main" xmlns:w14="http://schemas.microsoft.com/office/word/2010/wordml" xmlns:w15="http://schemas.microsoft.com/office/word/2012/wordml" xmlns:w16se="http://schemas.microsoft.com/office/word/2015/wordml/symex" xmlns:sl="http://schemas.openxmlformats.org/schemaLibrary/2006/main" mc:Ignorable="w14 w15 w16se">
   <w:view w:val="normal"/>
   <w:defaultTabStop w:val="720"/>
   <w:characterSpacingControl w:val="doNotCompress"/>
@@ -7086,10 +8521,17 @@
   </w:compat>
   <w:rsids>
     <w:rsidRoot w:val="00EE61B3"/>
+    <w:rsid w:val="00127554"/>
+    <w:rsid w:val="002220C1"/>
     <w:rsid w:val="0040412D"/>
+    <w:rsid w:val="005C33CA"/>
+    <w:rsid w:val="00686AC2"/>
     <w:rsid w:val="007C5E4E"/>
     <w:rsid w:val="007E64C2"/>
+    <w:rsid w:val="0084643E"/>
+    <w:rsid w:val="00916140"/>
     <w:rsid w:val="00EE61B3"/>
+    <w:rsid w:val="00F17DA9"/>
   </w:rsids>
   <m:mathPr>
     <m:mathFont m:val="Cambria Math"/>
@@ -7113,7 +8555,7 @@
 </file>
 
 <file path=word/glossary/styles.xml><?xml version="1.0" encoding="utf-8"?>
-<w:styles xmlns:mc="http://schemas.openxmlformats.org/markup-compatibility/2006" xmlns:r="http://schemas.openxmlformats.org/officeDocument/2006/relationships" xmlns:w="http://schemas.openxmlformats.org/wordprocessingml/2006/main" xmlns:w14="http://schemas.microsoft.com/office/word/2010/wordml" xmlns:w15="http://schemas.microsoft.com/office/word/2012/wordml" mc:Ignorable="w14 w15">
+<w:styles xmlns:mc="http://schemas.openxmlformats.org/markup-compatibility/2006" xmlns:r="http://schemas.openxmlformats.org/officeDocument/2006/relationships" xmlns:w="http://schemas.openxmlformats.org/wordprocessingml/2006/main" xmlns:w14="http://schemas.microsoft.com/office/word/2010/wordml" xmlns:w15="http://schemas.microsoft.com/office/word/2012/wordml" xmlns:w16se="http://schemas.microsoft.com/office/word/2015/wordml/symex" mc:Ignorable="w14 w15 w16se">
   <w:docDefaults>
     <w:rPrDefault>
       <w:rPr>
@@ -7129,7 +8571,7 @@
       </w:pPr>
     </w:pPrDefault>
   </w:docDefaults>
-  <w:latentStyles w:defLockedState="0" w:defUIPriority="99" w:defSemiHidden="0" w:defUnhideWhenUsed="0" w:defQFormat="0" w:count="371">
+  <w:latentStyles w:defLockedState="0" w:defUIPriority="99" w:defSemiHidden="0" w:defUnhideWhenUsed="0" w:defQFormat="0" w:count="372">
     <w:lsdException w:name="Normal" w:uiPriority="0" w:qFormat="1"/>
     <w:lsdException w:name="heading 1" w:uiPriority="9" w:qFormat="1"/>
     <w:lsdException w:name="heading 2" w:semiHidden="1" w:uiPriority="9" w:unhideWhenUsed="1" w:qFormat="1"/>
@@ -7235,7 +8677,6 @@
     <w:lsdException w:name="HTML Sample" w:semiHidden="1" w:unhideWhenUsed="1"/>
     <w:lsdException w:name="HTML Typewriter" w:semiHidden="1" w:unhideWhenUsed="1"/>
     <w:lsdException w:name="HTML Variable" w:semiHidden="1" w:unhideWhenUsed="1"/>
-    <w:lsdException w:name="Normal Table" w:semiHidden="1" w:unhideWhenUsed="1"/>
     <w:lsdException w:name="annotation subject" w:semiHidden="1" w:unhideWhenUsed="1"/>
     <w:lsdException w:name="No List" w:semiHidden="1" w:unhideWhenUsed="1"/>
     <w:lsdException w:name="Outline List 1" w:semiHidden="1" w:unhideWhenUsed="1"/>
@@ -7282,10 +8723,8 @@
     <w:lsdException w:name="Table Subtle 2" w:semiHidden="1" w:unhideWhenUsed="1"/>
     <w:lsdException w:name="Table Web 1" w:semiHidden="1" w:unhideWhenUsed="1"/>
     <w:lsdException w:name="Table Web 2" w:semiHidden="1" w:unhideWhenUsed="1"/>
-    <w:lsdException w:name="Table Web 3" w:semiHidden="1" w:unhideWhenUsed="1"/>
     <w:lsdException w:name="Balloon Text" w:semiHidden="1" w:unhideWhenUsed="1"/>
     <w:lsdException w:name="Table Grid" w:uiPriority="39"/>
-    <w:lsdException w:name="Table Theme" w:semiHidden="1" w:unhideWhenUsed="1"/>
     <w:lsdException w:name="Placeholder Text" w:semiHidden="1"/>
     <w:lsdException w:name="No Spacing" w:uiPriority="1" w:qFormat="1"/>
     <w:lsdException w:name="Light Shading" w:uiPriority="60"/>
@@ -7501,6 +8940,7 @@
     <w:lsdException w:name="List Table 5 Dark Accent 6" w:uiPriority="50"/>
     <w:lsdException w:name="List Table 6 Colorful Accent 6" w:uiPriority="51"/>
     <w:lsdException w:name="List Table 7 Colorful Accent 6" w:uiPriority="52"/>
+    <w:lsdException w:name="Mention" w:semiHidden="1" w:unhideWhenUsed="1"/>
   </w:latentStyles>
   <w:style w:type="paragraph" w:default="1" w:styleId="Normal">
     <w:name w:val="Normal"/>
@@ -7551,7 +8991,7 @@
 </file>
 
 <file path=word/glossary/webSettings.xml><?xml version="1.0" encoding="utf-8"?>
-<w:webSettings xmlns:mc="http://schemas.openxmlformats.org/markup-compatibility/2006" xmlns:r="http://schemas.openxmlformats.org/officeDocument/2006/relationships" xmlns:w="http://schemas.openxmlformats.org/wordprocessingml/2006/main" xmlns:w14="http://schemas.microsoft.com/office/word/2010/wordml" xmlns:w15="http://schemas.microsoft.com/office/word/2012/wordml" mc:Ignorable="w14 w15">
+<w:webSettings xmlns:mc="http://schemas.openxmlformats.org/markup-compatibility/2006" xmlns:r="http://schemas.openxmlformats.org/officeDocument/2006/relationships" xmlns:w="http://schemas.openxmlformats.org/wordprocessingml/2006/main" xmlns:w14="http://schemas.microsoft.com/office/word/2010/wordml" xmlns:w15="http://schemas.microsoft.com/office/word/2012/wordml" xmlns:w16se="http://schemas.microsoft.com/office/word/2015/wordml/symex" mc:Ignorable="w14 w15 w16se">
   <w:optimizeForBrowser/>
 </w:webSettings>
 </file>
@@ -7819,7 +9259,7 @@
 
 <file path=customXml/item1.xml><?xml version="1.0" encoding="utf-8"?>
 <CoverPageProperties xmlns="http://schemas.microsoft.com/office/2006/coverPageProps">
-  <PublishDate>2016-06-30T00:00:00</PublishDate>
+  <PublishDate>2016-07-18T00:00:00</PublishDate>
   <Abstract/>
   <CompanyAddress/>
   <CompanyPhone/>
@@ -7841,7 +9281,7 @@
 </file>
 
 <file path=customXml/itemProps2.xml><?xml version="1.0" encoding="utf-8"?>
-<ds:datastoreItem xmlns:ds="http://schemas.openxmlformats.org/officeDocument/2006/customXml" ds:itemID="{80BD1212-294C-421E-8D90-AB470A867AB0}">
+<ds:datastoreItem xmlns:ds="http://schemas.openxmlformats.org/officeDocument/2006/customXml" ds:itemID="{16DD8507-73FC-4987-A3C7-BC4F78CCD018}">
   <ds:schemaRefs>
     <ds:schemaRef ds:uri="http://schemas.openxmlformats.org/officeDocument/2006/bibliography"/>
   </ds:schemaRefs>

</xml_diff>

<commit_message>
Added Icon reference to SDD.
</commit_message>
<xml_diff>
--- a/Software Design Document/Software Design Document.docx
+++ b/Software Design Document/Software Design Document.docx
@@ -3092,6 +3092,10 @@
       <w:pPr>
         <w:ind w:left="360"/>
         <w:jc w:val="both"/>
+        <w:rPr>
+          <w:color w:val="0563C1" w:themeColor="hyperlink"/>
+          <w:u w:val="single"/>
+        </w:rPr>
       </w:pPr>
       <w:r>
         <w:t xml:space="preserve">Christopho. (2016, January 25). Zelda ALTTP resource pack for Solarus. Retrieved June 29, 2016, from </w:t>
@@ -3111,6 +3115,23 @@
         <w:jc w:val="both"/>
       </w:pPr>
       <w:r>
+        <w:t xml:space="preserve">Customan. (2012, November 20). Folder Games Icon. Retrieved July 18, 2016, from </w:t>
+      </w:r>
+      <w:hyperlink r:id="rId14" w:history="1">
+        <w:r>
+          <w:rPr>
+            <w:rStyle w:val="Hyperlink"/>
+          </w:rPr>
+          <w:t>http://www.iconarchive.com/show/christmas-icons-by-custo-man/Folder-Games-icon.html</w:t>
+        </w:r>
+      </w:hyperlink>
+    </w:p>
+    <w:p>
+      <w:pPr>
+        <w:ind w:left="360"/>
+        <w:jc w:val="both"/>
+      </w:pPr>
+      <w:r>
         <w:t>Morrison, M. (2005). Beginning game programming. Indianapolis, IN: SAMS.</w:t>
       </w:r>
     </w:p>
@@ -3179,7 +3200,15 @@
         <w:jc w:val="both"/>
       </w:pPr>
       <w:r>
-        <w:t xml:space="preserve">This document and the source code for </w:t>
+        <w:t>This document</w:t>
+      </w:r>
+      <w:r>
+        <w:t>, the icon</w:t>
+      </w:r>
+      <w:bookmarkStart w:id="7" w:name="_GoBack"/>
+      <w:bookmarkEnd w:id="7"/>
+      <w:r>
+        <w:t xml:space="preserve"> and the source code for </w:t>
       </w:r>
       <w:sdt>
         <w:sdtPr>
@@ -3202,7 +3231,7 @@
       <w:r>
         <w:t xml:space="preserve"> are licensed under a </w:t>
       </w:r>
-      <w:hyperlink r:id="rId14" w:history="1">
+      <w:hyperlink r:id="rId15" w:history="1">
         <w:r>
           <w:rPr>
             <w:rStyle w:val="Hyperlink"/>
@@ -3239,7 +3268,7 @@
                     <pic:cNvPicPr/>
                   </pic:nvPicPr>
                   <pic:blipFill>
-                    <a:blip r:embed="rId15">
+                    <a:blip r:embed="rId16">
                       <a:extLst>
                         <a:ext uri="{28A0092B-C50C-407E-A947-70E740481C1C}">
                           <a14:useLocalDpi xmlns:a14="http://schemas.microsoft.com/office/drawing/2010/main" val="0"/>
@@ -3388,6 +3417,7 @@
         </w:numPr>
       </w:pPr>
       <w:r>
+        <w:lastRenderedPageBreak/>
         <w:t>Z</w:t>
       </w:r>
       <w:r>
@@ -3436,7 +3466,6 @@
         <w:rPr>
           <w:noProof/>
         </w:rPr>
-        <w:lastRenderedPageBreak/>
         <mc:AlternateContent>
           <mc:Choice Requires="wps">
             <w:drawing>
@@ -3691,7 +3720,7 @@
           <w:sz w:val="24"/>
         </w:rPr>
       </w:pPr>
-      <w:bookmarkStart w:id="7" w:name="_Toc455100441"/>
+      <w:bookmarkStart w:id="8" w:name="_Toc455100441"/>
       <w:r>
         <w:rPr>
           <w:sz w:val="24"/>
@@ -3699,7 +3728,7 @@
         <w:lastRenderedPageBreak/>
         <w:t>Design Overview</w:t>
       </w:r>
-      <w:bookmarkEnd w:id="7"/>
+      <w:bookmarkEnd w:id="8"/>
     </w:p>
     <w:p>
       <w:pPr>
@@ -3709,11 +3738,11 @@
           <w:numId w:val="1"/>
         </w:numPr>
       </w:pPr>
-      <w:bookmarkStart w:id="8" w:name="_Toc455100442"/>
+      <w:bookmarkStart w:id="9" w:name="_Toc455100442"/>
       <w:r>
         <w:t>Introduction</w:t>
       </w:r>
-      <w:bookmarkEnd w:id="8"/>
+      <w:bookmarkEnd w:id="9"/>
     </w:p>
     <w:p>
       <w:pPr>
@@ -3732,11 +3761,11 @@
           <w:numId w:val="1"/>
         </w:numPr>
       </w:pPr>
-      <w:bookmarkStart w:id="9" w:name="_Toc455100443"/>
+      <w:bookmarkStart w:id="10" w:name="_Toc455100443"/>
       <w:r>
         <w:t>Technologies Used</w:t>
       </w:r>
-      <w:bookmarkEnd w:id="9"/>
+      <w:bookmarkEnd w:id="10"/>
     </w:p>
     <w:p>
       <w:pPr>
@@ -4004,8 +4033,6 @@
       <w:r>
         <w:t>Microsoft Office 2016 Professional Plus</w:t>
       </w:r>
-      <w:bookmarkStart w:id="10" w:name="_GoBack"/>
-      <w:bookmarkEnd w:id="10"/>
     </w:p>
     <w:p>
       <w:pPr>
@@ -4201,7 +4228,7 @@
                     <pic:cNvPicPr/>
                   </pic:nvPicPr>
                   <pic:blipFill>
-                    <a:blip r:embed="rId16">
+                    <a:blip r:embed="rId17">
                       <a:extLst>
                         <a:ext uri="{28A0092B-C50C-407E-A947-70E740481C1C}">
                           <a14:useLocalDpi xmlns:a14="http://schemas.microsoft.com/office/drawing/2010/main" val="0"/>
@@ -4447,7 +4474,7 @@
       <w:bookmarkEnd w:id="17"/>
     </w:p>
     <w:sectPr>
-      <w:footerReference w:type="first" r:id="rId17"/>
+      <w:footerReference w:type="first" r:id="rId18"/>
       <w:pgSz w:w="12240" w:h="15840"/>
       <w:pgMar w:top="1440" w:right="1440" w:bottom="1440" w:left="1440" w:header="720" w:footer="720" w:gutter="0"/>
       <w:pgNumType w:start="1"/>
@@ -4600,7 +4627,7 @@
                                     <w:sz w:val="18"/>
                                     <w:szCs w:val="18"/>
                                   </w:rPr>
-                                  <w:t>4</w:t>
+                                  <w:t>2</w:t>
                                 </w:r>
                                 <w:r>
                                   <w:rPr>
@@ -4789,7 +4816,7 @@
                               <w:sz w:val="18"/>
                               <w:szCs w:val="18"/>
                             </w:rPr>
-                            <w:t>4</w:t>
+                            <w:t>2</w:t>
                           </w:r>
                           <w:r>
                             <w:rPr>
@@ -6739,6 +6766,7 @@
     <w:lsdException w:name="HTML Sample" w:semiHidden="1" w:unhideWhenUsed="1"/>
     <w:lsdException w:name="HTML Typewriter" w:semiHidden="1" w:unhideWhenUsed="1"/>
     <w:lsdException w:name="HTML Variable" w:semiHidden="1" w:unhideWhenUsed="1"/>
+    <w:lsdException w:name="Normal Table" w:semiHidden="1" w:unhideWhenUsed="1"/>
     <w:lsdException w:name="annotation subject" w:semiHidden="1" w:unhideWhenUsed="1"/>
     <w:lsdException w:name="No List" w:semiHidden="1" w:unhideWhenUsed="1"/>
     <w:lsdException w:name="Outline List 1" w:semiHidden="1" w:unhideWhenUsed="1"/>
@@ -6785,8 +6813,10 @@
     <w:lsdException w:name="Table Subtle 2" w:semiHidden="1" w:unhideWhenUsed="1"/>
     <w:lsdException w:name="Table Web 1" w:semiHidden="1" w:unhideWhenUsed="1"/>
     <w:lsdException w:name="Table Web 2" w:semiHidden="1" w:unhideWhenUsed="1"/>
+    <w:lsdException w:name="Table Web 3" w:semiHidden="1" w:unhideWhenUsed="1"/>
     <w:lsdException w:name="Balloon Text" w:semiHidden="1" w:unhideWhenUsed="1"/>
     <w:lsdException w:name="Table Grid" w:uiPriority="39"/>
+    <w:lsdException w:name="Table Theme" w:semiHidden="1" w:unhideWhenUsed="1"/>
     <w:lsdException w:name="Placeholder Text" w:semiHidden="1"/>
     <w:lsdException w:name="No Spacing" w:uiPriority="1" w:qFormat="1"/>
     <w:lsdException w:name="Light Shading" w:uiPriority="60"/>
@@ -8530,6 +8560,7 @@
     <w:rsid w:val="007E64C2"/>
     <w:rsid w:val="0084643E"/>
     <w:rsid w:val="00916140"/>
+    <w:rsid w:val="00A94B0D"/>
     <w:rsid w:val="00EE61B3"/>
     <w:rsid w:val="00F17DA9"/>
   </w:rsids>
@@ -8677,6 +8708,7 @@
     <w:lsdException w:name="HTML Sample" w:semiHidden="1" w:unhideWhenUsed="1"/>
     <w:lsdException w:name="HTML Typewriter" w:semiHidden="1" w:unhideWhenUsed="1"/>
     <w:lsdException w:name="HTML Variable" w:semiHidden="1" w:unhideWhenUsed="1"/>
+    <w:lsdException w:name="Normal Table" w:semiHidden="1" w:unhideWhenUsed="1"/>
     <w:lsdException w:name="annotation subject" w:semiHidden="1" w:unhideWhenUsed="1"/>
     <w:lsdException w:name="No List" w:semiHidden="1" w:unhideWhenUsed="1"/>
     <w:lsdException w:name="Outline List 1" w:semiHidden="1" w:unhideWhenUsed="1"/>
@@ -8723,8 +8755,10 @@
     <w:lsdException w:name="Table Subtle 2" w:semiHidden="1" w:unhideWhenUsed="1"/>
     <w:lsdException w:name="Table Web 1" w:semiHidden="1" w:unhideWhenUsed="1"/>
     <w:lsdException w:name="Table Web 2" w:semiHidden="1" w:unhideWhenUsed="1"/>
+    <w:lsdException w:name="Table Web 3" w:semiHidden="1" w:unhideWhenUsed="1"/>
     <w:lsdException w:name="Balloon Text" w:semiHidden="1" w:unhideWhenUsed="1"/>
     <w:lsdException w:name="Table Grid" w:uiPriority="39"/>
+    <w:lsdException w:name="Table Theme" w:semiHidden="1" w:unhideWhenUsed="1"/>
     <w:lsdException w:name="Placeholder Text" w:semiHidden="1"/>
     <w:lsdException w:name="No Spacing" w:uiPriority="1" w:qFormat="1"/>
     <w:lsdException w:name="Light Shading" w:uiPriority="60"/>
@@ -9281,7 +9315,7 @@
 </file>
 
 <file path=customXml/itemProps2.xml><?xml version="1.0" encoding="utf-8"?>
-<ds:datastoreItem xmlns:ds="http://schemas.openxmlformats.org/officeDocument/2006/customXml" ds:itemID="{16DD8507-73FC-4987-A3C7-BC4F78CCD018}">
+<ds:datastoreItem xmlns:ds="http://schemas.openxmlformats.org/officeDocument/2006/customXml" ds:itemID="{7E47DFE3-373C-4AE1-AA62-94F594D85A07}">
   <ds:schemaRefs>
     <ds:schemaRef ds:uri="http://schemas.openxmlformats.org/officeDocument/2006/bibliography"/>
   </ds:schemaRefs>

</xml_diff>

<commit_message>
Updated the SDD by adding flowchart graphic of how the game loops.  Explained what each part of the loop does.
</commit_message>
<xml_diff>
--- a/Software Design Document/Software Design Document.docx
+++ b/Software Design Document/Software Design Document.docx
@@ -106,7 +106,7 @@
             <w:rPr>
               <w:sz w:val="32"/>
             </w:rPr>
-            <w:t>The Legend of Zelda: Dungeon Warrior</w:t>
+            <w:t>Dungeon Warrior</w:t>
           </w:r>
         </w:p>
       </w:sdtContent>
@@ -182,7 +182,14 @@
               <w:sz w:val="28"/>
               <w:szCs w:val="24"/>
             </w:rPr>
-            <w:t>1.0</w:t>
+            <w:t>1.</w:t>
+          </w:r>
+          <w:r>
+            <w:rPr>
+              <w:sz w:val="28"/>
+              <w:szCs w:val="24"/>
+            </w:rPr>
+            <w:t>2</w:t>
           </w:r>
         </w:sdtContent>
       </w:sdt>
@@ -234,7 +241,7 @@
           <w:docPart w:val="5EA331AFEA784603A56D7ED0BDA8F641"/>
         </w:placeholder>
         <w:dataBinding w:prefixMappings="xmlns:ns0='http://schemas.microsoft.com/office/2006/coverPageProps' " w:xpath="/ns0:CoverPageProperties[1]/ns0:PublishDate[1]" w:storeItemID="{55AF091B-3C7A-41E3-B477-F2FDAA23CFDA}"/>
-        <w:date w:fullDate="2016-07-18T00:00:00Z">
+        <w:date w:fullDate="2016-08-02T00:00:00Z">
           <w:dateFormat w:val="d MMMM yyyy"/>
           <w:lid w:val="en-US"/>
           <w:storeMappedDataAs w:val="dateTime"/>
@@ -256,7 +263,7 @@
               <w:sz w:val="28"/>
               <w:szCs w:val="24"/>
             </w:rPr>
-            <w:t>18 July 2016</w:t>
+            <w:t>2 August 2016</w:t>
           </w:r>
         </w:p>
       </w:sdtContent>
@@ -507,7 +514,7 @@
                   <w:rPr>
                     <w:sz w:val="22"/>
                   </w:rPr>
-                  <w:t>The Legend of Zelda: Dungeon Warrior</w:t>
+                  <w:t>Dungeon Warrior</w:t>
                 </w:r>
               </w:sdtContent>
             </w:sdt>
@@ -560,6 +567,13 @@
                 <w:sz w:val="22"/>
               </w:rPr>
             </w:pPr>
+            <w:r>
+              <w:rPr>
+                <w:b w:val="0"/>
+                <w:sz w:val="22"/>
+              </w:rPr>
+              <w:t>18 July 2016</w:t>
+            </w:r>
           </w:p>
         </w:tc>
         <w:tc>
@@ -574,6 +588,12 @@
                 <w:sz w:val="22"/>
               </w:rPr>
             </w:pPr>
+            <w:r>
+              <w:rPr>
+                <w:sz w:val="22"/>
+              </w:rPr>
+              <w:t>1.1</w:t>
+            </w:r>
           </w:p>
         </w:tc>
         <w:tc>
@@ -587,6 +607,12 @@
                 <w:sz w:val="22"/>
               </w:rPr>
             </w:pPr>
+            <w:r>
+              <w:rPr>
+                <w:sz w:val="22"/>
+              </w:rPr>
+              <w:t>Added interface graphic</w:t>
+            </w:r>
           </w:p>
         </w:tc>
         <w:tc>
@@ -601,6 +627,12 @@
                 <w:sz w:val="22"/>
               </w:rPr>
             </w:pPr>
+            <w:r>
+              <w:rPr>
+                <w:sz w:val="22"/>
+              </w:rPr>
+              <w:t>Randall Rowland</w:t>
+            </w:r>
           </w:p>
         </w:tc>
       </w:tr>
@@ -621,6 +653,13 @@
                 <w:sz w:val="22"/>
               </w:rPr>
             </w:pPr>
+            <w:r>
+              <w:rPr>
+                <w:b w:val="0"/>
+                <w:sz w:val="22"/>
+              </w:rPr>
+              <w:t>2 August 2016</w:t>
+            </w:r>
           </w:p>
         </w:tc>
         <w:tc>
@@ -635,6 +674,12 @@
                 <w:sz w:val="22"/>
               </w:rPr>
             </w:pPr>
+            <w:r>
+              <w:rPr>
+                <w:sz w:val="22"/>
+              </w:rPr>
+              <w:t>1.2</w:t>
+            </w:r>
           </w:p>
         </w:tc>
         <w:tc>
@@ -648,6 +693,12 @@
                 <w:sz w:val="22"/>
               </w:rPr>
             </w:pPr>
+            <w:r>
+              <w:rPr>
+                <w:sz w:val="22"/>
+              </w:rPr>
+              <w:t>Added flow chart graphic and interface operations.</w:t>
+            </w:r>
           </w:p>
         </w:tc>
         <w:tc>
@@ -662,6 +713,12 @@
                 <w:sz w:val="22"/>
               </w:rPr>
             </w:pPr>
+            <w:r>
+              <w:rPr>
+                <w:sz w:val="22"/>
+              </w:rPr>
+              <w:t>Randall Rowland</w:t>
+            </w:r>
           </w:p>
         </w:tc>
       </w:tr>
@@ -2560,7 +2617,7 @@
         <w:sdtEndPr/>
         <w:sdtContent>
           <w:r>
-            <w:t>The Legend of Zelda: Dungeon Warrior</w:t>
+            <w:t>Dungeon Warrior</w:t>
           </w:r>
         </w:sdtContent>
       </w:sdt>
@@ -2688,7 +2745,7 @@
         <w:sdtEndPr/>
         <w:sdtContent>
           <w:r>
-            <w:t>The Legend of Zelda: Dungeon Warrior</w:t>
+            <w:t>Dungeon Warrior</w:t>
           </w:r>
         </w:sdtContent>
       </w:sdt>
@@ -2738,7 +2795,7 @@
         <w:sdtEndPr/>
         <w:sdtContent>
           <w:r>
-            <w:t>The Legend of Zelda: Dungeon Warrior</w:t>
+            <w:t>Dungeon Warrior</w:t>
           </w:r>
         </w:sdtContent>
       </w:sdt>
@@ -2762,7 +2819,7 @@
         <w:sdtEndPr/>
         <w:sdtContent>
           <w:r>
-            <w:t>The Legend of Zelda: Dungeon Warrior</w:t>
+            <w:t>Dungeon Warrior</w:t>
           </w:r>
         </w:sdtContent>
       </w:sdt>
@@ -2885,7 +2942,7 @@
         <w:sdtEndPr/>
         <w:sdtContent>
           <w:r>
-            <w:t>The Legend of Zelda: Dungeon Warrior</w:t>
+            <w:t>Dungeon Warrior</w:t>
           </w:r>
         </w:sdtContent>
       </w:sdt>
@@ -2938,7 +2995,6 @@
         </w:numPr>
       </w:pPr>
       <w:r>
-        <w:lastRenderedPageBreak/>
         <w:t>Display comprehensive programming knowledge</w:t>
       </w:r>
     </w:p>
@@ -2958,6 +3014,7 @@
       </w:pPr>
       <w:bookmarkStart w:id="4" w:name="_Toc455100438"/>
       <w:r>
+        <w:lastRenderedPageBreak/>
         <w:t xml:space="preserve">Definitions, Acronyms, and </w:t>
       </w:r>
       <w:r>
@@ -2981,10 +3038,13 @@
         <w:rPr>
           <w:b/>
         </w:rPr>
-        <w:t>AI</w:t>
-      </w:r>
-      <w:r>
-        <w:t xml:space="preserve"> – Artificial Intelligence.</w:t>
+        <w:t xml:space="preserve">ADT – </w:t>
+      </w:r>
+      <w:r>
+        <w:t xml:space="preserve">Abstract Data Type.  </w:t>
+      </w:r>
+      <w:r>
+        <w:t>A collection of data values together with a set of well-specified operations on that data.</w:t>
       </w:r>
     </w:p>
     <w:p>
@@ -3000,10 +3060,10 @@
         <w:rPr>
           <w:b/>
         </w:rPr>
-        <w:t>Object</w:t>
-      </w:r>
-      <w:r>
-        <w:t xml:space="preserve"> – Is a data structure that has state (data) and behavior (code).  Objects correspond to things found in the real world.</w:t>
+        <w:t>AI</w:t>
+      </w:r>
+      <w:r>
+        <w:t xml:space="preserve"> – Artificial Intelligence.</w:t>
       </w:r>
     </w:p>
     <w:p>
@@ -3019,10 +3079,10 @@
         <w:rPr>
           <w:b/>
         </w:rPr>
-        <w:t>OOP</w:t>
-      </w:r>
-      <w:r>
-        <w:t xml:space="preserve"> – Object Oriented Programming.  Programming language model organized around objects rather than “actions” and data rather than logic.</w:t>
+        <w:t xml:space="preserve">Collision </w:t>
+      </w:r>
+      <w:r>
+        <w:t>– Determining if an object has intersected another object or overlapped relevant background scenery.</w:t>
       </w:r>
     </w:p>
     <w:p>
@@ -3038,10 +3098,70 @@
         <w:rPr>
           <w:b/>
         </w:rPr>
+        <w:t>Object</w:t>
+      </w:r>
+      <w:r>
+        <w:t xml:space="preserve"> – Is a data structure that has state (data) and behavior (code).  Objects correspond to things found in the real world.</w:t>
+      </w:r>
+    </w:p>
+    <w:p>
+      <w:pPr>
+        <w:pStyle w:val="ListParagraph"/>
+        <w:numPr>
+          <w:ilvl w:val="0"/>
+          <w:numId w:val="5"/>
+        </w:numPr>
+        <w:jc w:val="both"/>
+      </w:pPr>
+      <w:r>
+        <w:rPr>
+          <w:b/>
+        </w:rPr>
+        <w:t>OOP</w:t>
+      </w:r>
+      <w:r>
+        <w:t xml:space="preserve"> – Object Oriented Programming.  Programming language model organized around objects rather than “actions” and data rather than logic.</w:t>
+      </w:r>
+    </w:p>
+    <w:p>
+      <w:pPr>
+        <w:pStyle w:val="ListParagraph"/>
+        <w:numPr>
+          <w:ilvl w:val="0"/>
+          <w:numId w:val="5"/>
+        </w:numPr>
+        <w:jc w:val="both"/>
+      </w:pPr>
+      <w:r>
+        <w:rPr>
+          <w:b/>
+        </w:rPr>
         <w:t>Scholarship</w:t>
       </w:r>
       <w:r>
         <w:t xml:space="preserve"> – Academic study or achievement; learning of a high level</w:t>
+      </w:r>
+    </w:p>
+    <w:p>
+      <w:pPr>
+        <w:pStyle w:val="ListParagraph"/>
+        <w:numPr>
+          <w:ilvl w:val="0"/>
+          <w:numId w:val="5"/>
+        </w:numPr>
+        <w:jc w:val="both"/>
+      </w:pPr>
+      <w:r>
+        <w:rPr>
+          <w:b/>
+        </w:rPr>
+        <w:t xml:space="preserve">SDD </w:t>
+      </w:r>
+      <w:r>
+        <w:t>– Software Design Document</w:t>
+      </w:r>
+      <w:r>
+        <w:t>.</w:t>
       </w:r>
     </w:p>
     <w:p>
@@ -3205,8 +3325,6 @@
       <w:r>
         <w:t>, the icon</w:t>
       </w:r>
-      <w:bookmarkStart w:id="7" w:name="_GoBack"/>
-      <w:bookmarkEnd w:id="7"/>
       <w:r>
         <w:t xml:space="preserve"> and the source code for </w:t>
       </w:r>
@@ -3224,7 +3342,7 @@
         <w:sdtEndPr/>
         <w:sdtContent>
           <w:r>
-            <w:t>The Legend of Zelda: Dungeon Warrior</w:t>
+            <w:t>Dungeon Warrior</w:t>
           </w:r>
         </w:sdtContent>
       </w:sdt>
@@ -3253,7 +3371,7 @@
           <w:noProof/>
         </w:rPr>
         <w:drawing>
-          <wp:inline distT="0" distB="0" distL="0" distR="0" wp14:anchorId="3575F817" wp14:editId="09BB5690">
+          <wp:inline distT="0" distB="0" distL="0" distR="0" wp14:anchorId="20085E27" wp14:editId="7C10C08D">
             <wp:extent cx="838200" cy="295275"/>
             <wp:effectExtent l="0" t="0" r="0" b="9525"/>
             <wp:docPr id="7" name="Picture 7"/>
@@ -3402,6 +3520,7 @@
         <w:rPr>
           <w:b/>
         </w:rPr>
+        <w:lastRenderedPageBreak/>
         <w:t>ShareAlike</w:t>
       </w:r>
       <w:r>
@@ -3417,7 +3536,6 @@
         </w:numPr>
       </w:pPr>
       <w:r>
-        <w:lastRenderedPageBreak/>
         <w:t>Z</w:t>
       </w:r>
       <w:r>
@@ -3469,7 +3587,7 @@
         <mc:AlternateContent>
           <mc:Choice Requires="wps">
             <w:drawing>
-              <wp:anchor distT="0" distB="0" distL="114300" distR="114300" simplePos="0" relativeHeight="251659264" behindDoc="1" locked="0" layoutInCell="1" allowOverlap="1" wp14:anchorId="72F47B5F" wp14:editId="282DDA08">
+              <wp:anchor distT="0" distB="0" distL="114300" distR="114300" simplePos="0" relativeHeight="251659264" behindDoc="1" locked="0" layoutInCell="1" allowOverlap="1" wp14:anchorId="29B7DEE1" wp14:editId="0DEE28BF">
                 <wp:simplePos x="0" y="0"/>
                 <wp:positionH relativeFrom="column">
                   <wp:posOffset>106878</wp:posOffset>
@@ -3588,7 +3706,7 @@
         <w:sdtEndPr/>
         <w:sdtContent>
           <w:r>
-            <w:t>The Legend of Zelda: Dungeon Warrior</w:t>
+            <w:t>Dungeon Warrior</w:t>
           </w:r>
         </w:sdtContent>
       </w:sdt>
@@ -3720,7 +3838,7 @@
           <w:sz w:val="24"/>
         </w:rPr>
       </w:pPr>
-      <w:bookmarkStart w:id="8" w:name="_Toc455100441"/>
+      <w:bookmarkStart w:id="7" w:name="_Toc455100441"/>
       <w:r>
         <w:rPr>
           <w:sz w:val="24"/>
@@ -3728,7 +3846,7 @@
         <w:lastRenderedPageBreak/>
         <w:t>Design Overview</w:t>
       </w:r>
-      <w:bookmarkEnd w:id="8"/>
+      <w:bookmarkEnd w:id="7"/>
     </w:p>
     <w:p>
       <w:pPr>
@@ -3738,11 +3856,11 @@
           <w:numId w:val="1"/>
         </w:numPr>
       </w:pPr>
-      <w:bookmarkStart w:id="9" w:name="_Toc455100442"/>
+      <w:bookmarkStart w:id="8" w:name="_Toc455100442"/>
       <w:r>
         <w:t>Introduction</w:t>
       </w:r>
-      <w:bookmarkEnd w:id="9"/>
+      <w:bookmarkEnd w:id="8"/>
     </w:p>
     <w:p>
       <w:pPr>
@@ -3761,11 +3879,11 @@
           <w:numId w:val="1"/>
         </w:numPr>
       </w:pPr>
-      <w:bookmarkStart w:id="10" w:name="_Toc455100443"/>
+      <w:bookmarkStart w:id="9" w:name="_Toc455100443"/>
       <w:r>
         <w:t>Technologies Used</w:t>
       </w:r>
-      <w:bookmarkEnd w:id="10"/>
+      <w:bookmarkEnd w:id="9"/>
     </w:p>
     <w:p>
       <w:pPr>
@@ -4009,6 +4127,11 @@
       <w:r>
         <w:t>Microsoft Visual Studio</w:t>
       </w:r>
+      <w:bookmarkStart w:id="10" w:name="_GoBack"/>
+      <w:bookmarkEnd w:id="10"/>
+      <w:r>
+        <w:t xml:space="preserve"> Community 2015 (Version 14.0.25421.03 Update 3)</w:t>
+      </w:r>
     </w:p>
     <w:p>
       <w:pPr>
@@ -4147,7 +4270,204 @@
       </w:r>
       <w:bookmarkEnd w:id="12"/>
     </w:p>
-    <w:p/>
+    <w:p>
+      <w:pPr>
+        <w:ind w:left="360"/>
+        <w:jc w:val="both"/>
+      </w:pPr>
+      <w:r>
+        <w:rPr>
+          <w:b/>
+        </w:rPr>
+        <w:t>Title Screen.</w:t>
+      </w:r>
+      <w:r>
+        <w:t xml:space="preserve">  The</w:t>
+      </w:r>
+      <w:r>
+        <w:t xml:space="preserve"> will show a beautiful graphical background with text over the top show casing the title of the game, “</w:t>
+      </w:r>
+      <w:sdt>
+        <w:sdtPr>
+          <w:alias w:val="Title"/>
+          <w:tag w:val=""/>
+          <w:id w:val="-423026668"/>
+          <w:placeholder>
+            <w:docPart w:val="951EA7F9949044D49FE203CD8BB8FBE5"/>
+          </w:placeholder>
+          <w:dataBinding w:prefixMappings="xmlns:ns0='http://purl.org/dc/elements/1.1/' xmlns:ns1='http://schemas.openxmlformats.org/package/2006/metadata/core-properties' " w:xpath="/ns1:coreProperties[1]/ns0:title[1]" w:storeItemID="{6C3C8BC8-F283-45AE-878A-BAB7291924A1}"/>
+          <w:text/>
+        </w:sdtPr>
+        <w:sdtContent>
+          <w:r>
+            <w:t>Dungeon Warrior</w:t>
+          </w:r>
+        </w:sdtContent>
+      </w:sdt>
+      <w:r>
+        <w:t>“.  Towards the bottom of the title screen will be two items that will be selectable by using the arrow keys to highlight one of the items and using ‘Enter’ or ‘Space Bar’ to select it.  The two items will be</w:t>
+      </w:r>
+      <w:r>
+        <w:t xml:space="preserve"> graphical text that states:</w:t>
+      </w:r>
+      <w:r>
+        <w:t xml:space="preserve"> “Start Game” or “Settings”.</w:t>
+      </w:r>
+    </w:p>
+    <w:p>
+      <w:pPr>
+        <w:ind w:left="360"/>
+        <w:jc w:val="both"/>
+      </w:pPr>
+      <w:r>
+        <w:rPr>
+          <w:b/>
+        </w:rPr>
+        <w:t>The “Construct”.</w:t>
+      </w:r>
+      <w:r>
+        <w:t xml:space="preserve">  This is where the game will start off at.  The name comes from The Matrix.  In The Matrix, the Construct is a virtual workspace that is used as their loading program.  They are able to load virtual objects that are then used within The Matrix.  This same concept applies here.  When the game starts off you will be in an empty room where an old man will greet you.  If you know about The Hero’s Journey concept, this old man is the Mentor.  He will tell you to choose one of the three weapons in front of you, which will be a bow with arrows, a sword, and a boomerang.  Once you select one and confirm your selection, you will be transported to the dungeon.</w:t>
+      </w:r>
+      <w:r>
+        <w:t xml:space="preserve">  The arrow keys will move the player around and the ‘</w:t>
+      </w:r>
+      <w:r>
+        <w:t>Spaceb</w:t>
+      </w:r>
+      <w:r>
+        <w:t xml:space="preserve">ar’ will be used to make selections.  </w:t>
+      </w:r>
+      <w:r>
+        <w:t xml:space="preserve">  “This…is the Construct.  It’s our loading program.  We can load anything, from clothing…to equipment...weapons…training simulations…anything we need.” -Morpheus</w:t>
+      </w:r>
+    </w:p>
+    <w:p>
+      <w:pPr>
+        <w:ind w:left="360"/>
+        <w:jc w:val="both"/>
+      </w:pPr>
+      <w:r>
+        <w:rPr>
+          <w:b/>
+        </w:rPr>
+        <w:t>Dungeon.</w:t>
+      </w:r>
+      <w:r>
+        <w:t xml:space="preserve">  Inside the dungeon is where the player will battle enemies using the weapon they chose from The Construct.  Once all the enemies are defeated they will be transported back to The Construct to switch weapons if they choose to.  Each time the player defeats all the enemies and returns from The Construct, the dungeon will increase difficulty.  More enemies or a completely different enemy or a combination of both will happen each time the play enters the dungeon.  If the player is unable to defeat the enemies and dies, the game ends and will display the game over screen.</w:t>
+      </w:r>
+      <w:r>
+        <w:t xml:space="preserve">  The player will use the arrow keys and ‘Space</w:t>
+      </w:r>
+      <w:r>
+        <w:t>b</w:t>
+      </w:r>
+      <w:r>
+        <w:t>ar’ on the keyboard to control their avatar.  The arrow keys will move the player around and the ‘Space</w:t>
+      </w:r>
+      <w:r>
+        <w:t>b</w:t>
+      </w:r>
+      <w:r>
+        <w:t>ar’ will activate the avatar’s weapon.</w:t>
+      </w:r>
+    </w:p>
+    <w:p>
+      <w:pPr>
+        <w:ind w:left="360"/>
+        <w:jc w:val="both"/>
+      </w:pPr>
+      <w:r>
+        <w:rPr>
+          <w:b/>
+        </w:rPr>
+        <w:t xml:space="preserve">Game Over.  </w:t>
+      </w:r>
+      <w:r>
+        <w:t>If the player is unable to defeat the enemies in the dungeon and dies.  The game over screen will appear to let the player know how many waves of enemy they were able to defeat.  From this screen they can press ‘Enter’ or ‘Space</w:t>
+      </w:r>
+      <w:r>
+        <w:t>b</w:t>
+      </w:r>
+      <w:r>
+        <w:t>ar’ and the game will release resources from memory and close the program.</w:t>
+      </w:r>
+    </w:p>
+    <w:p>
+      <w:pPr>
+        <w:ind w:left="360"/>
+        <w:jc w:val="both"/>
+      </w:pPr>
+      <w:r>
+        <w:rPr>
+          <w:b/>
+        </w:rPr>
+        <w:t>Settings.</w:t>
+      </w:r>
+      <w:r>
+        <w:t xml:space="preserve">  When settings are selected from the title screen, a pop-up balloon style window will appear.  At the top of the window will be text that says, ‘DEBUG’.  Below that will be text that will say ‘ON’ and ‘OFF’.  Default when the program starts will be set to off.  No matter which one is selected, the window will close and you will be presented with the Title Screen again.  If debug is set to on, the frames per second will be displayed in the corner and boundary boxes around sprites will display so you can see collisions.  The player will be able to select on or off using the arrow keys and confirming the selection with the spacebar.</w:t>
+      </w:r>
+    </w:p>
+    <w:p>
+      <w:pPr>
+        <w:ind w:left="360"/>
+        <w:jc w:val="both"/>
+      </w:pPr>
+      <w:r>
+        <w:t>This is a graphical representation of how the interfaces operate with one another.</w:t>
+      </w:r>
+    </w:p>
+    <w:p>
+      <w:pPr>
+        <w:ind w:left="360"/>
+      </w:pPr>
+      <w:r>
+        <w:rPr>
+          <w:noProof/>
+        </w:rPr>
+        <w:lastRenderedPageBreak/>
+        <w:drawing>
+          <wp:inline distT="0" distB="0" distL="0" distR="0">
+            <wp:extent cx="5601335" cy="8229600"/>
+            <wp:effectExtent l="0" t="0" r="0" b="0"/>
+            <wp:docPr id="16" name="Picture 16"/>
+            <wp:cNvGraphicFramePr>
+              <a:graphicFrameLocks xmlns:a="http://schemas.openxmlformats.org/drawingml/2006/main" noChangeAspect="1"/>
+            </wp:cNvGraphicFramePr>
+            <a:graphic xmlns:a="http://schemas.openxmlformats.org/drawingml/2006/main">
+              <a:graphicData uri="http://schemas.openxmlformats.org/drawingml/2006/picture">
+                <pic:pic xmlns:pic="http://schemas.openxmlformats.org/drawingml/2006/picture">
+                  <pic:nvPicPr>
+                    <pic:cNvPr id="16" name="GameFlow.png"/>
+                    <pic:cNvPicPr/>
+                  </pic:nvPicPr>
+                  <pic:blipFill>
+                    <a:blip r:embed="rId17">
+                      <a:extLst>
+                        <a:ext uri="{28A0092B-C50C-407E-A947-70E740481C1C}">
+                          <a14:useLocalDpi xmlns:a14="http://schemas.microsoft.com/office/drawing/2010/main" val="0"/>
+                        </a:ext>
+                      </a:extLst>
+                    </a:blip>
+                    <a:stretch>
+                      <a:fillRect/>
+                    </a:stretch>
+                  </pic:blipFill>
+                  <pic:spPr>
+                    <a:xfrm>
+                      <a:off x="0" y="0"/>
+                      <a:ext cx="5601335" cy="8229600"/>
+                    </a:xfrm>
+                    <a:prstGeom prst="rect">
+                      <a:avLst/>
+                    </a:prstGeom>
+                  </pic:spPr>
+                </pic:pic>
+              </a:graphicData>
+            </a:graphic>
+          </wp:inline>
+        </w:drawing>
+      </w:r>
+    </w:p>
     <w:p>
       <w:pPr>
         <w:pStyle w:val="Heading2"/>
@@ -4158,6 +4478,7 @@
       </w:pPr>
       <w:bookmarkStart w:id="13" w:name="_Toc455100446"/>
       <w:r>
+        <w:lastRenderedPageBreak/>
         <w:t>Constraints and Assumptions</w:t>
       </w:r>
       <w:bookmarkEnd w:id="13"/>
@@ -4213,7 +4534,7 @@
           <w:noProof/>
         </w:rPr>
         <w:drawing>
-          <wp:inline distT="0" distB="0" distL="0" distR="0" wp14:anchorId="02123BC1" wp14:editId="108AFC3C">
+          <wp:inline distT="0" distB="0" distL="0" distR="0" wp14:anchorId="049DD40C" wp14:editId="35DC8DBA">
             <wp:extent cx="5741582" cy="4457700"/>
             <wp:effectExtent l="0" t="0" r="0" b="0"/>
             <wp:docPr id="8" name="Picture 8"/>
@@ -4228,7 +4549,7 @@
                     <pic:cNvPicPr/>
                   </pic:nvPicPr>
                   <pic:blipFill>
-                    <a:blip r:embed="rId17">
+                    <a:blip r:embed="rId18">
                       <a:extLst>
                         <a:ext uri="{28A0092B-C50C-407E-A947-70E740481C1C}">
                           <a14:useLocalDpi xmlns:a14="http://schemas.microsoft.com/office/drawing/2010/main" val="0"/>
@@ -4430,33 +4751,15 @@
         <w:sdtEndPr/>
         <w:sdtContent>
           <w:r>
-            <w:t>The Legend of Zelda: Dungeon Warrior</w:t>
+            <w:t>Dungeon Warrior</w:t>
           </w:r>
         </w:sdtContent>
       </w:sdt>
       <w:r>
-        <w:t xml:space="preserve"> are derived from Ben Shneiderman’s “Eight Golden Rules of Interface Design”. The following list offers a description of each rule, as well as how the rule applies to </w:t>
-      </w:r>
-      <w:sdt>
-        <w:sdtPr>
-          <w:alias w:val="Title"/>
-          <w:tag w:val=""/>
-          <w:id w:val="-503907745"/>
-          <w:placeholder>
-            <w:docPart w:val="827F1388C00A438C98EA6EC4DB222376"/>
-          </w:placeholder>
-          <w:dataBinding w:prefixMappings="xmlns:ns0='http://purl.org/dc/elements/1.1/' xmlns:ns1='http://schemas.openxmlformats.org/package/2006/metadata/core-properties' " w:xpath="/ns1:coreProperties[1]/ns0:title[1]" w:storeItemID="{6C3C8BC8-F283-45AE-878A-BAB7291924A1}"/>
-          <w:text/>
-        </w:sdtPr>
-        <w:sdtEndPr/>
-        <w:sdtContent>
-          <w:r>
-            <w:t>The Legend of Zelda: Dungeon Warrior</w:t>
-          </w:r>
-        </w:sdtContent>
-      </w:sdt>
-      <w:r>
-        <w:t>.</w:t>
+        <w:t xml:space="preserve"> are derived from </w:t>
+      </w:r>
+      <w:r>
+        <w:t>…</w:t>
       </w:r>
     </w:p>
     <w:p>
@@ -4474,7 +4777,7 @@
       <w:bookmarkEnd w:id="17"/>
     </w:p>
     <w:sectPr>
-      <w:footerReference w:type="first" r:id="rId18"/>
+      <w:footerReference w:type="first" r:id="rId19"/>
       <w:pgSz w:w="12240" w:h="15840"/>
       <w:pgMar w:top="1440" w:right="1440" w:bottom="1440" w:left="1440" w:header="720" w:footer="720" w:gutter="0"/>
       <w:pgNumType w:start="1"/>
@@ -4535,7 +4838,7 @@
           <mc:AlternateContent>
             <mc:Choice Requires="wpg">
               <w:drawing>
-                <wp:inline distT="0" distB="0" distL="0" distR="0" wp14:anchorId="3D22416E" wp14:editId="6634F173">
+                <wp:inline distT="0" distB="0" distL="0" distR="0" wp14:anchorId="242A5593" wp14:editId="0721A5C6">
                   <wp:extent cx="418465" cy="221615"/>
                   <wp:effectExtent l="0" t="0" r="635" b="0"/>
                   <wp:docPr id="9" name="Group 9"/>
@@ -4627,7 +4930,7 @@
                                     <w:sz w:val="18"/>
                                     <w:szCs w:val="18"/>
                                   </w:rPr>
-                                  <w:t>2</w:t>
+                                  <w:t>4</w:t>
                                 </w:r>
                                 <w:r>
                                   <w:rPr>
@@ -4776,7 +5079,7 @@
             </mc:Choice>
             <mc:Fallback>
               <w:pict>
-                <v:group w14:anchorId="3D22416E" id="Group 9" o:spid="_x0000_s1027" style="width:32.95pt;height:17.45pt;mso-position-horizontal-relative:char;mso-position-vertical-relative:line" coordorigin="5351,739" coordsize="659,349" o:gfxdata="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">
+                <v:group w14:anchorId="242A5593" id="Group 9" o:spid="_x0000_s1027" style="width:32.95pt;height:17.45pt;mso-position-horizontal-relative:char;mso-position-vertical-relative:line" coordorigin="5351,739" coordsize="659,349" o:gfxdata="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">
                   <v:shapetype id="_x0000_t202" coordsize="21600,21600" o:spt="202" path="m,l,21600r21600,l21600,xe">
                     <v:stroke joinstyle="miter"/>
                     <v:path gradientshapeok="t" o:connecttype="rect"/>
@@ -4816,7 +5119,7 @@
                               <w:sz w:val="18"/>
                               <w:szCs w:val="18"/>
                             </w:rPr>
-                            <w:t>2</w:t>
+                            <w:t>4</w:t>
                           </w:r>
                           <w:r>
                             <w:rPr>
@@ -5304,7 +5607,7 @@
                   <w:spacing w:val="-2"/>
                   <w:sz w:val="20"/>
                 </w:rPr>
-                <w:t>The Legend of Zelda: Dungeon Warrior</w:t>
+                <w:t>Dungeon Warrior</w:t>
               </w:r>
             </w:sdtContent>
           </w:sdt>
@@ -5388,7 +5691,7 @@
                   <w:w w:val="95"/>
                   <w:sz w:val="20"/>
                 </w:rPr>
-                <w:t>1.0</w:t>
+                <w:t>1.2</w:t>
               </w:r>
             </w:sdtContent>
           </w:sdt>
@@ -5521,7 +5824,7 @@
                 <w:docPart w:val="FC4BD36B3A47425797B6E0F40847C5C7"/>
               </w:placeholder>
               <w:dataBinding w:prefixMappings="xmlns:ns0='http://schemas.microsoft.com/office/2006/coverPageProps' " w:xpath="/ns0:CoverPageProperties[1]/ns0:PublishDate[1]" w:storeItemID="{55AF091B-3C7A-41E3-B477-F2FDAA23CFDA}"/>
-              <w:date w:fullDate="2016-07-18T00:00:00Z">
+              <w:date w:fullDate="2016-08-02T00:00:00Z">
                 <w:dateFormat w:val="d MMMM yyyy"/>
                 <w:lid w:val="en-US"/>
                 <w:storeMappedDataAs w:val="dateTime"/>
@@ -5535,7 +5838,7 @@
                   <w:rFonts w:ascii="Times New Roman" w:hAnsi="Times New Roman"/>
                   <w:sz w:val="20"/>
                 </w:rPr>
-                <w:t>18 July 2016</w:t>
+                <w:t>2 August 2016</w:t>
               </w:r>
             </w:sdtContent>
           </w:sdt>
@@ -8461,7 +8764,7 @@
     </w:docPart>
     <w:docPart>
       <w:docPartPr>
-        <w:name w:val="827F1388C00A438C98EA6EC4DB222376"/>
+        <w:name w:val="951EA7F9949044D49FE203CD8BB8FBE5"/>
         <w:category>
           <w:name w:val="General"/>
           <w:gallery w:val="placeholder"/>
@@ -8472,7 +8775,7 @@
         <w:behaviors>
           <w:behavior w:val="content"/>
         </w:behaviors>
-        <w:guid w:val="{F3BDCD3E-E298-4C15-8B34-96D27A12A30D}"/>
+        <w:guid w:val="{F856FD91-579C-4364-B9A7-BE516AE137EA}"/>
       </w:docPartPr>
       <w:docPartBody>
         <w:p>
@@ -8555,12 +8858,14 @@
     <w:rsid w:val="002220C1"/>
     <w:rsid w:val="0040412D"/>
     <w:rsid w:val="005C33CA"/>
+    <w:rsid w:val="00667BE7"/>
     <w:rsid w:val="00686AC2"/>
     <w:rsid w:val="007C5E4E"/>
     <w:rsid w:val="007E64C2"/>
     <w:rsid w:val="0084643E"/>
     <w:rsid w:val="00916140"/>
     <w:rsid w:val="00A94B0D"/>
+    <w:rsid w:val="00AA5F48"/>
     <w:rsid w:val="00EE61B3"/>
     <w:rsid w:val="00F17DA9"/>
   </w:rsids>
@@ -9012,7 +9317,7 @@
     <w:basedOn w:val="DefaultParagraphFont"/>
     <w:uiPriority w:val="99"/>
     <w:semiHidden/>
-    <w:rsid w:val="00EE61B3"/>
+    <w:rsid w:val="00667BE7"/>
     <w:rPr>
       <w:color w:val="808080"/>
     </w:rPr>
@@ -9293,7 +9598,7 @@
 
 <file path=customXml/item1.xml><?xml version="1.0" encoding="utf-8"?>
 <CoverPageProperties xmlns="http://schemas.microsoft.com/office/2006/coverPageProps">
-  <PublishDate>2016-07-18T00:00:00</PublishDate>
+  <PublishDate>2016-08-02T00:00:00</PublishDate>
   <Abstract/>
   <CompanyAddress/>
   <CompanyPhone/>
@@ -9315,7 +9620,7 @@
 </file>
 
 <file path=customXml/itemProps2.xml><?xml version="1.0" encoding="utf-8"?>
-<ds:datastoreItem xmlns:ds="http://schemas.openxmlformats.org/officeDocument/2006/customXml" ds:itemID="{7E47DFE3-373C-4AE1-AA62-94F594D85A07}">
+<ds:datastoreItem xmlns:ds="http://schemas.openxmlformats.org/officeDocument/2006/customXml" ds:itemID="{FA84FEFF-5A2E-4987-964A-CF41C29C5903}">
   <ds:schemaRefs>
     <ds:schemaRef ds:uri="http://schemas.openxmlformats.org/officeDocument/2006/bibliography"/>
   </ds:schemaRefs>

</xml_diff>

<commit_message>
Added UML, flowcharts, citations, definitions, and completed the rest of the sdd.
</commit_message>
<xml_diff>
--- a/Software Design Document/Software Design Document.docx
+++ b/Software Design Document/Software Design Document.docx
@@ -189,7 +189,7 @@
               <w:sz w:val="28"/>
               <w:szCs w:val="24"/>
             </w:rPr>
-            <w:t>2</w:t>
+            <w:t>4</w:t>
           </w:r>
         </w:sdtContent>
       </w:sdt>
@@ -241,7 +241,7 @@
           <w:docPart w:val="5EA331AFEA784603A56D7ED0BDA8F641"/>
         </w:placeholder>
         <w:dataBinding w:prefixMappings="xmlns:ns0='http://schemas.microsoft.com/office/2006/coverPageProps' " w:xpath="/ns0:CoverPageProperties[1]/ns0:PublishDate[1]" w:storeItemID="{55AF091B-3C7A-41E3-B477-F2FDAA23CFDA}"/>
-        <w:date w:fullDate="2016-08-02T00:00:00Z">
+        <w:date w:fullDate="2016-08-23T00:00:00Z">
           <w:dateFormat w:val="d MMMM yyyy"/>
           <w:lid w:val="en-US"/>
           <w:storeMappedDataAs w:val="dateTime"/>
@@ -263,7 +263,7 @@
               <w:sz w:val="28"/>
               <w:szCs w:val="24"/>
             </w:rPr>
-            <w:t>2 August 2016</w:t>
+            <w:t>23 August 2016</w:t>
           </w:r>
         </w:p>
       </w:sdtContent>
@@ -736,6 +736,13 @@
                 <w:sz w:val="22"/>
               </w:rPr>
             </w:pPr>
+            <w:r>
+              <w:rPr>
+                <w:b w:val="0"/>
+                <w:sz w:val="22"/>
+              </w:rPr>
+              <w:t>23 August 2016</w:t>
+            </w:r>
           </w:p>
         </w:tc>
         <w:tc>
@@ -750,6 +757,12 @@
                 <w:sz w:val="22"/>
               </w:rPr>
             </w:pPr>
+            <w:r>
+              <w:rPr>
+                <w:sz w:val="22"/>
+              </w:rPr>
+              <w:t>1.3</w:t>
+            </w:r>
           </w:p>
         </w:tc>
         <w:tc>
@@ -763,6 +776,18 @@
                 <w:sz w:val="22"/>
               </w:rPr>
             </w:pPr>
+            <w:r>
+              <w:rPr>
+                <w:sz w:val="22"/>
+              </w:rPr>
+              <w:t>Added UML</w:t>
+            </w:r>
+            <w:r>
+              <w:rPr>
+                <w:sz w:val="22"/>
+              </w:rPr>
+              <w:t xml:space="preserve"> and citations</w:t>
+            </w:r>
           </w:p>
         </w:tc>
         <w:tc>
@@ -777,6 +802,12 @@
                 <w:sz w:val="22"/>
               </w:rPr>
             </w:pPr>
+            <w:r>
+              <w:rPr>
+                <w:sz w:val="22"/>
+              </w:rPr>
+              <w:t>Randall Rowland</w:t>
+            </w:r>
           </w:p>
         </w:tc>
       </w:tr>
@@ -797,6 +828,13 @@
                 <w:sz w:val="22"/>
               </w:rPr>
             </w:pPr>
+            <w:r>
+              <w:rPr>
+                <w:b w:val="0"/>
+                <w:sz w:val="22"/>
+              </w:rPr>
+              <w:t>23 August 2016</w:t>
+            </w:r>
           </w:p>
         </w:tc>
         <w:tc>
@@ -811,6 +849,12 @@
                 <w:sz w:val="22"/>
               </w:rPr>
             </w:pPr>
+            <w:r>
+              <w:rPr>
+                <w:sz w:val="22"/>
+              </w:rPr>
+              <w:t>1.4</w:t>
+            </w:r>
           </w:p>
         </w:tc>
         <w:tc>
@@ -824,6 +868,12 @@
                 <w:sz w:val="22"/>
               </w:rPr>
             </w:pPr>
+            <w:r>
+              <w:rPr>
+                <w:sz w:val="22"/>
+              </w:rPr>
+              <w:t>Swapped Flow Charts</w:t>
+            </w:r>
           </w:p>
         </w:tc>
         <w:tc>
@@ -838,6 +888,12 @@
                 <w:sz w:val="22"/>
               </w:rPr>
             </w:pPr>
+            <w:r>
+              <w:rPr>
+                <w:sz w:val="22"/>
+              </w:rPr>
+              <w:t>Randall Rowland</w:t>
+            </w:r>
           </w:p>
         </w:tc>
       </w:tr>
@@ -3079,10 +3135,10 @@
         <w:rPr>
           <w:b/>
         </w:rPr>
-        <w:t xml:space="preserve">Collision </w:t>
-      </w:r>
-      <w:r>
-        <w:t>– Determining if an object has intersected another object or overlapped relevant background scenery.</w:t>
+        <w:t xml:space="preserve">API </w:t>
+      </w:r>
+      <w:r>
+        <w:t>– Application Program Interface</w:t>
       </w:r>
     </w:p>
     <w:p>
@@ -3098,10 +3154,10 @@
         <w:rPr>
           <w:b/>
         </w:rPr>
-        <w:t>Object</w:t>
-      </w:r>
-      <w:r>
-        <w:t xml:space="preserve"> – Is a data structure that has state (data) and behavior (code).  Objects correspond to things found in the real world.</w:t>
+        <w:t xml:space="preserve">Collision </w:t>
+      </w:r>
+      <w:r>
+        <w:t>– Determining if an object has intersected another object or overlapped relevant background scenery.</w:t>
       </w:r>
     </w:p>
     <w:p>
@@ -3117,10 +3173,90 @@
         <w:rPr>
           <w:b/>
         </w:rPr>
+        <w:t xml:space="preserve">DirectX </w:t>
+      </w:r>
+      <w:r>
+        <w:t>-</w:t>
+      </w:r>
+      <w:r>
+        <w:t xml:space="preserve"> </w:t>
+      </w:r>
+      <w:r>
+        <w:t xml:space="preserve">a collection of </w:t>
+      </w:r>
+      <w:r>
+        <w:t xml:space="preserve">APIs </w:t>
+      </w:r>
+      <w:bookmarkStart w:id="5" w:name="_GoBack"/>
+      <w:bookmarkEnd w:id="5"/>
+      <w:r>
+        <w:t>for handling tasks related to multimedia, especially game programming and video, on Microsoft platforms.</w:t>
+      </w:r>
+    </w:p>
+    <w:p>
+      <w:pPr>
+        <w:pStyle w:val="ListParagraph"/>
+        <w:numPr>
+          <w:ilvl w:val="0"/>
+          <w:numId w:val="5"/>
+        </w:numPr>
+        <w:jc w:val="both"/>
+      </w:pPr>
+      <w:r>
+        <w:rPr>
+          <w:b/>
+        </w:rPr>
+        <w:t>Object</w:t>
+      </w:r>
+      <w:r>
+        <w:t xml:space="preserve"> – Is a data structure that has state (data) and behavior (code).  Objects correspond to things found in the real world.</w:t>
+      </w:r>
+    </w:p>
+    <w:p>
+      <w:pPr>
+        <w:pStyle w:val="ListParagraph"/>
+        <w:numPr>
+          <w:ilvl w:val="0"/>
+          <w:numId w:val="5"/>
+        </w:numPr>
+        <w:jc w:val="both"/>
+      </w:pPr>
+      <w:r>
+        <w:rPr>
+          <w:b/>
+        </w:rPr>
         <w:t>OOP</w:t>
       </w:r>
       <w:r>
         <w:t xml:space="preserve"> – Object Oriented Programming.  Programming language model organized around objects rather than “actions” and data rather than logic.</w:t>
+      </w:r>
+    </w:p>
+    <w:p>
+      <w:pPr>
+        <w:pStyle w:val="ListParagraph"/>
+        <w:numPr>
+          <w:ilvl w:val="0"/>
+          <w:numId w:val="5"/>
+        </w:numPr>
+        <w:jc w:val="both"/>
+      </w:pPr>
+      <w:r>
+        <w:rPr>
+          <w:b/>
+        </w:rPr>
+        <w:t xml:space="preserve">OpenGL </w:t>
+      </w:r>
+      <w:r>
+        <w:t>-</w:t>
+      </w:r>
+      <w:r>
+        <w:t xml:space="preserve"> </w:t>
+      </w:r>
+      <w:r>
+        <w:t>Open Graphics Library (OpenGL) is a cross-language, cross-platform API for rendering 2D and 3D vector graphics</w:t>
+      </w:r>
+      <w:r>
+        <w:t>.</w:t>
       </w:r>
     </w:p>
     <w:p>
@@ -3199,14 +3335,14 @@
           <w:numId w:val="1"/>
         </w:numPr>
       </w:pPr>
-      <w:bookmarkStart w:id="5" w:name="_Toc455100439"/>
+      <w:bookmarkStart w:id="6" w:name="_Toc455100439"/>
       <w:r>
         <w:t>R</w:t>
       </w:r>
       <w:r>
         <w:t>eferences</w:t>
       </w:r>
-      <w:bookmarkEnd w:id="5"/>
+      <w:bookmarkEnd w:id="6"/>
     </w:p>
     <w:p>
       <w:pPr>
@@ -3257,17 +3393,35 @@
     </w:p>
     <w:p>
       <w:pPr>
+        <w:ind w:left="360"/>
+        <w:jc w:val="both"/>
+      </w:pPr>
+      <w:r>
+        <w:t xml:space="preserve">Schell, J. (2008). </w:t>
+      </w:r>
+      <w:r>
+        <w:rPr>
+          <w:i/>
+        </w:rPr>
+        <w:t>The art of game design: A book of lenses</w:t>
+      </w:r>
+      <w:r>
+        <w:t>. Amsterdam: Elsevier/Morgan Kaufmann.</w:t>
+      </w:r>
+    </w:p>
+    <w:p>
+      <w:pPr>
         <w:pStyle w:val="Heading2"/>
         <w:numPr>
           <w:ilvl w:val="1"/>
           <w:numId w:val="1"/>
         </w:numPr>
       </w:pPr>
-      <w:bookmarkStart w:id="6" w:name="_Toc455100440"/>
+      <w:bookmarkStart w:id="7" w:name="_Toc455100440"/>
       <w:r>
         <w:t>License</w:t>
       </w:r>
-      <w:bookmarkEnd w:id="6"/>
+      <w:bookmarkEnd w:id="7"/>
     </w:p>
     <w:p>
       <w:pPr>
@@ -3466,6 +3620,7 @@
         <w:jc w:val="both"/>
       </w:pPr>
       <w:r>
+        <w:lastRenderedPageBreak/>
         <w:t>Under the following terms:</w:t>
       </w:r>
     </w:p>
@@ -3520,7 +3675,6 @@
         <w:rPr>
           <w:b/>
         </w:rPr>
-        <w:lastRenderedPageBreak/>
         <w:t>ShareAlike</w:t>
       </w:r>
       <w:r>
@@ -3838,7 +3992,7 @@
           <w:sz w:val="24"/>
         </w:rPr>
       </w:pPr>
-      <w:bookmarkStart w:id="7" w:name="_Toc455100441"/>
+      <w:bookmarkStart w:id="8" w:name="_Toc455100441"/>
       <w:r>
         <w:rPr>
           <w:sz w:val="24"/>
@@ -3846,7 +4000,7 @@
         <w:lastRenderedPageBreak/>
         <w:t>Design Overview</w:t>
       </w:r>
-      <w:bookmarkEnd w:id="7"/>
+      <w:bookmarkEnd w:id="8"/>
     </w:p>
     <w:p>
       <w:pPr>
@@ -3856,11 +4010,11 @@
           <w:numId w:val="1"/>
         </w:numPr>
       </w:pPr>
-      <w:bookmarkStart w:id="8" w:name="_Toc455100442"/>
+      <w:bookmarkStart w:id="9" w:name="_Toc455100442"/>
       <w:r>
         <w:t>Introduction</w:t>
       </w:r>
-      <w:bookmarkEnd w:id="8"/>
+      <w:bookmarkEnd w:id="9"/>
     </w:p>
     <w:p>
       <w:pPr>
@@ -3879,11 +4033,11 @@
           <w:numId w:val="1"/>
         </w:numPr>
       </w:pPr>
-      <w:bookmarkStart w:id="9" w:name="_Toc455100443"/>
+      <w:bookmarkStart w:id="10" w:name="_Toc455100443"/>
       <w:r>
         <w:t>Technologies Used</w:t>
       </w:r>
-      <w:bookmarkEnd w:id="9"/>
+      <w:bookmarkEnd w:id="10"/>
     </w:p>
     <w:p>
       <w:pPr>
@@ -4127,8 +4281,6 @@
       <w:r>
         <w:t>Microsoft Visual Studio</w:t>
       </w:r>
-      <w:bookmarkStart w:id="10" w:name="_GoBack"/>
-      <w:bookmarkEnd w:id="10"/>
       <w:r>
         <w:t xml:space="preserve"> Community 2015 (Version 14.0.25421.03 Update 3)</w:t>
       </w:r>
@@ -4255,6 +4407,58 @@
       </w:r>
       <w:bookmarkEnd w:id="11"/>
     </w:p>
+    <w:p>
+      <w:pPr>
+        <w:jc w:val="center"/>
+      </w:pPr>
+      <w:r>
+        <w:rPr>
+          <w:noProof/>
+        </w:rPr>
+        <w:lastRenderedPageBreak/>
+        <w:drawing>
+          <wp:inline distT="0" distB="0" distL="0" distR="0">
+            <wp:extent cx="2400300" cy="5886450"/>
+            <wp:effectExtent l="0" t="0" r="0" b="0"/>
+            <wp:docPr id="15" name="Picture 15"/>
+            <wp:cNvGraphicFramePr>
+              <a:graphicFrameLocks xmlns:a="http://schemas.openxmlformats.org/drawingml/2006/main" noChangeAspect="1"/>
+            </wp:cNvGraphicFramePr>
+            <a:graphic xmlns:a="http://schemas.openxmlformats.org/drawingml/2006/main">
+              <a:graphicData uri="http://schemas.openxmlformats.org/drawingml/2006/picture">
+                <pic:pic xmlns:pic="http://schemas.openxmlformats.org/drawingml/2006/picture">
+                  <pic:nvPicPr>
+                    <pic:cNvPr id="15" name="GameEngineLoop.png"/>
+                    <pic:cNvPicPr/>
+                  </pic:nvPicPr>
+                  <pic:blipFill>
+                    <a:blip r:embed="rId17">
+                      <a:extLst>
+                        <a:ext uri="{28A0092B-C50C-407E-A947-70E740481C1C}">
+                          <a14:useLocalDpi xmlns:a14="http://schemas.microsoft.com/office/drawing/2010/main" val="0"/>
+                        </a:ext>
+                      </a:extLst>
+                    </a:blip>
+                    <a:stretch>
+                      <a:fillRect/>
+                    </a:stretch>
+                  </pic:blipFill>
+                  <pic:spPr>
+                    <a:xfrm>
+                      <a:off x="0" y="0"/>
+                      <a:ext cx="2400300" cy="5886450"/>
+                    </a:xfrm>
+                    <a:prstGeom prst="rect">
+                      <a:avLst/>
+                    </a:prstGeom>
+                  </pic:spPr>
+                </pic:pic>
+              </a:graphicData>
+            </a:graphic>
+          </wp:inline>
+        </w:drawing>
+      </w:r>
+    </w:p>
     <w:p/>
     <w:p>
       <w:pPr>
@@ -4273,6 +4477,400 @@
     <w:p>
       <w:pPr>
         <w:ind w:left="360"/>
+      </w:pPr>
+      <w:r>
+        <w:t>Overview of how the system interacts with one another.</w:t>
+      </w:r>
+    </w:p>
+    <w:p>
+      <w:pPr>
+        <w:ind w:left="180"/>
+        <w:jc w:val="center"/>
+      </w:pPr>
+      <w:r>
+        <w:rPr>
+          <w:noProof/>
+        </w:rPr>
+        <w:lastRenderedPageBreak/>
+        <w:drawing>
+          <wp:inline distT="0" distB="0" distL="0" distR="0">
+            <wp:extent cx="5943600" cy="7001510"/>
+            <wp:effectExtent l="0" t="0" r="0" b="8890"/>
+            <wp:docPr id="17" name="Picture 17"/>
+            <wp:cNvGraphicFramePr>
+              <a:graphicFrameLocks xmlns:a="http://schemas.openxmlformats.org/drawingml/2006/main" noChangeAspect="1"/>
+            </wp:cNvGraphicFramePr>
+            <a:graphic xmlns:a="http://schemas.openxmlformats.org/drawingml/2006/main">
+              <a:graphicData uri="http://schemas.openxmlformats.org/drawingml/2006/picture">
+                <pic:pic xmlns:pic="http://schemas.openxmlformats.org/drawingml/2006/picture">
+                  <pic:nvPicPr>
+                    <pic:cNvPr id="17" name="UML.png"/>
+                    <pic:cNvPicPr/>
+                  </pic:nvPicPr>
+                  <pic:blipFill>
+                    <a:blip r:embed="rId18" cstate="print">
+                      <a:extLst>
+                        <a:ext uri="{28A0092B-C50C-407E-A947-70E740481C1C}">
+                          <a14:useLocalDpi xmlns:a14="http://schemas.microsoft.com/office/drawing/2010/main" val="0"/>
+                        </a:ext>
+                      </a:extLst>
+                    </a:blip>
+                    <a:stretch>
+                      <a:fillRect/>
+                    </a:stretch>
+                  </pic:blipFill>
+                  <pic:spPr>
+                    <a:xfrm>
+                      <a:off x="0" y="0"/>
+                      <a:ext cx="5943600" cy="7001510"/>
+                    </a:xfrm>
+                    <a:prstGeom prst="rect">
+                      <a:avLst/>
+                    </a:prstGeom>
+                  </pic:spPr>
+                </pic:pic>
+              </a:graphicData>
+            </a:graphic>
+          </wp:inline>
+        </w:drawing>
+      </w:r>
+    </w:p>
+    <w:p>
+      <w:pPr>
+        <w:ind w:left="360"/>
+      </w:pPr>
+      <w:r>
+        <w:t xml:space="preserve">The following is </w:t>
+      </w:r>
+      <w:r>
+        <w:t>a close up of each class of UML:</w:t>
+      </w:r>
+    </w:p>
+    <w:p>
+      <w:pPr>
+        <w:ind w:left="360"/>
+        <w:jc w:val="center"/>
+      </w:pPr>
+      <w:r>
+        <w:lastRenderedPageBreak/>
+        <w:br/>
+      </w:r>
+      <w:r>
+        <w:rPr>
+          <w:noProof/>
+        </w:rPr>
+        <w:drawing>
+          <wp:inline distT="0" distB="0" distL="0" distR="0">
+            <wp:extent cx="5943600" cy="5112385"/>
+            <wp:effectExtent l="0" t="0" r="0" b="0"/>
+            <wp:docPr id="18" name="Picture 18"/>
+            <wp:cNvGraphicFramePr>
+              <a:graphicFrameLocks xmlns:a="http://schemas.openxmlformats.org/drawingml/2006/main" noChangeAspect="1"/>
+            </wp:cNvGraphicFramePr>
+            <a:graphic xmlns:a="http://schemas.openxmlformats.org/drawingml/2006/main">
+              <a:graphicData uri="http://schemas.openxmlformats.org/drawingml/2006/picture">
+                <pic:pic xmlns:pic="http://schemas.openxmlformats.org/drawingml/2006/picture">
+                  <pic:nvPicPr>
+                    <pic:cNvPr id="18" name="GameEngine_UML.png"/>
+                    <pic:cNvPicPr/>
+                  </pic:nvPicPr>
+                  <pic:blipFill>
+                    <a:blip r:embed="rId19">
+                      <a:extLst>
+                        <a:ext uri="{28A0092B-C50C-407E-A947-70E740481C1C}">
+                          <a14:useLocalDpi xmlns:a14="http://schemas.microsoft.com/office/drawing/2010/main" val="0"/>
+                        </a:ext>
+                      </a:extLst>
+                    </a:blip>
+                    <a:stretch>
+                      <a:fillRect/>
+                    </a:stretch>
+                  </pic:blipFill>
+                  <pic:spPr>
+                    <a:xfrm>
+                      <a:off x="0" y="0"/>
+                      <a:ext cx="5943600" cy="5112385"/>
+                    </a:xfrm>
+                    <a:prstGeom prst="rect">
+                      <a:avLst/>
+                    </a:prstGeom>
+                  </pic:spPr>
+                </pic:pic>
+              </a:graphicData>
+            </a:graphic>
+          </wp:inline>
+        </w:drawing>
+      </w:r>
+    </w:p>
+    <w:p>
+      <w:pPr>
+        <w:ind w:left="360"/>
+        <w:jc w:val="center"/>
+      </w:pPr>
+      <w:r>
+        <w:rPr>
+          <w:noProof/>
+        </w:rPr>
+        <w:drawing>
+          <wp:inline distT="0" distB="0" distL="0" distR="0">
+            <wp:extent cx="5943600" cy="1715135"/>
+            <wp:effectExtent l="0" t="0" r="0" b="0"/>
+            <wp:docPr id="19" name="Picture 19"/>
+            <wp:cNvGraphicFramePr>
+              <a:graphicFrameLocks xmlns:a="http://schemas.openxmlformats.org/drawingml/2006/main" noChangeAspect="1"/>
+            </wp:cNvGraphicFramePr>
+            <a:graphic xmlns:a="http://schemas.openxmlformats.org/drawingml/2006/main">
+              <a:graphicData uri="http://schemas.openxmlformats.org/drawingml/2006/picture">
+                <pic:pic xmlns:pic="http://schemas.openxmlformats.org/drawingml/2006/picture">
+                  <pic:nvPicPr>
+                    <pic:cNvPr id="19" name="Bitmap_UML.png"/>
+                    <pic:cNvPicPr/>
+                  </pic:nvPicPr>
+                  <pic:blipFill>
+                    <a:blip r:embed="rId20">
+                      <a:extLst>
+                        <a:ext uri="{28A0092B-C50C-407E-A947-70E740481C1C}">
+                          <a14:useLocalDpi xmlns:a14="http://schemas.microsoft.com/office/drawing/2010/main" val="0"/>
+                        </a:ext>
+                      </a:extLst>
+                    </a:blip>
+                    <a:stretch>
+                      <a:fillRect/>
+                    </a:stretch>
+                  </pic:blipFill>
+                  <pic:spPr>
+                    <a:xfrm>
+                      <a:off x="0" y="0"/>
+                      <a:ext cx="5943600" cy="1715135"/>
+                    </a:xfrm>
+                    <a:prstGeom prst="rect">
+                      <a:avLst/>
+                    </a:prstGeom>
+                  </pic:spPr>
+                </pic:pic>
+              </a:graphicData>
+            </a:graphic>
+          </wp:inline>
+        </w:drawing>
+      </w:r>
+    </w:p>
+    <w:p>
+      <w:pPr>
+        <w:ind w:left="360"/>
+        <w:jc w:val="center"/>
+      </w:pPr>
+      <w:r>
+        <w:rPr>
+          <w:noProof/>
+        </w:rPr>
+        <w:lastRenderedPageBreak/>
+        <w:drawing>
+          <wp:inline distT="0" distB="0" distL="0" distR="0">
+            <wp:extent cx="5943600" cy="3965575"/>
+            <wp:effectExtent l="0" t="0" r="0" b="0"/>
+            <wp:docPr id="20" name="Picture 20"/>
+            <wp:cNvGraphicFramePr>
+              <a:graphicFrameLocks xmlns:a="http://schemas.openxmlformats.org/drawingml/2006/main" noChangeAspect="1"/>
+            </wp:cNvGraphicFramePr>
+            <a:graphic xmlns:a="http://schemas.openxmlformats.org/drawingml/2006/main">
+              <a:graphicData uri="http://schemas.openxmlformats.org/drawingml/2006/picture">
+                <pic:pic xmlns:pic="http://schemas.openxmlformats.org/drawingml/2006/picture">
+                  <pic:nvPicPr>
+                    <pic:cNvPr id="20" name="Sprite_UML.png"/>
+                    <pic:cNvPicPr/>
+                  </pic:nvPicPr>
+                  <pic:blipFill>
+                    <a:blip r:embed="rId21">
+                      <a:extLst>
+                        <a:ext uri="{28A0092B-C50C-407E-A947-70E740481C1C}">
+                          <a14:useLocalDpi xmlns:a14="http://schemas.microsoft.com/office/drawing/2010/main" val="0"/>
+                        </a:ext>
+                      </a:extLst>
+                    </a:blip>
+                    <a:stretch>
+                      <a:fillRect/>
+                    </a:stretch>
+                  </pic:blipFill>
+                  <pic:spPr>
+                    <a:xfrm>
+                      <a:off x="0" y="0"/>
+                      <a:ext cx="5943600" cy="3965575"/>
+                    </a:xfrm>
+                    <a:prstGeom prst="rect">
+                      <a:avLst/>
+                    </a:prstGeom>
+                  </pic:spPr>
+                </pic:pic>
+              </a:graphicData>
+            </a:graphic>
+          </wp:inline>
+        </w:drawing>
+      </w:r>
+    </w:p>
+    <w:p>
+      <w:pPr>
+        <w:ind w:left="360"/>
+      </w:pPr>
+      <w:r>
+        <w:rPr>
+          <w:noProof/>
+        </w:rPr>
+        <w:drawing>
+          <wp:inline distT="0" distB="0" distL="0" distR="0">
+            <wp:extent cx="2600325" cy="2333625"/>
+            <wp:effectExtent l="0" t="0" r="9525" b="9525"/>
+            <wp:docPr id="22" name="Picture 22"/>
+            <wp:cNvGraphicFramePr>
+              <a:graphicFrameLocks xmlns:a="http://schemas.openxmlformats.org/drawingml/2006/main" noChangeAspect="1"/>
+            </wp:cNvGraphicFramePr>
+            <a:graphic xmlns:a="http://schemas.openxmlformats.org/drawingml/2006/main">
+              <a:graphicData uri="http://schemas.openxmlformats.org/drawingml/2006/picture">
+                <pic:pic xmlns:pic="http://schemas.openxmlformats.org/drawingml/2006/picture">
+                  <pic:nvPicPr>
+                    <pic:cNvPr id="22" name="Hero_UML.png"/>
+                    <pic:cNvPicPr/>
+                  </pic:nvPicPr>
+                  <pic:blipFill>
+                    <a:blip r:embed="rId22">
+                      <a:extLst>
+                        <a:ext uri="{28A0092B-C50C-407E-A947-70E740481C1C}">
+                          <a14:useLocalDpi xmlns:a14="http://schemas.microsoft.com/office/drawing/2010/main" val="0"/>
+                        </a:ext>
+                      </a:extLst>
+                    </a:blip>
+                    <a:stretch>
+                      <a:fillRect/>
+                    </a:stretch>
+                  </pic:blipFill>
+                  <pic:spPr>
+                    <a:xfrm>
+                      <a:off x="0" y="0"/>
+                      <a:ext cx="2600325" cy="2333625"/>
+                    </a:xfrm>
+                    <a:prstGeom prst="rect">
+                      <a:avLst/>
+                    </a:prstGeom>
+                  </pic:spPr>
+                </pic:pic>
+              </a:graphicData>
+            </a:graphic>
+          </wp:inline>
+        </w:drawing>
+      </w:r>
+      <w:r>
+        <w:t xml:space="preserve">                        </w:t>
+      </w:r>
+      <w:r>
+        <w:rPr>
+          <w:noProof/>
+        </w:rPr>
+        <w:drawing>
+          <wp:inline distT="0" distB="0" distL="0" distR="0">
+            <wp:extent cx="2381250" cy="1266825"/>
+            <wp:effectExtent l="0" t="0" r="0" b="9525"/>
+            <wp:docPr id="23" name="Picture 23"/>
+            <wp:cNvGraphicFramePr>
+              <a:graphicFrameLocks xmlns:a="http://schemas.openxmlformats.org/drawingml/2006/main" noChangeAspect="1"/>
+            </wp:cNvGraphicFramePr>
+            <a:graphic xmlns:a="http://schemas.openxmlformats.org/drawingml/2006/main">
+              <a:graphicData uri="http://schemas.openxmlformats.org/drawingml/2006/picture">
+                <pic:pic xmlns:pic="http://schemas.openxmlformats.org/drawingml/2006/picture">
+                  <pic:nvPicPr>
+                    <pic:cNvPr id="23" name="EnemyBoss_UML.png"/>
+                    <pic:cNvPicPr/>
+                  </pic:nvPicPr>
+                  <pic:blipFill>
+                    <a:blip r:embed="rId23">
+                      <a:extLst>
+                        <a:ext uri="{28A0092B-C50C-407E-A947-70E740481C1C}">
+                          <a14:useLocalDpi xmlns:a14="http://schemas.microsoft.com/office/drawing/2010/main" val="0"/>
+                        </a:ext>
+                      </a:extLst>
+                    </a:blip>
+                    <a:stretch>
+                      <a:fillRect/>
+                    </a:stretch>
+                  </pic:blipFill>
+                  <pic:spPr>
+                    <a:xfrm>
+                      <a:off x="0" y="0"/>
+                      <a:ext cx="2381250" cy="1266825"/>
+                    </a:xfrm>
+                    <a:prstGeom prst="rect">
+                      <a:avLst/>
+                    </a:prstGeom>
+                  </pic:spPr>
+                </pic:pic>
+              </a:graphicData>
+            </a:graphic>
+          </wp:inline>
+        </w:drawing>
+      </w:r>
+    </w:p>
+    <w:p>
+      <w:pPr>
+        <w:pStyle w:val="Heading2"/>
+        <w:numPr>
+          <w:ilvl w:val="1"/>
+          <w:numId w:val="1"/>
+        </w:numPr>
+      </w:pPr>
+      <w:bookmarkStart w:id="13" w:name="_Toc455100446"/>
+      <w:r>
+        <w:t>Constraints and Assumptions</w:t>
+      </w:r>
+      <w:bookmarkEnd w:id="13"/>
+    </w:p>
+    <w:p>
+      <w:pPr>
+        <w:ind w:left="360"/>
+        <w:jc w:val="both"/>
+      </w:pPr>
+      <w:r>
+        <w:t>Due to the learning curve and ever changing technology of Microsoft’s DirectX API and OpenGL API, this game was programmed using just Microsoft’s Windows API.  Although, DirectX or OpenGL would provide a more robust game, the eight-week time constraint on the project makes using those APIs near impossible.  I would also have to test it out on more machines and see which dependencies would have to be included to ensure it runs.  The assumption is that by using the Windows API, this game should run on any modern Windows version.</w:t>
+      </w:r>
+      <w:r>
+        <w:br w:type="page"/>
+      </w:r>
+    </w:p>
+    <w:p>
+      <w:pPr>
+        <w:pStyle w:val="Heading1"/>
+        <w:numPr>
+          <w:ilvl w:val="0"/>
+          <w:numId w:val="1"/>
+        </w:numPr>
+        <w:rPr>
+          <w:sz w:val="24"/>
+        </w:rPr>
+      </w:pPr>
+      <w:bookmarkStart w:id="14" w:name="_Toc455100447"/>
+      <w:r>
+        <w:rPr>
+          <w:sz w:val="24"/>
+        </w:rPr>
+        <w:lastRenderedPageBreak/>
+        <w:t>User Interface Design</w:t>
+      </w:r>
+      <w:bookmarkEnd w:id="14"/>
+    </w:p>
+    <w:p>
+      <w:pPr>
+        <w:pStyle w:val="Heading2"/>
+        <w:numPr>
+          <w:ilvl w:val="1"/>
+          <w:numId w:val="1"/>
+        </w:numPr>
+      </w:pPr>
+      <w:bookmarkStart w:id="15" w:name="_Toc455100448"/>
+      <w:r>
+        <w:t>Description of the User Interface</w:t>
+      </w:r>
+      <w:bookmarkEnd w:id="15"/>
+    </w:p>
+    <w:p>
+      <w:pPr>
+        <w:ind w:left="360"/>
         <w:jc w:val="both"/>
       </w:pPr>
       <w:r>
@@ -4282,10 +4880,7 @@
         <w:t>Title Screen.</w:t>
       </w:r>
       <w:r>
-        <w:t xml:space="preserve">  The</w:t>
-      </w:r>
-      <w:r>
-        <w:t xml:space="preserve"> will show a beautiful graphical background with text over the top show casing the title of the game, “</w:t>
+        <w:t xml:space="preserve">  The will show a beautiful graphical background with text over the top show casing the title of the game, “</w:t>
       </w:r>
       <w:sdt>
         <w:sdtPr>
@@ -4293,7 +4888,7 @@
           <w:tag w:val=""/>
           <w:id w:val="-423026668"/>
           <w:placeholder>
-            <w:docPart w:val="951EA7F9949044D49FE203CD8BB8FBE5"/>
+            <w:docPart w:val="8981604192F74DB89BF2FAB7E586FDAA"/>
           </w:placeholder>
           <w:dataBinding w:prefixMappings="xmlns:ns0='http://purl.org/dc/elements/1.1/' xmlns:ns1='http://schemas.openxmlformats.org/package/2006/metadata/core-properties' " w:xpath="/ns1:coreProperties[1]/ns0:title[1]" w:storeItemID="{6C3C8BC8-F283-45AE-878A-BAB7291924A1}"/>
           <w:text/>
@@ -4305,20 +4900,11 @@
         </w:sdtContent>
       </w:sdt>
       <w:r>
-        <w:t>“.  Towards the bottom of the title screen will be two items that will be selectable by using the arrow keys to highlight one of the items and using ‘Enter’ or ‘Space Bar’ to select it.  The two items will be</w:t>
-      </w:r>
-      <w:r>
-        <w:t xml:space="preserve"> graphical text that states:</w:t>
-      </w:r>
-      <w:r>
-        <w:t xml:space="preserve"> “Start Game” or “Settings”.</w:t>
-      </w:r>
-    </w:p>
-    <w:p>
-      <w:pPr>
-        <w:ind w:left="360"/>
-        <w:jc w:val="both"/>
-      </w:pPr>
+        <w:t>“.  Towards the bottom of the title screen will be two items that will be selectable by using the arrow keys to highlight one of the items and using ‘Enter’ or ‘Space Bar’ to select it.  The two items will be graphical text that states: “Start Game” or “Settings”.</w:t>
+      </w:r>
+      <w:r>
+        <w:br/>
+      </w:r>
       <w:r>
         <w:rPr>
           <w:b/>
@@ -4326,26 +4912,11 @@
         <w:t>The “Construct”.</w:t>
       </w:r>
       <w:r>
-        <w:t xml:space="preserve">  This is where the game will start off at.  The name comes from The Matrix.  In The Matrix, the Construct is a virtual workspace that is used as their loading program.  They are able to load virtual objects that are then used within The Matrix.  This same concept applies here.  When the game starts off you will be in an empty room where an old man will greet you.  If you know about The Hero’s Journey concept, this old man is the Mentor.  He will tell you to choose one of the three weapons in front of you, which will be a bow with arrows, a sword, and a boomerang.  Once you select one and confirm your selection, you will be transported to the dungeon.</w:t>
-      </w:r>
-      <w:r>
-        <w:t xml:space="preserve">  The arrow keys will move the player around and the ‘</w:t>
-      </w:r>
-      <w:r>
-        <w:t>Spaceb</w:t>
-      </w:r>
-      <w:r>
-        <w:t xml:space="preserve">ar’ will be used to make selections.  </w:t>
-      </w:r>
-      <w:r>
-        <w:t xml:space="preserve">  “This…is the Construct.  It’s our loading program.  We can load anything, from clothing…to equipment...weapons…training simulations…anything we need.” -Morpheus</w:t>
-      </w:r>
-    </w:p>
-    <w:p>
-      <w:pPr>
-        <w:ind w:left="360"/>
-        <w:jc w:val="both"/>
-      </w:pPr>
+        <w:t xml:space="preserve">  This is where the game will start off at.  The name comes from The Matrix.  In The Matrix, the Construct is a virtual workspace that is used as their loading program.  They are able to load virtual objects that are then used within The Matrix.  This same concept applies here.  When the game starts off you will be in an empty room where an old man will greet you.  If you know about The Hero’s Journey concept, this old man is the Mentor.  He will tell you to choose one of the three weapons in front of you, which will be a bow with arrows, a sword, and a boomerang.  Once you select one and confirm your selection, you will be transported to the dungeon.  The arrow keys will move the player around and the ‘Spacebar’ will be used to make selections.    “This…is the Construct.  It’s our loading program.  We can load anything, from clothing…to equipment...weapons…training simulations…anything we need.” -Morpheus</w:t>
+      </w:r>
+      <w:r>
+        <w:br/>
+      </w:r>
       <w:r>
         <w:rPr>
           <w:b/>
@@ -4353,29 +4924,11 @@
         <w:t>Dungeon.</w:t>
       </w:r>
       <w:r>
-        <w:t xml:space="preserve">  Inside the dungeon is where the player will battle enemies using the weapon they chose from The Construct.  Once all the enemies are defeated they will be transported back to The Construct to switch weapons if they choose to.  Each time the player defeats all the enemies and returns from The Construct, the dungeon will increase difficulty.  More enemies or a completely different enemy or a combination of both will happen each time the play enters the dungeon.  If the player is unable to defeat the enemies and dies, the game ends and will display the game over screen.</w:t>
-      </w:r>
-      <w:r>
-        <w:t xml:space="preserve">  The player will use the arrow keys and ‘Space</w:t>
-      </w:r>
-      <w:r>
-        <w:t>b</w:t>
-      </w:r>
-      <w:r>
-        <w:t>ar’ on the keyboard to control their avatar.  The arrow keys will move the player around and the ‘Space</w:t>
-      </w:r>
-      <w:r>
-        <w:t>b</w:t>
-      </w:r>
-      <w:r>
-        <w:t>ar’ will activate the avatar’s weapon.</w:t>
-      </w:r>
-    </w:p>
-    <w:p>
-      <w:pPr>
-        <w:ind w:left="360"/>
-        <w:jc w:val="both"/>
-      </w:pPr>
+        <w:t xml:space="preserve">  Inside the dungeon is where the player will battle enemies using the weapon they chose from The Construct.  Once all the enemies are defeated they will be transported back to The Construct to switch weapons if they choose to.  Each time the player defeats all the enemies and returns from The Construct, the dungeon will increase difficulty.  More enemies or a completely different enemy or a combination of both will happen each time the play enters the dungeon.  If the player is unable to defeat the enemies and dies, the game ends and will display the game over screen.  The player will use the arrow keys and ‘Spacebar’ on the keyboard to control their avatar.  The arrow keys will move the player around and the ‘Spacebar’ will activate the avatar’s weapon.</w:t>
+      </w:r>
+      <w:r>
+        <w:br/>
+      </w:r>
       <w:r>
         <w:rPr>
           <w:b/>
@@ -4383,20 +4936,11 @@
         <w:t xml:space="preserve">Game Over.  </w:t>
       </w:r>
       <w:r>
-        <w:t>If the player is unable to defeat the enemies in the dungeon and dies.  The game over screen will appear to let the player know how many waves of enemy they were able to defeat.  From this screen they can press ‘Enter’ or ‘Space</w:t>
-      </w:r>
-      <w:r>
-        <w:t>b</w:t>
-      </w:r>
-      <w:r>
-        <w:t>ar’ and the game will release resources from memory and close the program.</w:t>
-      </w:r>
-    </w:p>
-    <w:p>
-      <w:pPr>
-        <w:ind w:left="360"/>
-        <w:jc w:val="both"/>
-      </w:pPr>
+        <w:t>If the player is unable to defeat the enemies in the dungeon and dies.  The game over screen will appear to let the player know how many waves of enemy they were able to defeat.  From this screen they can press ‘Enter’ or ‘Spacebar’ and the game will release resources from memory and close the program.</w:t>
+      </w:r>
+      <w:r>
+        <w:br/>
+      </w:r>
       <w:r>
         <w:rPr>
           <w:b/>
@@ -4407,18 +4951,11 @@
         <w:t xml:space="preserve">  When settings are selected from the title screen, a pop-up balloon style window will appear.  At the top of the window will be text that says, ‘DEBUG’.  Below that will be text that will say ‘ON’ and ‘OFF’.  Default when the program starts will be set to off.  No matter which one is selected, the window will close and you will be presented with the Title Screen again.  If debug is set to on, the frames per second will be displayed in the corner and boundary boxes around sprites will display so you can see collisions.  The player will be able to select on or off using the arrow keys and confirming the selection with the spacebar.</w:t>
       </w:r>
     </w:p>
+    <w:p/>
     <w:p>
       <w:pPr>
         <w:ind w:left="360"/>
-        <w:jc w:val="both"/>
-      </w:pPr>
-      <w:r>
-        <w:t>This is a graphical representation of how the interfaces operate with one another.</w:t>
-      </w:r>
-    </w:p>
-    <w:p>
-      <w:pPr>
-        <w:ind w:left="360"/>
+        <w:jc w:val="center"/>
       </w:pPr>
       <w:r>
         <w:rPr>
@@ -4426,7 +4963,7 @@
         </w:rPr>
         <w:lastRenderedPageBreak/>
         <w:drawing>
-          <wp:inline distT="0" distB="0" distL="0" distR="0">
+          <wp:inline distT="0" distB="0" distL="0" distR="0" wp14:anchorId="33E2FF51" wp14:editId="26698957">
             <wp:extent cx="5601335" cy="8229600"/>
             <wp:effectExtent l="0" t="0" r="0" b="0"/>
             <wp:docPr id="16" name="Picture 16"/>
@@ -4441,7 +4978,7 @@
                     <pic:cNvPicPr/>
                   </pic:nvPicPr>
                   <pic:blipFill>
-                    <a:blip r:embed="rId17">
+                    <a:blip r:embed="rId24">
                       <a:extLst>
                         <a:ext uri="{28A0092B-C50C-407E-A947-70E740481C1C}">
                           <a14:useLocalDpi xmlns:a14="http://schemas.microsoft.com/office/drawing/2010/main" val="0"/>
@@ -4476,39 +5013,42 @@
           <w:numId w:val="1"/>
         </w:numPr>
       </w:pPr>
-      <w:bookmarkStart w:id="13" w:name="_Toc455100446"/>
+      <w:bookmarkStart w:id="16" w:name="_Toc455100449"/>
       <w:r>
         <w:lastRenderedPageBreak/>
-        <w:t>Constraints and Assumptions</w:t>
-      </w:r>
-      <w:bookmarkEnd w:id="13"/>
-    </w:p>
-    <w:p/>
-    <w:p>
-      <w:r>
-        <w:br w:type="page"/>
-      </w:r>
-    </w:p>
-    <w:p>
-      <w:pPr>
-        <w:pStyle w:val="Heading1"/>
-        <w:numPr>
-          <w:ilvl w:val="0"/>
-          <w:numId w:val="1"/>
-        </w:numPr>
-        <w:rPr>
-          <w:sz w:val="24"/>
-        </w:rPr>
-      </w:pPr>
-      <w:bookmarkStart w:id="14" w:name="_Toc455100447"/>
-      <w:r>
-        <w:rPr>
-          <w:sz w:val="24"/>
-        </w:rPr>
-        <w:lastRenderedPageBreak/>
-        <w:t>User Interface Design</w:t>
-      </w:r>
-      <w:bookmarkEnd w:id="14"/>
+        <w:t>Interface Design Rules</w:t>
+      </w:r>
+      <w:bookmarkEnd w:id="16"/>
+    </w:p>
+    <w:p>
+      <w:pPr>
+        <w:ind w:left="360"/>
+        <w:jc w:val="both"/>
+      </w:pPr>
+      <w:r>
+        <w:t xml:space="preserve">The interface design rules for </w:t>
+      </w:r>
+      <w:sdt>
+        <w:sdtPr>
+          <w:alias w:val="Title"/>
+          <w:tag w:val=""/>
+          <w:id w:val="-271239371"/>
+          <w:placeholder>
+            <w:docPart w:val="B2575497AF854B718BD3056BED458EF7"/>
+          </w:placeholder>
+          <w:dataBinding w:prefixMappings="xmlns:ns0='http://purl.org/dc/elements/1.1/' xmlns:ns1='http://schemas.openxmlformats.org/package/2006/metadata/core-properties' " w:xpath="/ns1:coreProperties[1]/ns0:title[1]" w:storeItemID="{6C3C8BC8-F283-45AE-878A-BAB7291924A1}"/>
+          <w:text/>
+        </w:sdtPr>
+        <w:sdtEndPr/>
+        <w:sdtContent>
+          <w:r>
+            <w:t>Dungeon Warrior</w:t>
+          </w:r>
+        </w:sdtContent>
+      </w:sdt>
+      <w:r>
+        <w:t xml:space="preserve"> are derived from The Art of Game Design.  I used the Lens of Simplicity and Transcendence, Lens of The Hero’s Journey, Lens of Status, Lens of Action, Lens of Goals, Lens of Virtual Interface, and Lens of the Avatar.</w:t>
+      </w:r>
     </w:p>
     <w:p>
       <w:pPr>
@@ -4518,11 +5058,11 @@
           <w:numId w:val="1"/>
         </w:numPr>
       </w:pPr>
-      <w:bookmarkStart w:id="15" w:name="_Toc455100448"/>
-      <w:r>
-        <w:t>Description of the User Interface</w:t>
-      </w:r>
-      <w:bookmarkEnd w:id="15"/>
+      <w:bookmarkStart w:id="17" w:name="_Toc455100450"/>
+      <w:r>
+        <w:t>Objects and Actions</w:t>
+      </w:r>
+      <w:bookmarkEnd w:id="17"/>
     </w:p>
     <w:p>
       <w:pPr>
@@ -4534,7 +5074,7 @@
           <w:noProof/>
         </w:rPr>
         <w:drawing>
-          <wp:inline distT="0" distB="0" distL="0" distR="0" wp14:anchorId="049DD40C" wp14:editId="35DC8DBA">
+          <wp:inline distT="0" distB="0" distL="0" distR="0" wp14:anchorId="72469EE1" wp14:editId="1A4A134E">
             <wp:extent cx="5741582" cy="4457700"/>
             <wp:effectExtent l="0" t="0" r="0" b="0"/>
             <wp:docPr id="8" name="Picture 8"/>
@@ -4549,7 +5089,7 @@
                     <pic:cNvPicPr/>
                   </pic:nvPicPr>
                   <pic:blipFill>
-                    <a:blip r:embed="rId18">
+                    <a:blip r:embed="rId25">
                       <a:extLst>
                         <a:ext uri="{28A0092B-C50C-407E-A947-70E740481C1C}">
                           <a14:useLocalDpi xmlns:a14="http://schemas.microsoft.com/office/drawing/2010/main" val="0"/>
@@ -4582,10 +5122,7 @@
         <w:jc w:val="both"/>
       </w:pPr>
       <w:r>
-        <w:t xml:space="preserve">This is a general layout of how the user interface will look.  Proportions may not be exact in the final product.  </w:t>
-      </w:r>
-      <w:r>
-        <w:t xml:space="preserve">End user will interact with the user interface and avatar using the arrow keys and space bar on the keyboard.  </w:t>
+        <w:t xml:space="preserve">This is a general layout of how the user interface will look.  Proportions may not be exact in the final product.  End user will interact with the user interface and avatar using the arrow keys and space bar on the keyboard.  </w:t>
       </w:r>
       <w:r>
         <w:rPr>
@@ -4609,16 +5146,7 @@
         <w:t>Inside</w:t>
       </w:r>
       <w:r>
-        <w:t xml:space="preserve"> of the Field of View will be a set size and the end user will not be able to change the size to ensure correct aspect ratio and view.  </w:t>
-      </w:r>
-      <w:r>
-        <w:t xml:space="preserve">Field of View will be </w:t>
-      </w:r>
-      <w:r>
-        <w:t>contained</w:t>
-      </w:r>
-      <w:r>
-        <w:t xml:space="preserve"> within the Window and will not scroll.</w:t>
+        <w:t xml:space="preserve"> of the Field of View will be a set size and the end user will not be able to change the size to ensure correct aspect ratio and view.  Field of View will be contained within the Window and will not scroll.</w:t>
       </w:r>
       <w:r>
         <w:br/>
@@ -4630,16 +5158,7 @@
         <w:t>Non-Playable Area:</w:t>
       </w:r>
       <w:r>
-        <w:t xml:space="preserve">  </w:t>
-      </w:r>
-      <w:r>
-        <w:t>Inside of that window will be a border.  Border will use wall type graphic to give the illusion the avatar is in a room.  This is depicted above with the brown/bronze color and labeled as a Non-Playable Area.</w:t>
-      </w:r>
-      <w:r>
-        <w:t xml:space="preserve">  This will stop the avatar from “walking” off the screen.  </w:t>
-      </w:r>
-      <w:r>
-        <w:t>Although depicted all the way to the edge of the Field of View, this is only an example.  Some levels may be smaller and have a smaller Playable Area.</w:t>
+        <w:t xml:space="preserve">  Inside of that window will be a border.  Border will use wall type graphic to give the illusion the avatar is in a room.  This is depicted above with the brown/bronze color and labeled as a Non-Playable Area.  This will stop the avatar from “walking” off the screen.  Although depicted all the way to the edge of the Field of View, this is only an example.  Some levels may be smaller and have a smaller Playable Area.</w:t>
       </w:r>
       <w:r>
         <w:br/>
@@ -4651,28 +5170,7 @@
         <w:t>Playable Area:</w:t>
       </w:r>
       <w:r>
-        <w:t xml:space="preserve">  </w:t>
-      </w:r>
-      <w:r>
-        <w:t xml:space="preserve">The avatar will be able to move anywhere within the white area or Playable area.  </w:t>
-      </w:r>
-      <w:r>
-        <w:t xml:space="preserve">Border will prevent avatar from accessing non-playable areas.  </w:t>
-      </w:r>
-      <w:r>
-        <w:t>EXCEPTION:  Elements may be added to the playable area to give a</w:t>
-      </w:r>
-      <w:r>
-        <w:t>n</w:t>
-      </w:r>
-      <w:r>
-        <w:t xml:space="preserve"> aesthetic look and challenge the avatar</w:t>
-      </w:r>
-      <w:r>
-        <w:t>.  The avatar</w:t>
-      </w:r>
-      <w:r>
-        <w:t xml:space="preserve"> may or may not be able to “walk” through those elements.</w:t>
+        <w:t xml:space="preserve">  The avatar will be able to move anywhere within the white area or Playable area.  Border will prevent avatar from accessing non-playable areas.  EXCEPTION:  Elements may be added to the playable area to give an aesthetic look and challenge the avatar.  The avatar may or may not be able to “walk” through those elements.</w:t>
       </w:r>
       <w:r>
         <w:br/>
@@ -4681,26 +5179,11 @@
         <w:rPr>
           <w:b/>
         </w:rPr>
+        <w:lastRenderedPageBreak/>
         <w:t>Textbox:</w:t>
       </w:r>
       <w:r>
-        <w:t xml:space="preserve">  This </w:t>
-      </w:r>
-      <w:r>
-        <w:t>portion</w:t>
-      </w:r>
-      <w:r>
-        <w:t xml:space="preserve"> depicted with the yellow/gold box above will not be visible all the time.  This will be a popup box when the avatar is interacting with other </w:t>
-      </w:r>
-      <w:r>
-        <w:t>entities</w:t>
-      </w:r>
-      <w:r>
-        <w:t xml:space="preserve">.  When this popup box appears, all elements within the Playable Area will pause.  The main focus will be on the textbox and the end user will only be able to interact </w:t>
-      </w:r>
-      <w:r>
-        <w:lastRenderedPageBreak/>
-        <w:t>with the textbox until it is complete and goes away.  Then the Playable Area will resume normal game play.</w:t>
+        <w:t xml:space="preserve">  This portion depicted with the yellow/gold box above will not be visible all the time.  This will be a popup box when the avatar is interacting with other entities.  When this popup box appears, all elements within the Playable Area will pause.  The main focus will be on the textbox and the end user will only be able to interact with the textbox until it is complete and goes away.  Then the Playable Area will resume normal game play.</w:t>
       </w:r>
       <w:r>
         <w:br/>
@@ -4715,69 +5198,9 @@
         <w:t xml:space="preserve">  The pink box depicted in the top right corner will be sometime of floating health meter to provide the avatars health status to the end user.  This will be visible at all times during game play.</w:t>
       </w:r>
     </w:p>
-    <w:p>
-      <w:pPr>
-        <w:pStyle w:val="Heading2"/>
-        <w:numPr>
-          <w:ilvl w:val="1"/>
-          <w:numId w:val="1"/>
-        </w:numPr>
-      </w:pPr>
-      <w:bookmarkStart w:id="16" w:name="_Toc455100449"/>
-      <w:r>
-        <w:t>Interface Design Rules</w:t>
-      </w:r>
-      <w:bookmarkEnd w:id="16"/>
-    </w:p>
-    <w:p>
-      <w:pPr>
-        <w:ind w:left="360"/>
-        <w:jc w:val="both"/>
-      </w:pPr>
-      <w:r>
-        <w:t xml:space="preserve">The interface design rules for </w:t>
-      </w:r>
-      <w:sdt>
-        <w:sdtPr>
-          <w:alias w:val="Title"/>
-          <w:tag w:val=""/>
-          <w:id w:val="-271239371"/>
-          <w:placeholder>
-            <w:docPart w:val="B2575497AF854B718BD3056BED458EF7"/>
-          </w:placeholder>
-          <w:dataBinding w:prefixMappings="xmlns:ns0='http://purl.org/dc/elements/1.1/' xmlns:ns1='http://schemas.openxmlformats.org/package/2006/metadata/core-properties' " w:xpath="/ns1:coreProperties[1]/ns0:title[1]" w:storeItemID="{6C3C8BC8-F283-45AE-878A-BAB7291924A1}"/>
-          <w:text/>
-        </w:sdtPr>
-        <w:sdtEndPr/>
-        <w:sdtContent>
-          <w:r>
-            <w:t>Dungeon Warrior</w:t>
-          </w:r>
-        </w:sdtContent>
-      </w:sdt>
-      <w:r>
-        <w:t xml:space="preserve"> are derived from </w:t>
-      </w:r>
-      <w:r>
-        <w:t>…</w:t>
-      </w:r>
-    </w:p>
-    <w:p>
-      <w:pPr>
-        <w:pStyle w:val="Heading2"/>
-        <w:numPr>
-          <w:ilvl w:val="1"/>
-          <w:numId w:val="1"/>
-        </w:numPr>
-      </w:pPr>
-      <w:bookmarkStart w:id="17" w:name="_Toc455100450"/>
-      <w:r>
-        <w:t>Objects and Actions</w:t>
-      </w:r>
-      <w:bookmarkEnd w:id="17"/>
-    </w:p>
+    <w:p/>
     <w:sectPr>
-      <w:footerReference w:type="first" r:id="rId19"/>
+      <w:footerReference w:type="first" r:id="rId26"/>
       <w:pgSz w:w="12240" w:h="15840"/>
       <w:pgMar w:top="1440" w:right="1440" w:bottom="1440" w:left="1440" w:header="720" w:footer="720" w:gutter="0"/>
       <w:pgNumType w:start="1"/>
@@ -4930,7 +5353,7 @@
                                     <w:sz w:val="18"/>
                                     <w:szCs w:val="18"/>
                                   </w:rPr>
-                                  <w:t>4</w:t>
+                                  <w:t>2</w:t>
                                 </w:r>
                                 <w:r>
                                   <w:rPr>
@@ -5119,7 +5542,7 @@
                               <w:sz w:val="18"/>
                               <w:szCs w:val="18"/>
                             </w:rPr>
-                            <w:t>4</w:t>
+                            <w:t>2</w:t>
                           </w:r>
                           <w:r>
                             <w:rPr>
@@ -5691,7 +6114,7 @@
                   <w:w w:val="95"/>
                   <w:sz w:val="20"/>
                 </w:rPr>
-                <w:t>1.2</w:t>
+                <w:t>1.4</w:t>
               </w:r>
             </w:sdtContent>
           </w:sdt>
@@ -5824,7 +6247,7 @@
                 <w:docPart w:val="FC4BD36B3A47425797B6E0F40847C5C7"/>
               </w:placeholder>
               <w:dataBinding w:prefixMappings="xmlns:ns0='http://schemas.microsoft.com/office/2006/coverPageProps' " w:xpath="/ns0:CoverPageProperties[1]/ns0:PublishDate[1]" w:storeItemID="{55AF091B-3C7A-41E3-B477-F2FDAA23CFDA}"/>
-              <w:date w:fullDate="2016-08-02T00:00:00Z">
+              <w:date w:fullDate="2016-08-23T00:00:00Z">
                 <w:dateFormat w:val="d MMMM yyyy"/>
                 <w:lid w:val="en-US"/>
                 <w:storeMappedDataAs w:val="dateTime"/>
@@ -5838,7 +6261,7 @@
                   <w:rFonts w:ascii="Times New Roman" w:hAnsi="Times New Roman"/>
                   <w:sz w:val="20"/>
                 </w:rPr>
-                <w:t>2 August 2016</w:t>
+                <w:t>23 August 2016</w:t>
               </w:r>
             </w:sdtContent>
           </w:sdt>
@@ -8764,7 +9187,7 @@
     </w:docPart>
     <w:docPart>
       <w:docPartPr>
-        <w:name w:val="951EA7F9949044D49FE203CD8BB8FBE5"/>
+        <w:name w:val="8981604192F74DB89BF2FAB7E586FDAA"/>
         <w:category>
           <w:name w:val="General"/>
           <w:gallery w:val="placeholder"/>
@@ -8775,10 +9198,13 @@
         <w:behaviors>
           <w:behavior w:val="content"/>
         </w:behaviors>
-        <w:guid w:val="{F856FD91-579C-4364-B9A7-BE516AE137EA}"/>
+        <w:guid w:val="{A14637F8-FC8C-4EBF-8C0E-29AF11EFC4CF}"/>
       </w:docPartPr>
       <w:docPartBody>
         <w:p>
+          <w:pPr>
+            <w:pStyle w:val="8981604192F74DB89BF2FAB7E586FDAA"/>
+          </w:pPr>
           <w:r>
             <w:rPr>
               <w:rStyle w:val="PlaceholderText"/>
@@ -8855,11 +9281,13 @@
   <w:rsids>
     <w:rsidRoot w:val="00EE61B3"/>
     <w:rsid w:val="00127554"/>
+    <w:rsid w:val="001406FD"/>
     <w:rsid w:val="002220C1"/>
     <w:rsid w:val="0040412D"/>
     <w:rsid w:val="005C33CA"/>
     <w:rsid w:val="00667BE7"/>
     <w:rsid w:val="00686AC2"/>
+    <w:rsid w:val="007500FC"/>
     <w:rsid w:val="007C5E4E"/>
     <w:rsid w:val="007E64C2"/>
     <w:rsid w:val="0084643E"/>
@@ -9317,7 +9745,7 @@
     <w:basedOn w:val="DefaultParagraphFont"/>
     <w:uiPriority w:val="99"/>
     <w:semiHidden/>
-    <w:rsid w:val="00667BE7"/>
+    <w:rsid w:val="007500FC"/>
     <w:rPr>
       <w:color w:val="808080"/>
     </w:rPr>
@@ -9325,6 +9753,10 @@
   <w:style w:type="paragraph" w:customStyle="1" w:styleId="5EBDC5D9FF8D4ABA8D54B4F6030AB7EA">
     <w:name w:val="5EBDC5D9FF8D4ABA8D54B4F6030AB7EA"/>
     <w:rsid w:val="00EE61B3"/>
+  </w:style>
+  <w:style w:type="paragraph" w:customStyle="1" w:styleId="8981604192F74DB89BF2FAB7E586FDAA">
+    <w:name w:val="8981604192F74DB89BF2FAB7E586FDAA"/>
+    <w:rsid w:val="007500FC"/>
   </w:style>
 </w:styles>
 </file>
@@ -9598,7 +10030,7 @@
 
 <file path=customXml/item1.xml><?xml version="1.0" encoding="utf-8"?>
 <CoverPageProperties xmlns="http://schemas.microsoft.com/office/2006/coverPageProps">
-  <PublishDate>2016-08-02T00:00:00</PublishDate>
+  <PublishDate>2016-08-23T00:00:00</PublishDate>
   <Abstract/>
   <CompanyAddress/>
   <CompanyPhone/>
@@ -9620,7 +10052,7 @@
 </file>
 
 <file path=customXml/itemProps2.xml><?xml version="1.0" encoding="utf-8"?>
-<ds:datastoreItem xmlns:ds="http://schemas.openxmlformats.org/officeDocument/2006/customXml" ds:itemID="{FA84FEFF-5A2E-4987-964A-CF41C29C5903}">
+<ds:datastoreItem xmlns:ds="http://schemas.openxmlformats.org/officeDocument/2006/customXml" ds:itemID="{54EBC6AD-71F3-442B-B8A0-5E5A6748801A}">
   <ds:schemaRefs>
     <ds:schemaRef ds:uri="http://schemas.openxmlformats.org/officeDocument/2006/bibliography"/>
   </ds:schemaRefs>

</xml_diff>

<commit_message>
Started adding Class Reference Documentation
</commit_message>
<xml_diff>
--- a/Software Design Document/Software Design Document.docx
+++ b/Software Design Document/Software Design Document.docx
@@ -315,7 +315,7 @@
           <w:sz w:val="24"/>
         </w:rPr>
       </w:pPr>
-      <w:bookmarkStart w:id="0" w:name="_Toc455100434"/>
+      <w:bookmarkStart w:id="0" w:name="_Toc460600651"/>
       <w:r>
         <w:rPr>
           <w:sz w:val="24"/>
@@ -1064,6 +1064,7 @@
         <w:t>C</w:t>
       </w:r>
     </w:p>
+    <w:bookmarkStart w:id="1" w:name="_Toc460600652" w:displacedByCustomXml="next"/>
     <w:sdt>
       <w:sdtPr>
         <w:rPr>
@@ -1102,6 +1103,7 @@
             </w:rPr>
             <w:t>ontents</w:t>
           </w:r>
+          <w:bookmarkEnd w:id="1"/>
         </w:p>
         <w:p>
           <w:pPr>
@@ -1133,7 +1135,7 @@
             </w:rPr>
             <w:fldChar w:fldCharType="separate"/>
           </w:r>
-          <w:hyperlink w:anchor="_Toc455100434" w:history="1">
+          <w:hyperlink w:anchor="_Toc460600651" w:history="1">
             <w:r>
               <w:rPr>
                 <w:rStyle w:val="Hyperlink"/>
@@ -1160,7 +1162,7 @@
                 <w:noProof/>
                 <w:webHidden/>
               </w:rPr>
-              <w:instrText xml:space="preserve"> PAGEREF _Toc455100434 \h </w:instrText>
+              <w:instrText xml:space="preserve"> PAGEREF _Toc460600651 \h </w:instrText>
             </w:r>
             <w:r>
               <w:rPr>
@@ -1181,6 +1183,76 @@
                 <w:webHidden/>
               </w:rPr>
               <w:t>ii</w:t>
+            </w:r>
+            <w:r>
+              <w:rPr>
+                <w:noProof/>
+                <w:webHidden/>
+              </w:rPr>
+              <w:fldChar w:fldCharType="end"/>
+            </w:r>
+          </w:hyperlink>
+        </w:p>
+        <w:p>
+          <w:pPr>
+            <w:pStyle w:val="TOC1"/>
+            <w:tabs>
+              <w:tab w:val="right" w:leader="dot" w:pos="9350"/>
+            </w:tabs>
+            <w:rPr>
+              <w:noProof/>
+              <w:sz w:val="22"/>
+              <w:szCs w:val="22"/>
+            </w:rPr>
+          </w:pPr>
+          <w:hyperlink w:anchor="_Toc460600652" w:history="1">
+            <w:r>
+              <w:rPr>
+                <w:rStyle w:val="Hyperlink"/>
+                <w:noProof/>
+              </w:rPr>
+              <w:t>ontents</w:t>
+            </w:r>
+            <w:r>
+              <w:rPr>
+                <w:noProof/>
+                <w:webHidden/>
+              </w:rPr>
+              <w:tab/>
+            </w:r>
+            <w:r>
+              <w:rPr>
+                <w:noProof/>
+                <w:webHidden/>
+              </w:rPr>
+              <w:fldChar w:fldCharType="begin"/>
+            </w:r>
+            <w:r>
+              <w:rPr>
+                <w:noProof/>
+                <w:webHidden/>
+              </w:rPr>
+              <w:instrText xml:space="preserve"> PAGEREF _Toc460600652 \h </w:instrText>
+            </w:r>
+            <w:r>
+              <w:rPr>
+                <w:noProof/>
+                <w:webHidden/>
+              </w:rPr>
+            </w:r>
+            <w:r>
+              <w:rPr>
+                <w:noProof/>
+                <w:webHidden/>
+              </w:rPr>
+              <w:fldChar w:fldCharType="separate"/>
+            </w:r>
+            <w:r>
+              <w:rPr>
+                <w:noProof/>
+                <w:webHidden/>
+              </w:rPr>
+              <w:t>iii</w:t>
             </w:r>
             <w:r>
               <w:rPr>
@@ -1204,7 +1276,7 @@
               <w:szCs w:val="22"/>
             </w:rPr>
           </w:pPr>
-          <w:hyperlink w:anchor="_Toc455100435" w:history="1">
+          <w:hyperlink w:anchor="_Toc460600653" w:history="1">
             <w:r>
               <w:rPr>
                 <w:rStyle w:val="Hyperlink"/>
@@ -1246,7 +1318,7 @@
                 <w:noProof/>
                 <w:webHidden/>
               </w:rPr>
-              <w:instrText xml:space="preserve"> PAGEREF _Toc455100435 \h </w:instrText>
+              <w:instrText xml:space="preserve"> PAGEREF _Toc460600653 \h </w:instrText>
             </w:r>
             <w:r>
               <w:rPr>
@@ -1290,7 +1362,7 @@
               <w:szCs w:val="22"/>
             </w:rPr>
           </w:pPr>
-          <w:hyperlink w:anchor="_Toc455100436" w:history="1">
+          <w:hyperlink w:anchor="_Toc460600654" w:history="1">
             <w:r>
               <w:rPr>
                 <w:rStyle w:val="Hyperlink"/>
@@ -1332,7 +1404,7 @@
                 <w:noProof/>
                 <w:webHidden/>
               </w:rPr>
-              <w:instrText xml:space="preserve"> PAGEREF _Toc455100436 \h </w:instrText>
+              <w:instrText xml:space="preserve"> PAGEREF _Toc460600654 \h </w:instrText>
             </w:r>
             <w:r>
               <w:rPr>
@@ -1376,7 +1448,7 @@
               <w:szCs w:val="22"/>
             </w:rPr>
           </w:pPr>
-          <w:hyperlink w:anchor="_Toc455100437" w:history="1">
+          <w:hyperlink w:anchor="_Toc460600655" w:history="1">
             <w:r>
               <w:rPr>
                 <w:rStyle w:val="Hyperlink"/>
@@ -1418,7 +1490,7 @@
                 <w:noProof/>
                 <w:webHidden/>
               </w:rPr>
-              <w:instrText xml:space="preserve"> PAGEREF _Toc455100437 \h </w:instrText>
+              <w:instrText xml:space="preserve"> PAGEREF _Toc460600655 \h </w:instrText>
             </w:r>
             <w:r>
               <w:rPr>
@@ -1462,7 +1534,7 @@
               <w:szCs w:val="22"/>
             </w:rPr>
           </w:pPr>
-          <w:hyperlink w:anchor="_Toc455100438" w:history="1">
+          <w:hyperlink w:anchor="_Toc460600656" w:history="1">
             <w:r>
               <w:rPr>
                 <w:rStyle w:val="Hyperlink"/>
@@ -1504,7 +1576,7 @@
                 <w:noProof/>
                 <w:webHidden/>
               </w:rPr>
-              <w:instrText xml:space="preserve"> PAGEREF _Toc455100438 \h </w:instrText>
+              <w:instrText xml:space="preserve"> PAGEREF _Toc460600656 \h </w:instrText>
             </w:r>
             <w:r>
               <w:rPr>
@@ -1548,7 +1620,7 @@
               <w:szCs w:val="22"/>
             </w:rPr>
           </w:pPr>
-          <w:hyperlink w:anchor="_Toc455100439" w:history="1">
+          <w:hyperlink w:anchor="_Toc460600657" w:history="1">
             <w:r>
               <w:rPr>
                 <w:rStyle w:val="Hyperlink"/>
@@ -1590,7 +1662,7 @@
                 <w:noProof/>
                 <w:webHidden/>
               </w:rPr>
-              <w:instrText xml:space="preserve"> PAGEREF _Toc455100439 \h </w:instrText>
+              <w:instrText xml:space="preserve"> PAGEREF _Toc460600657 \h </w:instrText>
             </w:r>
             <w:r>
               <w:rPr>
@@ -1634,7 +1706,7 @@
               <w:szCs w:val="22"/>
             </w:rPr>
           </w:pPr>
-          <w:hyperlink w:anchor="_Toc455100440" w:history="1">
+          <w:hyperlink w:anchor="_Toc460600658" w:history="1">
             <w:r>
               <w:rPr>
                 <w:rStyle w:val="Hyperlink"/>
@@ -1676,7 +1748,7 @@
                 <w:noProof/>
                 <w:webHidden/>
               </w:rPr>
-              <w:instrText xml:space="preserve"> PAGEREF _Toc455100440 \h </w:instrText>
+              <w:instrText xml:space="preserve"> PAGEREF _Toc460600658 \h </w:instrText>
             </w:r>
             <w:r>
               <w:rPr>
@@ -1720,7 +1792,7 @@
               <w:szCs w:val="22"/>
             </w:rPr>
           </w:pPr>
-          <w:hyperlink w:anchor="_Toc455100441" w:history="1">
+          <w:hyperlink w:anchor="_Toc460600659" w:history="1">
             <w:r>
               <w:rPr>
                 <w:rStyle w:val="Hyperlink"/>
@@ -1762,7 +1834,7 @@
                 <w:noProof/>
                 <w:webHidden/>
               </w:rPr>
-              <w:instrText xml:space="preserve"> PAGEREF _Toc455100441 \h </w:instrText>
+              <w:instrText xml:space="preserve"> PAGEREF _Toc460600659 \h </w:instrText>
             </w:r>
             <w:r>
               <w:rPr>
@@ -1806,7 +1878,7 @@
               <w:szCs w:val="22"/>
             </w:rPr>
           </w:pPr>
-          <w:hyperlink w:anchor="_Toc455100442" w:history="1">
+          <w:hyperlink w:anchor="_Toc460600660" w:history="1">
             <w:r>
               <w:rPr>
                 <w:rStyle w:val="Hyperlink"/>
@@ -1848,7 +1920,7 @@
                 <w:noProof/>
                 <w:webHidden/>
               </w:rPr>
-              <w:instrText xml:space="preserve"> PAGEREF _Toc455100442 \h </w:instrText>
+              <w:instrText xml:space="preserve"> PAGEREF _Toc460600660 \h </w:instrText>
             </w:r>
             <w:r>
               <w:rPr>
@@ -1892,7 +1964,7 @@
               <w:szCs w:val="22"/>
             </w:rPr>
           </w:pPr>
-          <w:hyperlink w:anchor="_Toc455100443" w:history="1">
+          <w:hyperlink w:anchor="_Toc460600661" w:history="1">
             <w:r>
               <w:rPr>
                 <w:rStyle w:val="Hyperlink"/>
@@ -1934,7 +2006,7 @@
                 <w:noProof/>
                 <w:webHidden/>
               </w:rPr>
-              <w:instrText xml:space="preserve"> PAGEREF _Toc455100443 \h </w:instrText>
+              <w:instrText xml:space="preserve"> PAGEREF _Toc460600661 \h </w:instrText>
             </w:r>
             <w:r>
               <w:rPr>
@@ -1978,7 +2050,7 @@
               <w:szCs w:val="22"/>
             </w:rPr>
           </w:pPr>
-          <w:hyperlink w:anchor="_Toc455100444" w:history="1">
+          <w:hyperlink w:anchor="_Toc460600662" w:history="1">
             <w:r>
               <w:rPr>
                 <w:rStyle w:val="Hyperlink"/>
@@ -2020,7 +2092,7 @@
                 <w:noProof/>
                 <w:webHidden/>
               </w:rPr>
-              <w:instrText xml:space="preserve"> PAGEREF _Toc455100444 \h </w:instrText>
+              <w:instrText xml:space="preserve"> PAGEREF _Toc460600662 \h </w:instrText>
             </w:r>
             <w:r>
               <w:rPr>
@@ -2064,7 +2136,7 @@
               <w:szCs w:val="22"/>
             </w:rPr>
           </w:pPr>
-          <w:hyperlink w:anchor="_Toc455100445" w:history="1">
+          <w:hyperlink w:anchor="_Toc460600663" w:history="1">
             <w:r>
               <w:rPr>
                 <w:rStyle w:val="Hyperlink"/>
@@ -2106,7 +2178,7 @@
                 <w:noProof/>
                 <w:webHidden/>
               </w:rPr>
-              <w:instrText xml:space="preserve"> PAGEREF _Toc455100445 \h </w:instrText>
+              <w:instrText xml:space="preserve"> PAGEREF _Toc460600663 \h </w:instrText>
             </w:r>
             <w:r>
               <w:rPr>
@@ -2150,7 +2222,7 @@
               <w:szCs w:val="22"/>
             </w:rPr>
           </w:pPr>
-          <w:hyperlink w:anchor="_Toc455100446" w:history="1">
+          <w:hyperlink w:anchor="_Toc460600664" w:history="1">
             <w:r>
               <w:rPr>
                 <w:rStyle w:val="Hyperlink"/>
@@ -2192,7 +2264,7 @@
                 <w:noProof/>
                 <w:webHidden/>
               </w:rPr>
-              <w:instrText xml:space="preserve"> PAGEREF _Toc455100446 \h </w:instrText>
+              <w:instrText xml:space="preserve"> PAGEREF _Toc460600664 \h </w:instrText>
             </w:r>
             <w:r>
               <w:rPr>
@@ -2212,7 +2284,7 @@
                 <w:noProof/>
                 <w:webHidden/>
               </w:rPr>
-              <w:t>5</w:t>
+              <w:t>8</w:t>
             </w:r>
             <w:r>
               <w:rPr>
@@ -2236,7 +2308,7 @@
               <w:szCs w:val="22"/>
             </w:rPr>
           </w:pPr>
-          <w:hyperlink w:anchor="_Toc455100447" w:history="1">
+          <w:hyperlink w:anchor="_Toc460600665" w:history="1">
             <w:r>
               <w:rPr>
                 <w:rStyle w:val="Hyperlink"/>
@@ -2278,7 +2350,7 @@
                 <w:noProof/>
                 <w:webHidden/>
               </w:rPr>
-              <w:instrText xml:space="preserve"> PAGEREF _Toc455100447 \h </w:instrText>
+              <w:instrText xml:space="preserve"> PAGEREF _Toc460600665 \h </w:instrText>
             </w:r>
             <w:r>
               <w:rPr>
@@ -2298,7 +2370,7 @@
                 <w:noProof/>
                 <w:webHidden/>
               </w:rPr>
-              <w:t>6</w:t>
+              <w:t>9</w:t>
             </w:r>
             <w:r>
               <w:rPr>
@@ -2322,7 +2394,7 @@
               <w:szCs w:val="22"/>
             </w:rPr>
           </w:pPr>
-          <w:hyperlink w:anchor="_Toc455100448" w:history="1">
+          <w:hyperlink w:anchor="_Toc460600666" w:history="1">
             <w:r>
               <w:rPr>
                 <w:rStyle w:val="Hyperlink"/>
@@ -2364,7 +2436,7 @@
                 <w:noProof/>
                 <w:webHidden/>
               </w:rPr>
-              <w:instrText xml:space="preserve"> PAGEREF _Toc455100448 \h </w:instrText>
+              <w:instrText xml:space="preserve"> PAGEREF _Toc460600666 \h </w:instrText>
             </w:r>
             <w:r>
               <w:rPr>
@@ -2384,7 +2456,7 @@
                 <w:noProof/>
                 <w:webHidden/>
               </w:rPr>
-              <w:t>6</w:t>
+              <w:t>9</w:t>
             </w:r>
             <w:r>
               <w:rPr>
@@ -2408,7 +2480,7 @@
               <w:szCs w:val="22"/>
             </w:rPr>
           </w:pPr>
-          <w:hyperlink w:anchor="_Toc455100449" w:history="1">
+          <w:hyperlink w:anchor="_Toc460600667" w:history="1">
             <w:r>
               <w:rPr>
                 <w:rStyle w:val="Hyperlink"/>
@@ -2450,7 +2522,7 @@
                 <w:noProof/>
                 <w:webHidden/>
               </w:rPr>
-              <w:instrText xml:space="preserve"> PAGEREF _Toc455100449 \h </w:instrText>
+              <w:instrText xml:space="preserve"> PAGEREF _Toc460600667 \h </w:instrText>
             </w:r>
             <w:r>
               <w:rPr>
@@ -2470,7 +2542,7 @@
                 <w:noProof/>
                 <w:webHidden/>
               </w:rPr>
-              <w:t>7</w:t>
+              <w:t>11</w:t>
             </w:r>
             <w:r>
               <w:rPr>
@@ -2494,7 +2566,7 @@
               <w:szCs w:val="22"/>
             </w:rPr>
           </w:pPr>
-          <w:hyperlink w:anchor="_Toc455100450" w:history="1">
+          <w:hyperlink w:anchor="_Toc460600668" w:history="1">
             <w:r>
               <w:rPr>
                 <w:rStyle w:val="Hyperlink"/>
@@ -2536,7 +2608,7 @@
                 <w:noProof/>
                 <w:webHidden/>
               </w:rPr>
-              <w:instrText xml:space="preserve"> PAGEREF _Toc455100450 \h </w:instrText>
+              <w:instrText xml:space="preserve"> PAGEREF _Toc460600668 \h </w:instrText>
             </w:r>
             <w:r>
               <w:rPr>
@@ -2556,7 +2628,93 @@
                 <w:noProof/>
                 <w:webHidden/>
               </w:rPr>
-              <w:t>7</w:t>
+              <w:t>11</w:t>
+            </w:r>
+            <w:r>
+              <w:rPr>
+                <w:noProof/>
+                <w:webHidden/>
+              </w:rPr>
+              <w:fldChar w:fldCharType="end"/>
+            </w:r>
+          </w:hyperlink>
+        </w:p>
+        <w:p>
+          <w:pPr>
+            <w:pStyle w:val="TOC1"/>
+            <w:tabs>
+              <w:tab w:val="left" w:pos="400"/>
+              <w:tab w:val="right" w:leader="dot" w:pos="9350"/>
+            </w:tabs>
+            <w:rPr>
+              <w:noProof/>
+              <w:sz w:val="22"/>
+              <w:szCs w:val="22"/>
+            </w:rPr>
+          </w:pPr>
+          <w:hyperlink w:anchor="_Toc460600669" w:history="1">
+            <w:r>
+              <w:rPr>
+                <w:rStyle w:val="Hyperlink"/>
+                <w:noProof/>
+              </w:rPr>
+              <w:t>4.</w:t>
+            </w:r>
+            <w:r>
+              <w:rPr>
+                <w:noProof/>
+                <w:sz w:val="22"/>
+                <w:szCs w:val="22"/>
+              </w:rPr>
+              <w:tab/>
+            </w:r>
+            <w:r>
+              <w:rPr>
+                <w:rStyle w:val="Hyperlink"/>
+                <w:noProof/>
+              </w:rPr>
+              <w:t>Class Documentation</w:t>
+            </w:r>
+            <w:r>
+              <w:rPr>
+                <w:noProof/>
+                <w:webHidden/>
+              </w:rPr>
+              <w:tab/>
+            </w:r>
+            <w:r>
+              <w:rPr>
+                <w:noProof/>
+                <w:webHidden/>
+              </w:rPr>
+              <w:fldChar w:fldCharType="begin"/>
+            </w:r>
+            <w:r>
+              <w:rPr>
+                <w:noProof/>
+                <w:webHidden/>
+              </w:rPr>
+              <w:instrText xml:space="preserve"> PAGEREF _Toc460600669 \h </w:instrText>
+            </w:r>
+            <w:r>
+              <w:rPr>
+                <w:noProof/>
+                <w:webHidden/>
+              </w:rPr>
+            </w:r>
+            <w:r>
+              <w:rPr>
+                <w:noProof/>
+                <w:webHidden/>
+              </w:rPr>
+              <w:fldChar w:fldCharType="separate"/>
+            </w:r>
+            <w:r>
+              <w:rPr>
+                <w:noProof/>
+                <w:webHidden/>
+              </w:rPr>
+              <w:t>13</w:t>
             </w:r>
             <w:r>
               <w:rPr>
@@ -2619,14 +2777,14 @@
           <w:sz w:val="24"/>
         </w:rPr>
       </w:pPr>
-      <w:bookmarkStart w:id="1" w:name="_Toc455100435"/>
+      <w:bookmarkStart w:id="2" w:name="_Toc460600653"/>
       <w:r>
         <w:rPr>
           <w:sz w:val="24"/>
         </w:rPr>
         <w:t>Introduction</w:t>
       </w:r>
-      <w:bookmarkEnd w:id="1"/>
+      <w:bookmarkEnd w:id="2"/>
     </w:p>
     <w:p>
       <w:pPr>
@@ -2645,11 +2803,11 @@
           <w:numId w:val="1"/>
         </w:numPr>
       </w:pPr>
-      <w:bookmarkStart w:id="2" w:name="_Toc455100436"/>
+      <w:bookmarkStart w:id="3" w:name="_Toc460600654"/>
       <w:r>
         <w:t>Purpose</w:t>
       </w:r>
-      <w:bookmarkEnd w:id="2"/>
+      <w:bookmarkEnd w:id="3"/>
     </w:p>
     <w:p>
       <w:pPr>
@@ -2817,7 +2975,7 @@
           <w:numId w:val="1"/>
         </w:numPr>
       </w:pPr>
-      <w:bookmarkStart w:id="3" w:name="_Toc455100437"/>
+      <w:bookmarkStart w:id="4" w:name="_Toc460600655"/>
       <w:r>
         <w:t>G</w:t>
       </w:r>
@@ -2830,7 +2988,7 @@
       <w:r>
         <w:t>bjectives</w:t>
       </w:r>
-      <w:bookmarkEnd w:id="3"/>
+      <w:bookmarkEnd w:id="4"/>
     </w:p>
     <w:p>
       <w:pPr>
@@ -3068,7 +3226,7 @@
           <w:numId w:val="1"/>
         </w:numPr>
       </w:pPr>
-      <w:bookmarkStart w:id="4" w:name="_Toc455100438"/>
+      <w:bookmarkStart w:id="5" w:name="_Toc460600656"/>
       <w:r>
         <w:lastRenderedPageBreak/>
         <w:t xml:space="preserve">Definitions, Acronyms, and </w:t>
@@ -3079,7 +3237,7 @@
       <w:r>
         <w:t>bbreviations</w:t>
       </w:r>
-      <w:bookmarkEnd w:id="4"/>
+      <w:bookmarkEnd w:id="5"/>
     </w:p>
     <w:p>
       <w:pPr>
@@ -3187,8 +3345,6 @@
       <w:r>
         <w:t xml:space="preserve">APIs </w:t>
       </w:r>
-      <w:bookmarkStart w:id="5" w:name="_GoBack"/>
-      <w:bookmarkEnd w:id="5"/>
       <w:r>
         <w:t>for handling tasks related to multimedia, especially game programming and video, on Microsoft platforms.</w:t>
       </w:r>
@@ -3335,7 +3491,7 @@
           <w:numId w:val="1"/>
         </w:numPr>
       </w:pPr>
-      <w:bookmarkStart w:id="6" w:name="_Toc455100439"/>
+      <w:bookmarkStart w:id="6" w:name="_Toc460600657"/>
       <w:r>
         <w:t>R</w:t>
       </w:r>
@@ -3417,7 +3573,7 @@
           <w:numId w:val="1"/>
         </w:numPr>
       </w:pPr>
-      <w:bookmarkStart w:id="7" w:name="_Toc455100440"/>
+      <w:bookmarkStart w:id="7" w:name="_Toc460600658"/>
       <w:r>
         <w:t>License</w:t>
       </w:r>
@@ -3525,7 +3681,7 @@
           <w:noProof/>
         </w:rPr>
         <w:drawing>
-          <wp:inline distT="0" distB="0" distL="0" distR="0" wp14:anchorId="20085E27" wp14:editId="7C10C08D">
+          <wp:inline distT="0" distB="0" distL="0" distR="0" wp14:anchorId="682C4A5D" wp14:editId="062DD357">
             <wp:extent cx="838200" cy="295275"/>
             <wp:effectExtent l="0" t="0" r="0" b="9525"/>
             <wp:docPr id="7" name="Picture 7"/>
@@ -3741,7 +3897,7 @@
         <mc:AlternateContent>
           <mc:Choice Requires="wps">
             <w:drawing>
-              <wp:anchor distT="0" distB="0" distL="114300" distR="114300" simplePos="0" relativeHeight="251659264" behindDoc="1" locked="0" layoutInCell="1" allowOverlap="1" wp14:anchorId="29B7DEE1" wp14:editId="0DEE28BF">
+              <wp:anchor distT="0" distB="0" distL="114300" distR="114300" simplePos="0" relativeHeight="251659264" behindDoc="1" locked="0" layoutInCell="1" allowOverlap="1" wp14:anchorId="27116642" wp14:editId="618CA78C">
                 <wp:simplePos x="0" y="0"/>
                 <wp:positionH relativeFrom="column">
                   <wp:posOffset>106878</wp:posOffset>
@@ -3827,7 +3983,7 @@
           </mc:Choice>
           <mc:Fallback>
             <w:pict>
-              <v:rect w14:anchorId="72F47B5F" id="Rectangle 21" o:spid="_x0000_s1026" style="position:absolute;left:0;text-align:left;margin-left:8.4pt;margin-top:46.7pt;width:467.95pt;height:255.85pt;z-index:-251657216;visibility:visible;mso-wrap-style:square;mso-width-percent:0;mso-height-percent:0;mso-wrap-distance-left:9pt;mso-wrap-distance-top:0;mso-wrap-distance-right:9pt;mso-wrap-distance-bottom:0;mso-position-horizontal:absolute;mso-position-horizontal-relative:text;mso-position-vertical:absolute;mso-position-vertical-relative:text;mso-width-percent:0;mso-height-percent:0;mso-width-relative:margin;mso-height-relative:margin;v-text-anchor:top" o:gfxdata="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" fillcolor="#7f7f7f [1612]" strokecolor="black [3213]" strokeweight="1.5pt">
+              <v:rect w14:anchorId="27116642" id="Rectangle 21" o:spid="_x0000_s1026" style="position:absolute;left:0;text-align:left;margin-left:8.4pt;margin-top:46.7pt;width:467.95pt;height:255.85pt;z-index:-251657216;visibility:visible;mso-wrap-style:square;mso-width-percent:0;mso-height-percent:0;mso-wrap-distance-left:9pt;mso-wrap-distance-top:0;mso-wrap-distance-right:9pt;mso-wrap-distance-bottom:0;mso-position-horizontal:absolute;mso-position-horizontal-relative:text;mso-position-vertical:absolute;mso-position-vertical-relative:text;mso-width-percent:0;mso-height-percent:0;mso-width-relative:margin;mso-height-relative:margin;v-text-anchor:top" o:gfxdata="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" fillcolor="#7f7f7f [1612]" strokecolor="black [3213]" strokeweight="1.5pt">
                 <v:shadow on="t" color="black" opacity="26214f" origin="-.5,-.5" offset=".74836mm,.74836mm"/>
                 <v:textbox>
                   <w:txbxContent>
@@ -3992,7 +4148,7 @@
           <w:sz w:val="24"/>
         </w:rPr>
       </w:pPr>
-      <w:bookmarkStart w:id="8" w:name="_Toc455100441"/>
+      <w:bookmarkStart w:id="8" w:name="_Toc460600659"/>
       <w:r>
         <w:rPr>
           <w:sz w:val="24"/>
@@ -4010,7 +4166,7 @@
           <w:numId w:val="1"/>
         </w:numPr>
       </w:pPr>
-      <w:bookmarkStart w:id="9" w:name="_Toc455100442"/>
+      <w:bookmarkStart w:id="9" w:name="_Toc460600660"/>
       <w:r>
         <w:t>Introduction</w:t>
       </w:r>
@@ -4033,7 +4189,7 @@
           <w:numId w:val="1"/>
         </w:numPr>
       </w:pPr>
-      <w:bookmarkStart w:id="10" w:name="_Toc455100443"/>
+      <w:bookmarkStart w:id="10" w:name="_Toc460600661"/>
       <w:r>
         <w:t>Technologies Used</w:t>
       </w:r>
@@ -4401,7 +4557,7 @@
           <w:numId w:val="1"/>
         </w:numPr>
       </w:pPr>
-      <w:bookmarkStart w:id="11" w:name="_Toc455100444"/>
+      <w:bookmarkStart w:id="11" w:name="_Toc460600662"/>
       <w:r>
         <w:t>System Architecture</w:t>
       </w:r>
@@ -4417,7 +4573,7 @@
         </w:rPr>
         <w:lastRenderedPageBreak/>
         <w:drawing>
-          <wp:inline distT="0" distB="0" distL="0" distR="0">
+          <wp:inline distT="0" distB="0" distL="0" distR="0" wp14:anchorId="6C04A130" wp14:editId="08A8ADE5">
             <wp:extent cx="2400300" cy="5886450"/>
             <wp:effectExtent l="0" t="0" r="0" b="0"/>
             <wp:docPr id="15" name="Picture 15"/>
@@ -4468,7 +4624,7 @@
           <w:numId w:val="1"/>
         </w:numPr>
       </w:pPr>
-      <w:bookmarkStart w:id="12" w:name="_Toc455100445"/>
+      <w:bookmarkStart w:id="12" w:name="_Toc460600663"/>
       <w:r>
         <w:t>System Interfaces and Operation</w:t>
       </w:r>
@@ -4493,7 +4649,7 @@
         </w:rPr>
         <w:lastRenderedPageBreak/>
         <w:drawing>
-          <wp:inline distT="0" distB="0" distL="0" distR="0">
+          <wp:inline distT="0" distB="0" distL="0" distR="0" wp14:anchorId="4A23DC9E" wp14:editId="5CD37C9A">
             <wp:extent cx="5943600" cy="7001510"/>
             <wp:effectExtent l="0" t="0" r="0" b="8890"/>
             <wp:docPr id="17" name="Picture 17"/>
@@ -4560,7 +4716,7 @@
           <w:noProof/>
         </w:rPr>
         <w:drawing>
-          <wp:inline distT="0" distB="0" distL="0" distR="0">
+          <wp:inline distT="0" distB="0" distL="0" distR="0" wp14:anchorId="38600CAB" wp14:editId="57D2C51A">
             <wp:extent cx="5943600" cy="5112385"/>
             <wp:effectExtent l="0" t="0" r="0" b="0"/>
             <wp:docPr id="18" name="Picture 18"/>
@@ -4612,7 +4768,7 @@
           <w:noProof/>
         </w:rPr>
         <w:drawing>
-          <wp:inline distT="0" distB="0" distL="0" distR="0">
+          <wp:inline distT="0" distB="0" distL="0" distR="0" wp14:anchorId="4BE04D23" wp14:editId="76FC179F">
             <wp:extent cx="5943600" cy="1715135"/>
             <wp:effectExtent l="0" t="0" r="0" b="0"/>
             <wp:docPr id="19" name="Picture 19"/>
@@ -4665,7 +4821,7 @@
         </w:rPr>
         <w:lastRenderedPageBreak/>
         <w:drawing>
-          <wp:inline distT="0" distB="0" distL="0" distR="0">
+          <wp:inline distT="0" distB="0" distL="0" distR="0" wp14:anchorId="40231BC8" wp14:editId="1DEDAC96">
             <wp:extent cx="5943600" cy="3965575"/>
             <wp:effectExtent l="0" t="0" r="0" b="0"/>
             <wp:docPr id="20" name="Picture 20"/>
@@ -4716,7 +4872,7 @@
           <w:noProof/>
         </w:rPr>
         <w:drawing>
-          <wp:inline distT="0" distB="0" distL="0" distR="0">
+          <wp:inline distT="0" distB="0" distL="0" distR="0" wp14:anchorId="4202C3AB" wp14:editId="7F195467">
             <wp:extent cx="2600325" cy="2333625"/>
             <wp:effectExtent l="0" t="0" r="9525" b="9525"/>
             <wp:docPr id="22" name="Picture 22"/>
@@ -4765,7 +4921,7 @@
           <w:noProof/>
         </w:rPr>
         <w:drawing>
-          <wp:inline distT="0" distB="0" distL="0" distR="0">
+          <wp:inline distT="0" distB="0" distL="0" distR="0" wp14:anchorId="09C7F918" wp14:editId="57ABC2FE">
             <wp:extent cx="2381250" cy="1266825"/>
             <wp:effectExtent l="0" t="0" r="0" b="9525"/>
             <wp:docPr id="23" name="Picture 23"/>
@@ -4815,7 +4971,7 @@
           <w:numId w:val="1"/>
         </w:numPr>
       </w:pPr>
-      <w:bookmarkStart w:id="13" w:name="_Toc455100446"/>
+      <w:bookmarkStart w:id="13" w:name="_Toc460600664"/>
       <w:r>
         <w:t>Constraints and Assumptions</w:t>
       </w:r>
@@ -4844,7 +5000,7 @@
           <w:sz w:val="24"/>
         </w:rPr>
       </w:pPr>
-      <w:bookmarkStart w:id="14" w:name="_Toc455100447"/>
+      <w:bookmarkStart w:id="14" w:name="_Toc460600665"/>
       <w:r>
         <w:rPr>
           <w:sz w:val="24"/>
@@ -4862,7 +5018,7 @@
           <w:numId w:val="1"/>
         </w:numPr>
       </w:pPr>
-      <w:bookmarkStart w:id="15" w:name="_Toc455100448"/>
+      <w:bookmarkStart w:id="15" w:name="_Toc460600666"/>
       <w:r>
         <w:t>Description of the User Interface</w:t>
       </w:r>
@@ -4893,6 +5049,7 @@
           <w:dataBinding w:prefixMappings="xmlns:ns0='http://purl.org/dc/elements/1.1/' xmlns:ns1='http://schemas.openxmlformats.org/package/2006/metadata/core-properties' " w:xpath="/ns1:coreProperties[1]/ns0:title[1]" w:storeItemID="{6C3C8BC8-F283-45AE-878A-BAB7291924A1}"/>
           <w:text/>
         </w:sdtPr>
+        <w:sdtEndPr/>
         <w:sdtContent>
           <w:r>
             <w:t>Dungeon Warrior</w:t>
@@ -4963,7 +5120,7 @@
         </w:rPr>
         <w:lastRenderedPageBreak/>
         <w:drawing>
-          <wp:inline distT="0" distB="0" distL="0" distR="0" wp14:anchorId="33E2FF51" wp14:editId="26698957">
+          <wp:inline distT="0" distB="0" distL="0" distR="0" wp14:anchorId="736469BB" wp14:editId="6E391481">
             <wp:extent cx="5601335" cy="8229600"/>
             <wp:effectExtent l="0" t="0" r="0" b="0"/>
             <wp:docPr id="16" name="Picture 16"/>
@@ -5013,7 +5170,7 @@
           <w:numId w:val="1"/>
         </w:numPr>
       </w:pPr>
-      <w:bookmarkStart w:id="16" w:name="_Toc455100449"/>
+      <w:bookmarkStart w:id="16" w:name="_Toc460600667"/>
       <w:r>
         <w:lastRenderedPageBreak/>
         <w:t>Interface Design Rules</w:t>
@@ -5058,7 +5215,7 @@
           <w:numId w:val="1"/>
         </w:numPr>
       </w:pPr>
-      <w:bookmarkStart w:id="17" w:name="_Toc455100450"/>
+      <w:bookmarkStart w:id="17" w:name="_Toc460600668"/>
       <w:r>
         <w:t>Objects and Actions</w:t>
       </w:r>
@@ -5074,7 +5231,7 @@
           <w:noProof/>
         </w:rPr>
         <w:drawing>
-          <wp:inline distT="0" distB="0" distL="0" distR="0" wp14:anchorId="72469EE1" wp14:editId="1A4A134E">
+          <wp:inline distT="0" distB="0" distL="0" distR="0" wp14:anchorId="1ED49685" wp14:editId="5C9F3751">
             <wp:extent cx="5741582" cy="4457700"/>
             <wp:effectExtent l="0" t="0" r="0" b="0"/>
             <wp:docPr id="8" name="Picture 8"/>
@@ -5198,7 +5355,390 @@
         <w:t xml:space="preserve">  The pink box depicted in the top right corner will be sometime of floating health meter to provide the avatars health status to the end user.  This will be visible at all times during game play.</w:t>
       </w:r>
     </w:p>
-    <w:p/>
+    <w:p>
+      <w:r>
+        <w:br w:type="page"/>
+      </w:r>
+    </w:p>
+    <w:p>
+      <w:pPr>
+        <w:pStyle w:val="Heading1"/>
+        <w:numPr>
+          <w:ilvl w:val="0"/>
+          <w:numId w:val="1"/>
+        </w:numPr>
+      </w:pPr>
+      <w:bookmarkStart w:id="18" w:name="_Toc460600669"/>
+      <w:r>
+        <w:lastRenderedPageBreak/>
+        <w:t>Class Documentation</w:t>
+      </w:r>
+      <w:bookmarkEnd w:id="18"/>
+    </w:p>
+    <w:p>
+      <w:pPr>
+        <w:pStyle w:val="Heading2"/>
+        <w:numPr>
+          <w:ilvl w:val="1"/>
+          <w:numId w:val="1"/>
+        </w:numPr>
+      </w:pPr>
+      <w:r>
+        <w:t>Bitmap Class Reference</w:t>
+      </w:r>
+    </w:p>
+    <w:p>
+      <w:pPr>
+        <w:pStyle w:val="Heading3"/>
+        <w:numPr>
+          <w:ilvl w:val="2"/>
+          <w:numId w:val="1"/>
+        </w:numPr>
+      </w:pPr>
+      <w:r>
+        <w:t>Detailed Description</w:t>
+      </w:r>
+    </w:p>
+    <w:p>
+      <w:pPr>
+        <w:autoSpaceDE w:val="0"/>
+        <w:autoSpaceDN w:val="0"/>
+        <w:adjustRightInd w:val="0"/>
+        <w:spacing w:before="0" w:after="0" w:line="240" w:lineRule="auto"/>
+        <w:ind w:left="360"/>
+        <w:jc w:val="both"/>
+        <w:rPr>
+          <w:rFonts w:ascii="NimbusSanL-Regu" w:hAnsi="NimbusSanL-Regu" w:cs="NimbusSanL-Regu"/>
+          <w:color w:val="000000"/>
+          <w:sz w:val="18"/>
+          <w:szCs w:val="18"/>
+        </w:rPr>
+      </w:pPr>
+      <w:r>
+        <w:rPr>
+          <w:rFonts w:ascii="NimbusSanL-Regu" w:hAnsi="NimbusSanL-Regu" w:cs="NimbusSanL-Regu"/>
+          <w:color w:val="000000"/>
+          <w:sz w:val="18"/>
+          <w:szCs w:val="18"/>
+        </w:rPr>
+        <w:t xml:space="preserve">Takes a bitmap and turns it into a </w:t>
+      </w:r>
+      <w:r>
+        <w:rPr>
+          <w:rFonts w:ascii="NimbusSanL-Regu" w:hAnsi="NimbusSanL-Regu" w:cs="NimbusSanL-Regu"/>
+          <w:color w:val="0000FF"/>
+          <w:sz w:val="18"/>
+          <w:szCs w:val="18"/>
+        </w:rPr>
+        <w:t xml:space="preserve">Bitmap </w:t>
+      </w:r>
+      <w:r>
+        <w:rPr>
+          <w:rFonts w:ascii="NimbusSanL-Regu" w:hAnsi="NimbusSanL-Regu" w:cs="NimbusSanL-Regu"/>
+          <w:color w:val="000000"/>
+          <w:sz w:val="18"/>
+          <w:szCs w:val="18"/>
+        </w:rPr>
+        <w:t>object that will be drawn to the screen.</w:t>
+      </w:r>
+    </w:p>
+    <w:p>
+      <w:pPr>
+        <w:autoSpaceDE w:val="0"/>
+        <w:autoSpaceDN w:val="0"/>
+        <w:adjustRightInd w:val="0"/>
+        <w:spacing w:before="0" w:after="0" w:line="240" w:lineRule="auto"/>
+        <w:ind w:left="360"/>
+        <w:jc w:val="both"/>
+        <w:rPr>
+          <w:rFonts w:ascii="NimbusSanL-Regu" w:hAnsi="NimbusSanL-Regu" w:cs="NimbusSanL-Regu"/>
+          <w:color w:val="000000"/>
+          <w:sz w:val="18"/>
+          <w:szCs w:val="18"/>
+        </w:rPr>
+      </w:pPr>
+      <w:r>
+        <w:rPr>
+          <w:rFonts w:ascii="NimbusSanL-Regu" w:hAnsi="NimbusSanL-Regu" w:cs="NimbusSanL-Regu"/>
+          <w:color w:val="000000"/>
+          <w:sz w:val="18"/>
+          <w:szCs w:val="18"/>
+        </w:rPr>
+        <w:t xml:space="preserve">There are four different types of constructors used to create a </w:t>
+      </w:r>
+      <w:r>
+        <w:rPr>
+          <w:rFonts w:ascii="NimbusSanL-Regu" w:hAnsi="NimbusSanL-Regu" w:cs="NimbusSanL-Regu"/>
+          <w:color w:val="0000FF"/>
+          <w:sz w:val="18"/>
+          <w:szCs w:val="18"/>
+        </w:rPr>
+        <w:t xml:space="preserve">Bitmap </w:t>
+      </w:r>
+      <w:r>
+        <w:rPr>
+          <w:rFonts w:ascii="NimbusSanL-Regu" w:hAnsi="NimbusSanL-Regu" w:cs="NimbusSanL-Regu"/>
+          <w:color w:val="000000"/>
+          <w:sz w:val="18"/>
+          <w:szCs w:val="18"/>
+        </w:rPr>
+        <w:t>object. You can draw the bitmap with or</w:t>
+      </w:r>
+    </w:p>
+    <w:p>
+      <w:pPr>
+        <w:autoSpaceDE w:val="0"/>
+        <w:autoSpaceDN w:val="0"/>
+        <w:adjustRightInd w:val="0"/>
+        <w:spacing w:before="0" w:after="0" w:line="240" w:lineRule="auto"/>
+        <w:ind w:left="360"/>
+        <w:jc w:val="both"/>
+        <w:rPr>
+          <w:rFonts w:ascii="NimbusSanL-Regu" w:hAnsi="NimbusSanL-Regu" w:cs="NimbusSanL-Regu"/>
+          <w:color w:val="000000"/>
+          <w:sz w:val="18"/>
+          <w:szCs w:val="18"/>
+        </w:rPr>
+      </w:pPr>
+      <w:r>
+        <w:rPr>
+          <w:rFonts w:ascii="NimbusSanL-Regu" w:hAnsi="NimbusSanL-Regu" w:cs="NimbusSanL-Regu"/>
+          <w:color w:val="000000"/>
+          <w:sz w:val="18"/>
+          <w:szCs w:val="18"/>
+        </w:rPr>
+        <w:t xml:space="preserve">without transparency. Also allows only a part of a </w:t>
+      </w:r>
+      <w:r>
+        <w:rPr>
+          <w:rFonts w:ascii="NimbusSanL-Regu" w:hAnsi="NimbusSanL-Regu" w:cs="NimbusSanL-Regu"/>
+          <w:color w:val="0000FF"/>
+          <w:sz w:val="18"/>
+          <w:szCs w:val="18"/>
+        </w:rPr>
+        <w:t xml:space="preserve">Bitmap </w:t>
+      </w:r>
+      <w:r>
+        <w:rPr>
+          <w:rFonts w:ascii="NimbusSanL-Regu" w:hAnsi="NimbusSanL-Regu" w:cs="NimbusSanL-Regu"/>
+          <w:color w:val="000000"/>
+          <w:sz w:val="18"/>
+          <w:szCs w:val="18"/>
+        </w:rPr>
+        <w:t>to be drawn. This can be use full if you have 'frames' that</w:t>
+      </w:r>
+      <w:r>
+        <w:rPr>
+          <w:rFonts w:ascii="NimbusSanL-Regu" w:hAnsi="NimbusSanL-Regu" w:cs="NimbusSanL-Regu"/>
+          <w:color w:val="000000"/>
+          <w:sz w:val="18"/>
+          <w:szCs w:val="18"/>
+        </w:rPr>
+        <w:t xml:space="preserve"> </w:t>
+      </w:r>
+      <w:r>
+        <w:rPr>
+          <w:rFonts w:ascii="NimbusSanL-Regu" w:hAnsi="NimbusSanL-Regu" w:cs="NimbusSanL-Regu"/>
+          <w:color w:val="000000"/>
+          <w:sz w:val="18"/>
+          <w:szCs w:val="18"/>
+        </w:rPr>
+        <w:t>could allow animation or if you want to just use a tilesheet for several images.</w:t>
+      </w:r>
+    </w:p>
+    <w:p>
+      <w:pPr>
+        <w:autoSpaceDE w:val="0"/>
+        <w:autoSpaceDN w:val="0"/>
+        <w:adjustRightInd w:val="0"/>
+        <w:spacing w:before="0" w:after="0" w:line="240" w:lineRule="auto"/>
+        <w:ind w:left="360"/>
+        <w:rPr>
+          <w:rFonts w:ascii="NimbusSanL-Regu" w:hAnsi="NimbusSanL-Regu" w:cs="NimbusSanL-Regu"/>
+          <w:color w:val="000000"/>
+          <w:sz w:val="18"/>
+          <w:szCs w:val="18"/>
+        </w:rPr>
+      </w:pPr>
+    </w:p>
+    <w:p>
+      <w:pPr>
+        <w:autoSpaceDE w:val="0"/>
+        <w:autoSpaceDN w:val="0"/>
+        <w:adjustRightInd w:val="0"/>
+        <w:spacing w:before="0" w:after="0" w:line="240" w:lineRule="auto"/>
+        <w:ind w:left="360"/>
+        <w:rPr>
+          <w:b/>
+          <w:bCs/>
+        </w:rPr>
+      </w:pPr>
+      <w:r>
+        <w:rPr>
+          <w:b/>
+          <w:bCs/>
+        </w:rPr>
+        <w:t>Public Member Functions</w:t>
+      </w:r>
+    </w:p>
+    <w:p>
+      <w:pPr>
+        <w:ind w:left="360"/>
+      </w:pPr>
+      <w:r>
+        <w:t>• Bitmap ()</w:t>
+      </w:r>
+      <w:r>
+        <w:br/>
+        <w:t xml:space="preserve">    </w:t>
+      </w:r>
+      <w:r>
+        <w:t xml:space="preserve">Empty </w:t>
+      </w:r>
+      <w:r>
+        <w:t>constructor</w:t>
+      </w:r>
+      <w:r>
+        <w:t xml:space="preserve"> that sets width and height to 0, and handle to NULL.</w:t>
+      </w:r>
+      <w:r>
+        <w:br/>
+      </w:r>
+      <w:r>
+        <w:t>• Bitmap (HDC, LPTSTR)</w:t>
+      </w:r>
+      <w:r>
+        <w:br/>
+      </w:r>
+      <w:r>
+        <w:t>• Bitmap (HDC, UINT, HINSTANCE)</w:t>
+      </w:r>
+      <w:r>
+        <w:br/>
+      </w:r>
+      <w:r>
+        <w:t>• Bitmap (HDC, int, int, COLORREF crColor=RGB(0, 0, 0))</w:t>
+      </w:r>
+      <w:r>
+        <w:br/>
+      </w:r>
+      <w:r>
+        <w:t xml:space="preserve">• virtual </w:t>
+      </w:r>
+      <w:r>
+        <w:t>~</w:t>
+      </w:r>
+      <w:r>
+        <w:t>Bitmap ()</w:t>
+      </w:r>
+      <w:r>
+        <w:br/>
+      </w:r>
+      <w:r>
+        <w:t xml:space="preserve">    </w:t>
+      </w:r>
+      <w:r>
+        <w:t xml:space="preserve">A destructor that calls the Free() helper </w:t>
+      </w:r>
+      <w:r>
+        <w:t>function</w:t>
+      </w:r>
+      <w:r>
+        <w:t xml:space="preserve"> to delete the object.</w:t>
+      </w:r>
+      <w:r>
+        <w:br/>
+      </w:r>
+      <w:r>
+        <w:t>• bool Create (HDC, LPTSTR)</w:t>
+      </w:r>
+      <w:r>
+        <w:br/>
+      </w:r>
+      <w:r>
+        <w:t>• bool Create (HDC, UINT, HINSTANCE)</w:t>
+      </w:r>
+      <w:r>
+        <w:br/>
+      </w:r>
+      <w:r>
+        <w:t>• bool Create (HDC, int, int, COLORREF)</w:t>
+      </w:r>
+      <w:r>
+        <w:br/>
+      </w:r>
+      <w:r>
+        <w:t>• void Draw (HDC, int, int, bool bTrans=false, COLORREF crTransColor=RGB(255, 0, 255))</w:t>
+      </w:r>
+      <w:r>
+        <w:br/>
+      </w:r>
+      <w:r>
+        <w:t>• int GetWidth () const</w:t>
+      </w:r>
+      <w:r>
+        <w:br/>
+        <w:t xml:space="preserve">    </w:t>
+      </w:r>
+      <w:r>
+        <w:t>Returns the width of the bitmap.</w:t>
+      </w:r>
+      <w:r>
+        <w:br/>
+      </w:r>
+      <w:r>
+        <w:t>• int GetHeight () const</w:t>
+      </w:r>
+      <w:r>
+        <w:br/>
+        <w:t xml:space="preserve">    </w:t>
+      </w:r>
+      <w:bookmarkStart w:id="19" w:name="_GoBack"/>
+      <w:bookmarkEnd w:id="19"/>
+      <w:r>
+        <w:t>Returns the height of the bitmap.</w:t>
+      </w:r>
+    </w:p>
+    <w:p>
+      <w:pPr>
+        <w:ind w:left="360"/>
+      </w:pPr>
+      <w:r>
+        <w:t>• void DrawPart (HDC, int, int, int, int, int, int, BOOL, COLORREF)</w:t>
+      </w:r>
+    </w:p>
+    <w:p>
+      <w:pPr>
+        <w:ind w:left="360"/>
+        <w:rPr>
+          <w:b/>
+          <w:bCs/>
+        </w:rPr>
+      </w:pPr>
+      <w:r>
+        <w:rPr>
+          <w:b/>
+          <w:bCs/>
+        </w:rPr>
+        <w:t>Protected Member Functions</w:t>
+      </w:r>
+    </w:p>
+    <w:p>
+      <w:pPr>
+        <w:ind w:left="360"/>
+      </w:pPr>
+      <w:r>
+        <w:t>• void Free ()</w:t>
+      </w:r>
+    </w:p>
+    <w:p>
+      <w:pPr>
+        <w:ind w:left="360"/>
+      </w:pPr>
+      <w:r>
+        <w:t>A helper fuction that deletes the Bitmap object and releases the handle from memory</w:t>
+      </w:r>
+    </w:p>
     <w:sectPr>
       <w:footerReference w:type="first" r:id="rId26"/>
       <w:pgSz w:w="12240" w:h="15840"/>
@@ -5261,7 +5801,7 @@
           <mc:AlternateContent>
             <mc:Choice Requires="wpg">
               <w:drawing>
-                <wp:inline distT="0" distB="0" distL="0" distR="0" wp14:anchorId="242A5593" wp14:editId="0721A5C6">
+                <wp:inline distT="0" distB="0" distL="0" distR="0" wp14:anchorId="58A5BB6A" wp14:editId="6913C831">
                   <wp:extent cx="418465" cy="221615"/>
                   <wp:effectExtent l="0" t="0" r="635" b="0"/>
                   <wp:docPr id="9" name="Group 9"/>
@@ -5353,7 +5893,7 @@
                                     <w:sz w:val="18"/>
                                     <w:szCs w:val="18"/>
                                   </w:rPr>
-                                  <w:t>2</w:t>
+                                  <w:t>13</w:t>
                                 </w:r>
                                 <w:r>
                                   <w:rPr>
@@ -5502,7 +6042,7 @@
             </mc:Choice>
             <mc:Fallback>
               <w:pict>
-                <v:group w14:anchorId="242A5593" id="Group 9" o:spid="_x0000_s1027" style="width:32.95pt;height:17.45pt;mso-position-horizontal-relative:char;mso-position-vertical-relative:line" coordorigin="5351,739" coordsize="659,349" o:gfxdata="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">
+                <v:group w14:anchorId="58A5BB6A" id="Group 9" o:spid="_x0000_s1027" style="width:32.95pt;height:17.45pt;mso-position-horizontal-relative:char;mso-position-vertical-relative:line" coordorigin="5351,739" coordsize="659,349" o:gfxdata="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">
                   <v:shapetype id="_x0000_t202" coordsize="21600,21600" o:spt="202" path="m,l,21600r21600,l21600,xe">
                     <v:stroke joinstyle="miter"/>
                     <v:path gradientshapeok="t" o:connecttype="rect"/>
@@ -5542,7 +6082,7 @@
                               <w:sz w:val="18"/>
                               <w:szCs w:val="18"/>
                             </w:rPr>
-                            <w:t>2</w:t>
+                            <w:t>13</w:t>
                           </w:r>
                           <w:r>
                             <w:rPr>
@@ -7975,7 +8515,6 @@
   <w:style w:type="character" w:default="1" w:styleId="DefaultParagraphFont">
     <w:name w:val="Default Paragraph Font"/>
     <w:uiPriority w:val="1"/>
-    <w:semiHidden/>
     <w:unhideWhenUsed/>
   </w:style>
   <w:style w:type="table" w:default="1" w:styleId="TableNormal">
@@ -9262,6 +9801,14 @@
     <w:pitch w:val="variable"/>
     <w:sig w:usb0="A00002EF" w:usb1="4000207B" w:usb2="00000000" w:usb3="00000000" w:csb0="0000019F" w:csb1="00000000"/>
   </w:font>
+  <w:font w:name="NimbusSanL-Regu">
+    <w:panose1 w:val="00000000000000000000"/>
+    <w:charset w:val="00"/>
+    <w:family w:val="auto"/>
+    <w:notTrueType/>
+    <w:pitch w:val="default"/>
+    <w:sig w:usb0="00000003" w:usb1="00000000" w:usb2="00000000" w:usb3="00000000" w:csb0="00000001" w:csb1="00000000"/>
+  </w:font>
 </w:fonts>
 </file>
 
@@ -9284,7 +9831,9 @@
     <w:rsid w:val="001406FD"/>
     <w:rsid w:val="002220C1"/>
     <w:rsid w:val="0040412D"/>
+    <w:rsid w:val="005A0D7F"/>
     <w:rsid w:val="005C33CA"/>
+    <w:rsid w:val="00641B91"/>
     <w:rsid w:val="00667BE7"/>
     <w:rsid w:val="00686AC2"/>
     <w:rsid w:val="007500FC"/>
@@ -10052,7 +10601,7 @@
 </file>
 
 <file path=customXml/itemProps2.xml><?xml version="1.0" encoding="utf-8"?>
-<ds:datastoreItem xmlns:ds="http://schemas.openxmlformats.org/officeDocument/2006/customXml" ds:itemID="{54EBC6AD-71F3-442B-B8A0-5E5A6748801A}">
+<ds:datastoreItem xmlns:ds="http://schemas.openxmlformats.org/officeDocument/2006/customXml" ds:itemID="{1E72E264-B4BB-4329-8979-59DA83750519}">
   <ds:schemaRefs>
     <ds:schemaRef ds:uri="http://schemas.openxmlformats.org/officeDocument/2006/bibliography"/>
   </ds:schemaRefs>

</xml_diff>